<commit_message>
GDD-SistemaExperiencia actualizado y definido
</commit_message>
<xml_diff>
--- a/documentation/GDD_DemonicLoop.docx
+++ b/documentation/GDD_DemonicLoop.docx
@@ -446,7 +446,7 @@
                 <w:noProof/>
                 <w:webHidden/>
               </w:rPr>
-              <w:t>3</w:t>
+              <w:t>4</w:t>
             </w:r>
             <w:r>
               <w:rPr>
@@ -680,7 +680,7 @@
                 <w:noProof/>
                 <w:webHidden/>
               </w:rPr>
-              <w:t>4</w:t>
+              <w:t>5</w:t>
             </w:r>
             <w:r>
               <w:rPr>
@@ -914,7 +914,7 @@
                 <w:noProof/>
                 <w:webHidden/>
               </w:rPr>
-              <w:t>5</w:t>
+              <w:t>6</w:t>
             </w:r>
             <w:r>
               <w:rPr>
@@ -1148,7 +1148,7 @@
                 <w:noProof/>
                 <w:webHidden/>
               </w:rPr>
-              <w:t>6</w:t>
+              <w:t>7</w:t>
             </w:r>
             <w:r>
               <w:rPr>
@@ -1246,7 +1246,7 @@
                 <w:noProof/>
                 <w:webHidden/>
               </w:rPr>
-              <w:t>6</w:t>
+              <w:t>7</w:t>
             </w:r>
             <w:r>
               <w:rPr>
@@ -1696,7 +1696,7 @@
                 <w:noProof/>
                 <w:webHidden/>
               </w:rPr>
-              <w:t>7</w:t>
+              <w:t>8</w:t>
             </w:r>
             <w:r>
               <w:rPr>
@@ -1774,7 +1774,7 @@
                 <w:noProof/>
                 <w:webHidden/>
               </w:rPr>
-              <w:t>7</w:t>
+              <w:t>8</w:t>
             </w:r>
             <w:r>
               <w:rPr>
@@ -1872,7 +1872,7 @@
                 <w:noProof/>
                 <w:webHidden/>
               </w:rPr>
-              <w:t>7</w:t>
+              <w:t>8</w:t>
             </w:r>
             <w:r>
               <w:rPr>
@@ -2438,7 +2438,7 @@
                 <w:noProof/>
                 <w:webHidden/>
               </w:rPr>
-              <w:t>8</w:t>
+              <w:t>9</w:t>
             </w:r>
             <w:r>
               <w:rPr>
@@ -2516,7 +2516,7 @@
                 <w:noProof/>
                 <w:webHidden/>
               </w:rPr>
-              <w:t>8</w:t>
+              <w:t>9</w:t>
             </w:r>
             <w:r>
               <w:rPr>
@@ -3067,6 +3067,11 @@
     </w:p>
     <w:p>
       <w:pPr>
+        <w:pStyle w:val="LetraTtulos"/>
+      </w:pPr>
+    </w:p>
+    <w:p>
+      <w:pPr>
         <w:spacing w:after="159"/>
         <w:ind w:left="10"/>
         <w:rPr>
@@ -3117,6 +3122,11 @@
     </w:p>
     <w:p>
       <w:pPr>
+        <w:pStyle w:val="LetraTtulos"/>
+      </w:pPr>
+    </w:p>
+    <w:p>
+      <w:pPr>
         <w:spacing w:after="159"/>
         <w:ind w:left="10"/>
         <w:rPr>
@@ -3151,6 +3161,11 @@
       <w:r>
         <w:t xml:space="preserve">  </w:t>
       </w:r>
+    </w:p>
+    <w:p>
+      <w:pPr>
+        <w:pStyle w:val="LetraTtulos"/>
+      </w:pPr>
     </w:p>
     <w:p>
       <w:pPr>
@@ -3290,16 +3305,28 @@
     </w:p>
     <w:p>
       <w:pPr>
+        <w:pStyle w:val="LetraBase"/>
+        <w:ind w:left="360"/>
+      </w:pPr>
+    </w:p>
+    <w:p>
+      <w:pPr>
         <w:pStyle w:val="LetraTtulos"/>
       </w:pPr>
       <w:bookmarkStart w:id="4" w:name="_Toc153217012"/>
       <w:r>
+        <w:lastRenderedPageBreak/>
         <w:t>ESTADOS DEL JUEGO:</w:t>
       </w:r>
       <w:bookmarkEnd w:id="4"/>
       <w:r>
         <w:t xml:space="preserve">   </w:t>
       </w:r>
+    </w:p>
+    <w:p>
+      <w:pPr>
+        <w:pStyle w:val="LetraTtulos"/>
+      </w:pPr>
     </w:p>
     <w:p>
       <w:pPr>
@@ -3327,49 +3354,6 @@
     </w:p>
     <w:p>
       <w:pPr>
-        <w:spacing w:after="159"/>
-        <w:ind w:left="10"/>
-        <w:rPr>
-          <w:rFonts w:ascii="Franklin Gothic Book" w:hAnsi="Franklin Gothic Book"/>
-        </w:rPr>
-      </w:pPr>
-    </w:p>
-    <w:p>
-      <w:pPr>
-        <w:spacing w:after="159"/>
-        <w:ind w:left="10"/>
-        <w:rPr>
-          <w:rFonts w:ascii="Franklin Gothic Book" w:hAnsi="Franklin Gothic Book"/>
-        </w:rPr>
-      </w:pPr>
-    </w:p>
-    <w:p>
-      <w:pPr>
-        <w:spacing w:after="159"/>
-        <w:ind w:left="10"/>
-        <w:rPr>
-          <w:rFonts w:ascii="Franklin Gothic Book" w:hAnsi="Franklin Gothic Book"/>
-        </w:rPr>
-      </w:pPr>
-    </w:p>
-    <w:p>
-      <w:pPr>
-        <w:spacing w:after="159"/>
-        <w:ind w:left="10"/>
-        <w:rPr>
-          <w:rFonts w:ascii="Franklin Gothic Book" w:hAnsi="Franklin Gothic Book"/>
-        </w:rPr>
-      </w:pPr>
-    </w:p>
-    <w:p>
-      <w:pPr>
-        <w:spacing w:after="201" w:line="259" w:lineRule="auto"/>
-        <w:ind w:left="0" w:firstLine="0"/>
-        <w:jc w:val="left"/>
-      </w:pPr>
-    </w:p>
-    <w:p>
-      <w:pPr>
         <w:pStyle w:val="LetraTtulos"/>
       </w:pPr>
       <w:bookmarkStart w:id="5" w:name="_Toc153217013"/>
@@ -3380,6 +3364,11 @@
       <w:r>
         <w:t xml:space="preserve">  </w:t>
       </w:r>
+    </w:p>
+    <w:p>
+      <w:pPr>
+        <w:pStyle w:val="LetraTtulos"/>
+      </w:pPr>
     </w:p>
     <w:p>
       <w:pPr>
@@ -3559,6 +3548,11 @@
     </w:p>
     <w:p>
       <w:pPr>
+        <w:pStyle w:val="LetraTtulos"/>
+      </w:pPr>
+    </w:p>
+    <w:p>
+      <w:pPr>
         <w:spacing w:after="208"/>
         <w:ind w:left="10"/>
         <w:rPr>
@@ -3810,12 +3804,18 @@
       </w:pPr>
       <w:bookmarkStart w:id="7" w:name="_Toc153217015"/>
       <w:r>
+        <w:lastRenderedPageBreak/>
         <w:t>PROGRESO DEL JUEGO:</w:t>
       </w:r>
       <w:bookmarkEnd w:id="7"/>
       <w:r>
         <w:t xml:space="preserve">  </w:t>
       </w:r>
+    </w:p>
+    <w:p>
+      <w:pPr>
+        <w:pStyle w:val="LetraTtulos"/>
+      </w:pPr>
     </w:p>
     <w:p>
       <w:pPr>
@@ -3834,42 +3834,6 @@
     </w:p>
     <w:p>
       <w:pPr>
-        <w:spacing w:after="203"/>
-        <w:ind w:left="10"/>
-        <w:rPr>
-          <w:rFonts w:ascii="Franklin Gothic Book" w:hAnsi="Franklin Gothic Book"/>
-        </w:rPr>
-      </w:pPr>
-    </w:p>
-    <w:p>
-      <w:pPr>
-        <w:spacing w:after="203"/>
-        <w:ind w:left="10"/>
-        <w:rPr>
-          <w:rFonts w:ascii="Franklin Gothic Book" w:hAnsi="Franklin Gothic Book"/>
-        </w:rPr>
-      </w:pPr>
-    </w:p>
-    <w:p>
-      <w:pPr>
-        <w:spacing w:after="203"/>
-        <w:ind w:left="0" w:firstLine="0"/>
-        <w:rPr>
-          <w:rFonts w:ascii="Franklin Gothic Book" w:hAnsi="Franklin Gothic Book"/>
-        </w:rPr>
-      </w:pPr>
-    </w:p>
-    <w:p>
-      <w:pPr>
-        <w:spacing w:after="203"/>
-        <w:ind w:left="0" w:firstLine="0"/>
-        <w:rPr>
-          <w:rFonts w:ascii="Franklin Gothic Book" w:hAnsi="Franklin Gothic Book"/>
-        </w:rPr>
-      </w:pPr>
-    </w:p>
-    <w:p>
-      <w:pPr>
         <w:pStyle w:val="LetraTtulos"/>
       </w:pPr>
       <w:bookmarkStart w:id="8" w:name="_Toc153217016"/>
@@ -3880,6 +3844,11 @@
       <w:r>
         <w:t xml:space="preserve">   </w:t>
       </w:r>
+    </w:p>
+    <w:p>
+      <w:pPr>
+        <w:pStyle w:val="LetraTtulos"/>
+      </w:pPr>
     </w:p>
     <w:p>
       <w:pPr>
@@ -4056,6 +4025,11 @@
       <w:r>
         <w:t xml:space="preserve">  </w:t>
       </w:r>
+    </w:p>
+    <w:p>
+      <w:pPr>
+        <w:pStyle w:val="LetraTtulos"/>
+      </w:pPr>
     </w:p>
     <w:p>
       <w:pPr>
@@ -4274,6 +4248,50 @@
     </w:p>
     <w:p>
       <w:pPr>
+        <w:ind w:left="0" w:firstLine="0"/>
+        <w:rPr>
+          <w:rFonts w:ascii="Franklin Gothic Book" w:hAnsi="Franklin Gothic Book"/>
+          <w:b/>
+        </w:rPr>
+      </w:pPr>
+    </w:p>
+    <w:p>
+      <w:pPr>
+        <w:ind w:left="0" w:firstLine="0"/>
+        <w:rPr>
+          <w:rFonts w:ascii="Franklin Gothic Book" w:hAnsi="Franklin Gothic Book"/>
+          <w:b/>
+        </w:rPr>
+      </w:pPr>
+    </w:p>
+    <w:p>
+      <w:pPr>
+        <w:ind w:left="0" w:firstLine="0"/>
+        <w:rPr>
+          <w:rFonts w:ascii="Franklin Gothic Book" w:hAnsi="Franklin Gothic Book"/>
+          <w:b/>
+        </w:rPr>
+      </w:pPr>
+    </w:p>
+    <w:p>
+      <w:pPr>
+        <w:ind w:left="0" w:firstLine="0"/>
+        <w:rPr>
+          <w:rFonts w:ascii="Franklin Gothic Book" w:hAnsi="Franklin Gothic Book"/>
+          <w:b/>
+        </w:rPr>
+      </w:pPr>
+    </w:p>
+    <w:p>
+      <w:pPr>
+        <w:ind w:left="0" w:firstLine="0"/>
+        <w:rPr>
+          <w:rFonts w:ascii="Franklin Gothic Book" w:hAnsi="Franklin Gothic Book"/>
+        </w:rPr>
+      </w:pPr>
+    </w:p>
+    <w:p>
+      <w:pPr>
         <w:ind w:left="705" w:firstLine="0"/>
         <w:rPr>
           <w:rFonts w:ascii="Franklin Gothic Book" w:hAnsi="Franklin Gothic Book"/>
@@ -4286,6 +4304,7 @@
       </w:pPr>
       <w:bookmarkStart w:id="10" w:name="_Toc153217018"/>
       <w:r>
+        <w:lastRenderedPageBreak/>
         <w:t xml:space="preserve">TABLA DE </w:t>
       </w:r>
       <w:r>
@@ -4460,7 +4479,6 @@
               <w:jc w:val="center"/>
             </w:pPr>
             <w:r>
-              <w:lastRenderedPageBreak/>
               <w:t>Oscuridad</w:t>
             </w:r>
           </w:p>
@@ -4758,8 +4776,13 @@
       </w:r>
       <w:bookmarkEnd w:id="11"/>
       <w:r>
-        <w:t xml:space="preserve">  </w:t>
-      </w:r>
+        <w:t xml:space="preserve"> </w:t>
+      </w:r>
+    </w:p>
+    <w:p>
+      <w:pPr>
+        <w:pStyle w:val="LetraTtulos"/>
+      </w:pPr>
     </w:p>
     <w:p>
       <w:pPr>
@@ -5166,10 +5189,18 @@
     </w:p>
     <w:p>
       <w:pPr>
+        <w:pStyle w:val="LetraTtulos"/>
+      </w:pPr>
+    </w:p>
+    <w:p>
+      <w:pPr>
         <w:pStyle w:val="LetraBase"/>
       </w:pPr>
       <w:r>
-        <w:t>La experiencia se repartirá al final de cada combate, se realizará una suma de experiencia de todos los enemigos que compongan la batalla.</w:t>
+        <w:t>La experiencia se repartirá al final de cada combate, se realizará una suma de experiencia de todos los enemigos que compongan la batalla</w:t>
+      </w:r>
+      <w:r>
+        <w:t>, dando una Experiencia Total.</w:t>
       </w:r>
     </w:p>
     <w:p>
@@ -5182,7 +5213,7 @@
         <w:pStyle w:val="LetraBase"/>
       </w:pPr>
       <w:r>
-        <w:t>Cuando el jugador finalice una batalla, el personaje que haya dado el golpe de gracia en combate recibirá el máximo de experiencia posible.</w:t>
+        <w:t>Esta experiencia será repartida entre los integrantes activos del equipo, que no estén derrotados.</w:t>
       </w:r>
     </w:p>
     <w:p>
@@ -5194,14 +5225,6 @@
       <w:pPr>
         <w:pStyle w:val="LetraBase"/>
       </w:pPr>
-      <w:r>
-        <w:t>El resto de los personajes activos en el combate recibirán la mitad de experiencia.</w:t>
-      </w:r>
-    </w:p>
-    <w:p>
-      <w:pPr>
-        <w:pStyle w:val="LetraBase"/>
-      </w:pPr>
     </w:p>
     <w:p>
       <w:pPr>
@@ -5209,6 +5232,7 @@
       </w:pPr>
       <w:bookmarkStart w:id="13" w:name="_Toc153217021"/>
       <w:r>
+        <w:lastRenderedPageBreak/>
         <w:t>ATAQUES</w:t>
       </w:r>
       <w:r>
@@ -5218,6 +5242,11 @@
       <w:r>
         <w:t xml:space="preserve">  </w:t>
       </w:r>
+    </w:p>
+    <w:p>
+      <w:pPr>
+        <w:pStyle w:val="LetraTtulos"/>
+      </w:pPr>
     </w:p>
     <w:p>
       <w:pPr>
@@ -5329,10 +5358,7 @@
         <w:t>)</w:t>
       </w:r>
       <w:r>
-        <w:t xml:space="preserve">: Indicador de ataque mágico. </w:t>
-      </w:r>
-      <w:r>
-        <w:t>Se escribirá un 1 en caso afirmativo. 0 en caso negativo.</w:t>
+        <w:t>: Indicador de ataque mágico. Se escribirá un 1 en caso afirmativo. 0 en caso negativo.</w:t>
       </w:r>
     </w:p>
     <w:p>
@@ -5424,7 +5450,6 @@
       </w:pPr>
       <w:proofErr w:type="spellStart"/>
       <w:r>
-        <w:lastRenderedPageBreak/>
         <w:t>Berserker</w:t>
       </w:r>
       <w:proofErr w:type="spellEnd"/>
@@ -5622,22 +5647,7 @@
       </w:r>
       <w:proofErr w:type="spellEnd"/>
       <w:r>
-        <w:t xml:space="preserve">): </w:t>
-      </w:r>
-      <w:r>
-        <w:t>Indicador</w:t>
-      </w:r>
-      <w:r>
-        <w:t xml:space="preserve">, </w:t>
-      </w:r>
-      <w:r>
-        <w:t xml:space="preserve">si el ataque roba </w:t>
-      </w:r>
-      <w:r>
-        <w:t>maná</w:t>
-      </w:r>
-      <w:r>
-        <w:t xml:space="preserve"> al rival. Restará el </w:t>
+        <w:t xml:space="preserve">): Indicador, si el ataque roba maná al rival. Restará el </w:t>
       </w:r>
       <w:proofErr w:type="spellStart"/>
       <w:r>
@@ -5700,6 +5710,11 @@
     </w:p>
     <w:p>
       <w:pPr>
+        <w:pStyle w:val="LetraTtulos"/>
+      </w:pPr>
+    </w:p>
+    <w:p>
+      <w:pPr>
         <w:pStyle w:val="LetraBase"/>
       </w:pPr>
       <w:r>
@@ -5726,6 +5741,11 @@
         <w:t>:</w:t>
       </w:r>
       <w:bookmarkEnd w:id="17"/>
+    </w:p>
+    <w:p>
+      <w:pPr>
+        <w:pStyle w:val="LetraTtulos"/>
+      </w:pPr>
     </w:p>
     <w:p>
       <w:pPr>
@@ -5879,14 +5899,7 @@
           <w:b/>
           <w:bCs/>
         </w:rPr>
-        <w:t>Listado de estados</w:t>
-      </w:r>
-      <w:r>
-        <w:rPr>
-          <w:b/>
-          <w:bCs/>
-        </w:rPr>
-        <w:t>:</w:t>
+        <w:t>Listado de estados:</w:t>
       </w:r>
       <w:bookmarkEnd w:id="19"/>
     </w:p>
@@ -5898,26 +5911,35 @@
     <w:p>
       <w:pPr>
         <w:pStyle w:val="LetraTtulos"/>
-      </w:pPr>
-      <w:bookmarkStart w:id="20" w:name="_Toc153217028"/>
-      <w:r>
-        <w:t>ITEMS</w:t>
-      </w:r>
-      <w:r>
         <w:rPr>
           <w:color w:val="000000"/>
           <w:sz w:val="22"/>
         </w:rPr>
-        <w:t>:</w:t>
-      </w:r>
-      <w:bookmarkEnd w:id="20"/>
+      </w:pPr>
+      <w:bookmarkStart w:id="20" w:name="_Toc153217028"/>
+      <w:r>
+        <w:t>ITEMS</w:t>
+      </w:r>
       <w:r>
         <w:rPr>
           <w:color w:val="000000"/>
           <w:sz w:val="22"/>
         </w:rPr>
+        <w:t>:</w:t>
+      </w:r>
+      <w:bookmarkEnd w:id="20"/>
+      <w:r>
+        <w:rPr>
+          <w:color w:val="000000"/>
+          <w:sz w:val="22"/>
+        </w:rPr>
         <w:t xml:space="preserve">  </w:t>
       </w:r>
+    </w:p>
+    <w:p>
+      <w:pPr>
+        <w:pStyle w:val="LetraTtulos"/>
+      </w:pPr>
     </w:p>
     <w:p>
       <w:pPr>
@@ -6070,10 +6092,7 @@
       </w:r>
       <w:proofErr w:type="spellEnd"/>
       <w:r>
-        <w:t xml:space="preserve">): </w:t>
-      </w:r>
-      <w:r>
-        <w:t xml:space="preserve">Objeto de estado. Se señala el estado del cual se realizará la operación señalada anteriormente en </w:t>
+        <w:t xml:space="preserve">): Objeto de estado. Se señala el estado del cual se realizará la operación señalada anteriormente en </w:t>
       </w:r>
       <w:proofErr w:type="spellStart"/>
       <w:r>
@@ -6119,7 +6138,6 @@
       </w:pPr>
       <w:proofErr w:type="spellStart"/>
       <w:r>
-        <w:lastRenderedPageBreak/>
         <w:t>Type</w:t>
       </w:r>
       <w:proofErr w:type="spellEnd"/>
@@ -6386,6 +6404,7 @@
       </w:pPr>
       <w:bookmarkStart w:id="28" w:name="_Toc153217036"/>
       <w:r>
+        <w:lastRenderedPageBreak/>
         <w:t>MIEMBROS DEL EQUIPO:</w:t>
       </w:r>
       <w:bookmarkEnd w:id="28"/>

</xml_diff>

<commit_message>
GDD actualizado, cambios en nombres de distintos modelos. Visionado de nombres corregido en post batalla y vista de aprendizaje de ataques.
</commit_message>
<xml_diff>
--- a/documentation/GDD_DemonicLoop.docx
+++ b/documentation/GDD_DemonicLoop.docx
@@ -64,6 +64,7 @@
           <w:docPartGallery w:val="Table of Contents"/>
         </w:docPartObj>
       </w:sdtPr>
+      <w:sdtEndPr/>
       <w:sdtContent>
         <w:p>
           <w:pPr>
@@ -95,7 +96,7 @@
             </w:rPr>
             <w:fldChar w:fldCharType="separate"/>
           </w:r>
-          <w:hyperlink w:anchor="_Toc159959428" w:history="1">
+          <w:hyperlink w:anchor="_Toc160059691" w:history="1">
             <w:r>
               <w:rPr>
                 <w:rStyle w:val="Hipervnculo"/>
@@ -122,7 +123,7 @@
                 <w:noProof/>
                 <w:webHidden/>
               </w:rPr>
-              <w:instrText xml:space="preserve"> PAGEREF _Toc159959428 \h </w:instrText>
+              <w:instrText xml:space="preserve"> PAGEREF _Toc160059691 \h </w:instrText>
             </w:r>
             <w:r>
               <w:rPr>
@@ -165,7 +166,7 @@
               <w:color w:val="auto"/>
             </w:rPr>
           </w:pPr>
-          <w:hyperlink w:anchor="_Toc159959429" w:history="1">
+          <w:hyperlink w:anchor="_Toc160059692" w:history="1">
             <w:r>
               <w:rPr>
                 <w:rStyle w:val="Hipervnculo"/>
@@ -192,7 +193,7 @@
                 <w:noProof/>
                 <w:webHidden/>
               </w:rPr>
-              <w:instrText xml:space="preserve"> PAGEREF _Toc159959429 \h </w:instrText>
+              <w:instrText xml:space="preserve"> PAGEREF _Toc160059692 \h </w:instrText>
             </w:r>
             <w:r>
               <w:rPr>
@@ -235,7 +236,7 @@
               <w:color w:val="auto"/>
             </w:rPr>
           </w:pPr>
-          <w:hyperlink w:anchor="_Toc159959430" w:history="1">
+          <w:hyperlink w:anchor="_Toc160059693" w:history="1">
             <w:r>
               <w:rPr>
                 <w:rStyle w:val="Hipervnculo"/>
@@ -262,7 +263,7 @@
                 <w:noProof/>
                 <w:webHidden/>
               </w:rPr>
-              <w:instrText xml:space="preserve"> PAGEREF _Toc159959430 \h </w:instrText>
+              <w:instrText xml:space="preserve"> PAGEREF _Toc160059693 \h </w:instrText>
             </w:r>
             <w:r>
               <w:rPr>
@@ -305,7 +306,7 @@
               <w:color w:val="auto"/>
             </w:rPr>
           </w:pPr>
-          <w:hyperlink w:anchor="_Toc159959431" w:history="1">
+          <w:hyperlink w:anchor="_Toc160059694" w:history="1">
             <w:r>
               <w:rPr>
                 <w:rStyle w:val="Hipervnculo"/>
@@ -332,7 +333,7 @@
                 <w:noProof/>
                 <w:webHidden/>
               </w:rPr>
-              <w:instrText xml:space="preserve"> PAGEREF _Toc159959431 \h </w:instrText>
+              <w:instrText xml:space="preserve"> PAGEREF _Toc160059694 \h </w:instrText>
             </w:r>
             <w:r>
               <w:rPr>
@@ -375,7 +376,7 @@
               <w:color w:val="auto"/>
             </w:rPr>
           </w:pPr>
-          <w:hyperlink w:anchor="_Toc159959432" w:history="1">
+          <w:hyperlink w:anchor="_Toc160059695" w:history="1">
             <w:r>
               <w:rPr>
                 <w:rStyle w:val="Hipervnculo"/>
@@ -402,7 +403,7 @@
                 <w:noProof/>
                 <w:webHidden/>
               </w:rPr>
-              <w:instrText xml:space="preserve"> PAGEREF _Toc159959432 \h </w:instrText>
+              <w:instrText xml:space="preserve"> PAGEREF _Toc160059695 \h </w:instrText>
             </w:r>
             <w:r>
               <w:rPr>
@@ -445,7 +446,7 @@
               <w:color w:val="auto"/>
             </w:rPr>
           </w:pPr>
-          <w:hyperlink w:anchor="_Toc159959433" w:history="1">
+          <w:hyperlink w:anchor="_Toc160059696" w:history="1">
             <w:r>
               <w:rPr>
                 <w:rStyle w:val="Hipervnculo"/>
@@ -472,7 +473,7 @@
                 <w:noProof/>
                 <w:webHidden/>
               </w:rPr>
-              <w:instrText xml:space="preserve"> PAGEREF _Toc159959433 \h </w:instrText>
+              <w:instrText xml:space="preserve"> PAGEREF _Toc160059696 \h </w:instrText>
             </w:r>
             <w:r>
               <w:rPr>
@@ -515,7 +516,7 @@
               <w:color w:val="auto"/>
             </w:rPr>
           </w:pPr>
-          <w:hyperlink w:anchor="_Toc159959434" w:history="1">
+          <w:hyperlink w:anchor="_Toc160059697" w:history="1">
             <w:r>
               <w:rPr>
                 <w:rStyle w:val="Hipervnculo"/>
@@ -542,7 +543,7 @@
                 <w:noProof/>
                 <w:webHidden/>
               </w:rPr>
-              <w:instrText xml:space="preserve"> PAGEREF _Toc159959434 \h </w:instrText>
+              <w:instrText xml:space="preserve"> PAGEREF _Toc160059697 \h </w:instrText>
             </w:r>
             <w:r>
               <w:rPr>
@@ -585,7 +586,7 @@
               <w:color w:val="auto"/>
             </w:rPr>
           </w:pPr>
-          <w:hyperlink w:anchor="_Toc159959435" w:history="1">
+          <w:hyperlink w:anchor="_Toc160059698" w:history="1">
             <w:r>
               <w:rPr>
                 <w:rStyle w:val="Hipervnculo"/>
@@ -612,7 +613,7 @@
                 <w:noProof/>
                 <w:webHidden/>
               </w:rPr>
-              <w:instrText xml:space="preserve"> PAGEREF _Toc159959435 \h </w:instrText>
+              <w:instrText xml:space="preserve"> PAGEREF _Toc160059698 \h </w:instrText>
             </w:r>
             <w:r>
               <w:rPr>
@@ -655,7 +656,7 @@
               <w:color w:val="auto"/>
             </w:rPr>
           </w:pPr>
-          <w:hyperlink w:anchor="_Toc159959436" w:history="1">
+          <w:hyperlink w:anchor="_Toc160059699" w:history="1">
             <w:r>
               <w:rPr>
                 <w:rStyle w:val="Hipervnculo"/>
@@ -682,7 +683,7 @@
                 <w:noProof/>
                 <w:webHidden/>
               </w:rPr>
-              <w:instrText xml:space="preserve"> PAGEREF _Toc159959436 \h </w:instrText>
+              <w:instrText xml:space="preserve"> PAGEREF _Toc160059699 \h </w:instrText>
             </w:r>
             <w:r>
               <w:rPr>
@@ -725,7 +726,7 @@
               <w:color w:val="auto"/>
             </w:rPr>
           </w:pPr>
-          <w:hyperlink w:anchor="_Toc159959437" w:history="1">
+          <w:hyperlink w:anchor="_Toc160059700" w:history="1">
             <w:r>
               <w:rPr>
                 <w:rStyle w:val="Hipervnculo"/>
@@ -752,7 +753,7 @@
                 <w:noProof/>
                 <w:webHidden/>
               </w:rPr>
-              <w:instrText xml:space="preserve"> PAGEREF _Toc159959437 \h </w:instrText>
+              <w:instrText xml:space="preserve"> PAGEREF _Toc160059700 \h </w:instrText>
             </w:r>
             <w:r>
               <w:rPr>
@@ -795,7 +796,7 @@
               <w:color w:val="auto"/>
             </w:rPr>
           </w:pPr>
-          <w:hyperlink w:anchor="_Toc159959438" w:history="1">
+          <w:hyperlink w:anchor="_Toc160059701" w:history="1">
             <w:r>
               <w:rPr>
                 <w:rStyle w:val="Hipervnculo"/>
@@ -822,7 +823,7 @@
                 <w:noProof/>
                 <w:webHidden/>
               </w:rPr>
-              <w:instrText xml:space="preserve"> PAGEREF _Toc159959438 \h </w:instrText>
+              <w:instrText xml:space="preserve"> PAGEREF _Toc160059701 \h </w:instrText>
             </w:r>
             <w:r>
               <w:rPr>
@@ -865,7 +866,7 @@
               <w:color w:val="auto"/>
             </w:rPr>
           </w:pPr>
-          <w:hyperlink w:anchor="_Toc159959439" w:history="1">
+          <w:hyperlink w:anchor="_Toc160059702" w:history="1">
             <w:r>
               <w:rPr>
                 <w:rStyle w:val="Hipervnculo"/>
@@ -892,7 +893,7 @@
                 <w:noProof/>
                 <w:webHidden/>
               </w:rPr>
-              <w:instrText xml:space="preserve"> PAGEREF _Toc159959439 \h </w:instrText>
+              <w:instrText xml:space="preserve"> PAGEREF _Toc160059702 \h </w:instrText>
             </w:r>
             <w:r>
               <w:rPr>
@@ -935,7 +936,7 @@
               <w:color w:val="auto"/>
             </w:rPr>
           </w:pPr>
-          <w:hyperlink w:anchor="_Toc159959440" w:history="1">
+          <w:hyperlink w:anchor="_Toc160059703" w:history="1">
             <w:r>
               <w:rPr>
                 <w:rStyle w:val="Hipervnculo"/>
@@ -962,7 +963,7 @@
                 <w:noProof/>
                 <w:webHidden/>
               </w:rPr>
-              <w:instrText xml:space="preserve"> PAGEREF _Toc159959440 \h </w:instrText>
+              <w:instrText xml:space="preserve"> PAGEREF _Toc160059703 \h </w:instrText>
             </w:r>
             <w:r>
               <w:rPr>
@@ -1005,7 +1006,7 @@
               <w:color w:val="auto"/>
             </w:rPr>
           </w:pPr>
-          <w:hyperlink w:anchor="_Toc159959441" w:history="1">
+          <w:hyperlink w:anchor="_Toc160059704" w:history="1">
             <w:r>
               <w:rPr>
                 <w:rStyle w:val="Hipervnculo"/>
@@ -1032,7 +1033,7 @@
                 <w:noProof/>
                 <w:webHidden/>
               </w:rPr>
-              <w:instrText xml:space="preserve"> PAGEREF _Toc159959441 \h </w:instrText>
+              <w:instrText xml:space="preserve"> PAGEREF _Toc160059704 \h </w:instrText>
             </w:r>
             <w:r>
               <w:rPr>
@@ -1075,7 +1076,7 @@
               <w:color w:val="auto"/>
             </w:rPr>
           </w:pPr>
-          <w:hyperlink w:anchor="_Toc159959442" w:history="1">
+          <w:hyperlink w:anchor="_Toc160059705" w:history="1">
             <w:r>
               <w:rPr>
                 <w:rStyle w:val="Hipervnculo"/>
@@ -1102,7 +1103,7 @@
                 <w:noProof/>
                 <w:webHidden/>
               </w:rPr>
-              <w:instrText xml:space="preserve"> PAGEREF _Toc159959442 \h </w:instrText>
+              <w:instrText xml:space="preserve"> PAGEREF _Toc160059705 \h </w:instrText>
             </w:r>
             <w:r>
               <w:rPr>
@@ -1145,7 +1146,7 @@
               <w:color w:val="auto"/>
             </w:rPr>
           </w:pPr>
-          <w:hyperlink w:anchor="_Toc159959443" w:history="1">
+          <w:hyperlink w:anchor="_Toc160059706" w:history="1">
             <w:r>
               <w:rPr>
                 <w:rStyle w:val="Hipervnculo"/>
@@ -1172,7 +1173,7 @@
                 <w:noProof/>
                 <w:webHidden/>
               </w:rPr>
-              <w:instrText xml:space="preserve"> PAGEREF _Toc159959443 \h </w:instrText>
+              <w:instrText xml:space="preserve"> PAGEREF _Toc160059706 \h </w:instrText>
             </w:r>
             <w:r>
               <w:rPr>
@@ -1215,7 +1216,7 @@
               <w:color w:val="auto"/>
             </w:rPr>
           </w:pPr>
-          <w:hyperlink w:anchor="_Toc159959444" w:history="1">
+          <w:hyperlink w:anchor="_Toc160059707" w:history="1">
             <w:r>
               <w:rPr>
                 <w:rStyle w:val="Hipervnculo"/>
@@ -1242,7 +1243,7 @@
                 <w:noProof/>
                 <w:webHidden/>
               </w:rPr>
-              <w:instrText xml:space="preserve"> PAGEREF _Toc159959444 \h </w:instrText>
+              <w:instrText xml:space="preserve"> PAGEREF _Toc160059707 \h </w:instrText>
             </w:r>
             <w:r>
               <w:rPr>
@@ -1285,7 +1286,7 @@
               <w:color w:val="auto"/>
             </w:rPr>
           </w:pPr>
-          <w:hyperlink w:anchor="_Toc159959445" w:history="1">
+          <w:hyperlink w:anchor="_Toc160059708" w:history="1">
             <w:r>
               <w:rPr>
                 <w:rStyle w:val="Hipervnculo"/>
@@ -1312,7 +1313,7 @@
                 <w:noProof/>
                 <w:webHidden/>
               </w:rPr>
-              <w:instrText xml:space="preserve"> PAGEREF _Toc159959445 \h </w:instrText>
+              <w:instrText xml:space="preserve"> PAGEREF _Toc160059708 \h </w:instrText>
             </w:r>
             <w:r>
               <w:rPr>
@@ -1356,7 +1357,7 @@
               <w:color w:val="auto"/>
             </w:rPr>
           </w:pPr>
-          <w:hyperlink w:anchor="_Toc159959446" w:history="1">
+          <w:hyperlink w:anchor="_Toc160059709" w:history="1">
             <w:r>
               <w:rPr>
                 <w:rStyle w:val="Hipervnculo"/>
@@ -1402,7 +1403,7 @@
                 <w:noProof/>
                 <w:webHidden/>
               </w:rPr>
-              <w:instrText xml:space="preserve"> PAGEREF _Toc159959446 \h </w:instrText>
+              <w:instrText xml:space="preserve"> PAGEREF _Toc160059709 \h </w:instrText>
             </w:r>
             <w:r>
               <w:rPr>
@@ -1445,7 +1446,7 @@
               <w:color w:val="auto"/>
             </w:rPr>
           </w:pPr>
-          <w:hyperlink w:anchor="_Toc159959447" w:history="1">
+          <w:hyperlink w:anchor="_Toc160059710" w:history="1">
             <w:r>
               <w:rPr>
                 <w:rStyle w:val="Hipervnculo"/>
@@ -1472,7 +1473,7 @@
                 <w:noProof/>
                 <w:webHidden/>
               </w:rPr>
-              <w:instrText xml:space="preserve"> PAGEREF _Toc159959447 \h </w:instrText>
+              <w:instrText xml:space="preserve"> PAGEREF _Toc160059710 \h </w:instrText>
             </w:r>
             <w:r>
               <w:rPr>
@@ -1516,7 +1517,7 @@
               <w:color w:val="auto"/>
             </w:rPr>
           </w:pPr>
-          <w:hyperlink w:anchor="_Toc159959448" w:history="1">
+          <w:hyperlink w:anchor="_Toc160059711" w:history="1">
             <w:r>
               <w:rPr>
                 <w:rStyle w:val="Hipervnculo"/>
@@ -1559,7 +1560,7 @@
                 <w:noProof/>
                 <w:webHidden/>
               </w:rPr>
-              <w:instrText xml:space="preserve"> PAGEREF _Toc159959448 \h </w:instrText>
+              <w:instrText xml:space="preserve"> PAGEREF _Toc160059711 \h </w:instrText>
             </w:r>
             <w:r>
               <w:rPr>
@@ -1603,7 +1604,7 @@
               <w:color w:val="auto"/>
             </w:rPr>
           </w:pPr>
-          <w:hyperlink w:anchor="_Toc159959449" w:history="1">
+          <w:hyperlink w:anchor="_Toc160059712" w:history="1">
             <w:r>
               <w:rPr>
                 <w:rStyle w:val="Hipervnculo"/>
@@ -1646,7 +1647,7 @@
                 <w:noProof/>
                 <w:webHidden/>
               </w:rPr>
-              <w:instrText xml:space="preserve"> PAGEREF _Toc159959449 \h </w:instrText>
+              <w:instrText xml:space="preserve"> PAGEREF _Toc160059712 \h </w:instrText>
             </w:r>
             <w:r>
               <w:rPr>
@@ -1666,7 +1667,7 @@
                 <w:noProof/>
                 <w:webHidden/>
               </w:rPr>
-              <w:t>14</w:t>
+              <w:t>15</w:t>
             </w:r>
             <w:r>
               <w:rPr>
@@ -1689,7 +1690,7 @@
               <w:color w:val="auto"/>
             </w:rPr>
           </w:pPr>
-          <w:hyperlink w:anchor="_Toc159959450" w:history="1">
+          <w:hyperlink w:anchor="_Toc160059713" w:history="1">
             <w:r>
               <w:rPr>
                 <w:rStyle w:val="Hipervnculo"/>
@@ -1716,7 +1717,7 @@
                 <w:noProof/>
                 <w:webHidden/>
               </w:rPr>
-              <w:instrText xml:space="preserve"> PAGEREF _Toc159959450 \h </w:instrText>
+              <w:instrText xml:space="preserve"> PAGEREF _Toc160059713 \h </w:instrText>
             </w:r>
             <w:r>
               <w:rPr>
@@ -1759,7 +1760,7 @@
               <w:color w:val="auto"/>
             </w:rPr>
           </w:pPr>
-          <w:hyperlink w:anchor="_Toc159959451" w:history="1">
+          <w:hyperlink w:anchor="_Toc160059714" w:history="1">
             <w:r>
               <w:rPr>
                 <w:rStyle w:val="Hipervnculo"/>
@@ -1786,7 +1787,7 @@
                 <w:noProof/>
                 <w:webHidden/>
               </w:rPr>
-              <w:instrText xml:space="preserve"> PAGEREF _Toc159959451 \h </w:instrText>
+              <w:instrText xml:space="preserve"> PAGEREF _Toc160059714 \h </w:instrText>
             </w:r>
             <w:r>
               <w:rPr>
@@ -1829,7 +1830,7 @@
               <w:color w:val="auto"/>
             </w:rPr>
           </w:pPr>
-          <w:hyperlink w:anchor="_Toc159959452" w:history="1">
+          <w:hyperlink w:anchor="_Toc160059715" w:history="1">
             <w:r>
               <w:rPr>
                 <w:rStyle w:val="Hipervnculo"/>
@@ -1856,7 +1857,7 @@
                 <w:noProof/>
                 <w:webHidden/>
               </w:rPr>
-              <w:instrText xml:space="preserve"> PAGEREF _Toc159959452 \h </w:instrText>
+              <w:instrText xml:space="preserve"> PAGEREF _Toc160059715 \h </w:instrText>
             </w:r>
             <w:r>
               <w:rPr>
@@ -1939,7 +1940,7 @@
       <w:pPr>
         <w:pStyle w:val="LetraTtulos"/>
       </w:pPr>
-      <w:bookmarkStart w:id="0" w:name="_Toc159959428"/>
+      <w:bookmarkStart w:id="0" w:name="_Toc160059691"/>
       <w:r>
         <w:lastRenderedPageBreak/>
         <w:t>CONCEPTO</w:t>
@@ -2060,7 +2061,7 @@
         <w:t>: 0.</w:t>
       </w:r>
       <w:r>
-        <w:t>5</w:t>
+        <w:t>6</w:t>
       </w:r>
     </w:p>
     <w:p>
@@ -2162,10 +2163,7 @@
         <w:t>Exploración</w:t>
       </w:r>
       <w:r>
-        <w:t>:</w:t>
-      </w:r>
-      <w:r>
-        <w:t xml:space="preserve"> El jugador navegará por un escenario 3D generado de manera aleatoria. La cámara será de vista isométrica.</w:t>
+        <w:t>: El jugador navegará por un escenario 3D generado de manera aleatoria. La cámara será de vista isométrica.</w:t>
       </w:r>
     </w:p>
     <w:p>
@@ -2183,10 +2181,7 @@
         <w:t>Combate</w:t>
       </w:r>
       <w:r>
-        <w:t>:</w:t>
-      </w:r>
-      <w:r>
-        <w:t xml:space="preserve"> Se trata de un combate por turnos clásico. Habrá que prestar atención a los distintos tipos, así como al gasto de maná con ciertos ataques y la gestión de un equipo de hasta 4 personajes.</w:t>
+        <w:t>: Se trata de un combate por turnos clásico. Habrá que prestar atención a los distintos tipos, así como al gasto de maná con ciertos ataques y la gestión de un equipo de hasta 4 personajes.</w:t>
       </w:r>
     </w:p>
     <w:p>
@@ -2206,6 +2201,16 @@
           <w:bCs/>
         </w:rPr>
         <w:t>Run</w:t>
+      </w:r>
+      <w:r>
+        <w:t xml:space="preserve"> o </w:t>
+      </w:r>
+      <w:r>
+        <w:rPr>
+          <w:b/>
+          <w:bCs/>
+        </w:rPr>
+        <w:t>Partida</w:t>
       </w:r>
       <w:r>
         <w:t>.</w:t>
@@ -2259,7 +2264,73 @@
         <w:t>:</w:t>
       </w:r>
       <w:r>
-        <w:t xml:space="preserve"> Se hará uso de Unity para su desarrollo, usando de lenguaje C#. Para modelados 3D, se aplicará Blender. Para modelos 2D y animaciones, se usará Krita.</w:t>
+        <w:t xml:space="preserve"> Se hará uso de </w:t>
+      </w:r>
+      <w:r>
+        <w:rPr>
+          <w:b/>
+          <w:bCs/>
+        </w:rPr>
+        <w:t>Unity</w:t>
+      </w:r>
+      <w:r>
+        <w:t xml:space="preserve"> para su desarrollo, usando de lenguaje </w:t>
+      </w:r>
+      <w:r>
+        <w:rPr>
+          <w:b/>
+          <w:bCs/>
+        </w:rPr>
+        <w:t>C#</w:t>
+      </w:r>
+      <w:r>
+        <w:t xml:space="preserve">. Para modelados 3D, se aplicará </w:t>
+      </w:r>
+      <w:r>
+        <w:rPr>
+          <w:b/>
+          <w:bCs/>
+        </w:rPr>
+        <w:t>Blender</w:t>
+      </w:r>
+      <w:r>
+        <w:t xml:space="preserve">. Para </w:t>
+      </w:r>
+      <w:r>
+        <w:t xml:space="preserve">conceptos de personaje, </w:t>
+      </w:r>
+      <w:r>
+        <w:rPr>
+          <w:b/>
+          <w:bCs/>
+        </w:rPr>
+        <w:t>Krita</w:t>
+      </w:r>
+      <w:r>
+        <w:t>.</w:t>
+      </w:r>
+      <w:r>
+        <w:t xml:space="preserve"> </w:t>
+      </w:r>
+      <w:r>
+        <w:rPr>
+          <w:b/>
+          <w:bCs/>
+        </w:rPr>
+        <w:t>iMovie</w:t>
+      </w:r>
+      <w:r>
+        <w:t xml:space="preserve"> como herramienta de edición para las cinemáticas del juego. </w:t>
+      </w:r>
+      <w:r>
+        <w:rPr>
+          <w:b/>
+          <w:bCs/>
+        </w:rPr>
+        <w:t>PixilArt</w:t>
+      </w:r>
+      <w:r>
+        <w:t xml:space="preserve"> como herramienta online pixelart.</w:t>
       </w:r>
     </w:p>
     <w:p>
@@ -2282,13 +2353,6 @@
       <w:r>
         <w:t>Veteranos y amantes de un combate por turnos clásico.</w:t>
       </w:r>
-    </w:p>
-    <w:p>
-      <w:pPr>
-        <w:spacing w:after="199" w:line="259" w:lineRule="auto"/>
-        <w:ind w:left="720" w:firstLine="0"/>
-        <w:jc w:val="left"/>
-      </w:pPr>
       <w:r>
         <w:t xml:space="preserve"> </w:t>
       </w:r>
@@ -2297,7 +2361,7 @@
       <w:pPr>
         <w:pStyle w:val="LetraTtulos"/>
       </w:pPr>
-      <w:bookmarkStart w:id="1" w:name="_Toc159959429"/>
+      <w:bookmarkStart w:id="1" w:name="_Toc160059692"/>
       <w:r>
         <w:lastRenderedPageBreak/>
         <w:t>HISTORIAL DE VERSIONES:</w:t>
@@ -2353,7 +2417,7 @@
       <w:pPr>
         <w:pStyle w:val="LetraTtulos"/>
       </w:pPr>
-      <w:bookmarkStart w:id="2" w:name="_Toc159959430"/>
+      <w:bookmarkStart w:id="2" w:name="_Toc160059693"/>
       <w:r>
         <w:t>VISIÓN GENERAL DEL JUEGO:</w:t>
       </w:r>
@@ -2395,7 +2459,7 @@
       <w:pPr>
         <w:pStyle w:val="LetraTtulos"/>
       </w:pPr>
-      <w:bookmarkStart w:id="3" w:name="_Toc159959431"/>
+      <w:bookmarkStart w:id="3" w:name="_Toc160059694"/>
       <w:r>
         <w:t>MECÁNICA DEL JUEGO:</w:t>
       </w:r>
@@ -2550,7 +2614,7 @@
       <w:pPr>
         <w:pStyle w:val="LetraTtulos"/>
       </w:pPr>
-      <w:bookmarkStart w:id="4" w:name="_Toc159959432"/>
+      <w:bookmarkStart w:id="4" w:name="_Toc160059695"/>
       <w:r>
         <w:t>ESTADOS DEL JUEGO:</w:t>
       </w:r>
@@ -2628,7 +2692,7 @@
       <w:pPr>
         <w:pStyle w:val="LetraTtulos"/>
       </w:pPr>
-      <w:bookmarkStart w:id="5" w:name="_Toc159959433"/>
+      <w:bookmarkStart w:id="5" w:name="_Toc160059696"/>
       <w:r>
         <w:lastRenderedPageBreak/>
         <w:t>INTERFACES:</w:t>
@@ -2754,7 +2818,7 @@
       <w:pPr>
         <w:pStyle w:val="LetraTtulos"/>
       </w:pPr>
-      <w:bookmarkStart w:id="6" w:name="_Toc159959434"/>
+      <w:bookmarkStart w:id="6" w:name="_Toc160059697"/>
       <w:r>
         <w:t>NIVELES:</w:t>
       </w:r>
@@ -2989,7 +3053,7 @@
       <w:pPr>
         <w:pStyle w:val="LetraTtulos"/>
       </w:pPr>
-      <w:bookmarkStart w:id="7" w:name="_Toc159959435"/>
+      <w:bookmarkStart w:id="7" w:name="_Toc160059698"/>
       <w:r>
         <w:t>PROGRESO DEL JUEGO:</w:t>
       </w:r>
@@ -3033,7 +3097,7 @@
       <w:pPr>
         <w:pStyle w:val="LetraTtulos"/>
       </w:pPr>
-      <w:bookmarkStart w:id="8" w:name="_Toc159959436"/>
+      <w:bookmarkStart w:id="8" w:name="_Toc160059699"/>
       <w:r>
         <w:lastRenderedPageBreak/>
         <w:t>PERSONAJES:</w:t>
@@ -3088,10 +3152,7 @@
         <w:t>Descripción</w:t>
       </w:r>
       <w:r>
-        <w:t xml:space="preserve">: </w:t>
-      </w:r>
-      <w:r>
-        <w:t>Es un ser humano, alrededor de los 20 años. Cuenta con un tatuaje de color rojo sangre que le recorre medio cuerpo debido al suceso inicial de la historia. Y sus ojos son amarillentos.</w:t>
+        <w:t>: Es un ser humano, alrededor de los 20 años. Cuenta con un tatuaje de color rojo sangre que le recorre medio cuerpo debido al suceso inicial de la historia. Y sus ojos son amarillentos.</w:t>
       </w:r>
     </w:p>
     <w:p>
@@ -3100,9 +3161,6 @@
         <w:jc w:val="center"/>
       </w:pPr>
       <w:r>
-        <w:rPr>
-          <w:noProof/>
-        </w:rPr>
         <w:drawing>
           <wp:inline distT="0" distB="0" distL="0" distR="0" wp14:anchorId="083A7C6F" wp14:editId="31EB7ED3">
             <wp:extent cx="2985052" cy="2042424"/>
@@ -3160,9 +3218,6 @@
         </w:drawing>
       </w:r>
       <w:r>
-        <w:rPr>
-          <w:noProof/>
-        </w:rPr>
         <w:drawing>
           <wp:inline distT="0" distB="0" distL="0" distR="0" wp14:anchorId="786CD5AF" wp14:editId="5C89EA39">
             <wp:extent cx="2921442" cy="1998899"/>
@@ -3226,9 +3281,6 @@
         <w:jc w:val="center"/>
       </w:pPr>
       <w:r>
-        <w:rPr>
-          <w:noProof/>
-        </w:rPr>
         <w:drawing>
           <wp:inline distT="0" distB="0" distL="0" distR="0" wp14:anchorId="3DA6F48F" wp14:editId="49E7CC00">
             <wp:extent cx="1176793" cy="1176793"/>
@@ -3287,10 +3339,7 @@
         <w:t>Concepto</w:t>
       </w:r>
       <w:r>
-        <w:t xml:space="preserve">: </w:t>
-      </w:r>
-      <w:r>
-        <w:t>En la historia, decide fusionarse con un demonio para así detener la invasión demoniaca sobre la Tierra. Al hacer esto, parte de su personalidad desaparece, manteniéndose su instinto de supervivencia y su objetivo original. No recuerda como se llama.</w:t>
+        <w:t>: En la historia, decide fusionarse con un demonio para así detener la invasión demoniaca sobre la Tierra. Al hacer esto, parte de su personalidad desaparece, manteniéndose su instinto de supervivencia y su objetivo original. No recuerda como se llama.</w:t>
       </w:r>
     </w:p>
     <w:p>
@@ -3308,10 +3357,7 @@
         <w:t>Encuentro</w:t>
       </w:r>
       <w:r>
-        <w:t xml:space="preserve">: </w:t>
-      </w:r>
-      <w:r>
-        <w:t>Es el protagonista. Aparece desde el principio.</w:t>
+        <w:t>: Es el protagonista. Aparece desde el principio.</w:t>
       </w:r>
     </w:p>
     <w:p>
@@ -3329,10 +3375,7 @@
         <w:t>Tipo</w:t>
       </w:r>
       <w:r>
-        <w:t>:</w:t>
-      </w:r>
-      <w:r>
-        <w:t xml:space="preserve"> Luz</w:t>
+        <w:t>: Luz</w:t>
       </w:r>
     </w:p>
     <w:p>
@@ -3350,10 +3393,7 @@
         <w:t>Rol</w:t>
       </w:r>
       <w:r>
-        <w:t xml:space="preserve">: </w:t>
-      </w:r>
-      <w:r>
-        <w:t>Sacerdote.</w:t>
+        <w:t>: Sacerdote.</w:t>
       </w:r>
     </w:p>
     <w:p>
@@ -3371,10 +3411,7 @@
         <w:t>Personaje No-Jugable</w:t>
       </w:r>
       <w:r>
-        <w:t xml:space="preserve">: </w:t>
-      </w:r>
-      <w:r>
-        <w:t>-</w:t>
+        <w:t>: -</w:t>
       </w:r>
     </w:p>
     <w:p>
@@ -3423,10 +3460,7 @@
         <w:t>Descripción</w:t>
       </w:r>
       <w:r>
-        <w:t xml:space="preserve">: </w:t>
-      </w:r>
-      <w:r>
-        <w:t>Es un demonio con una sonrisa siniestra y dos grandes ojos rojos, oculto bajo una capa negra que le cubre entero; a excepción de su oscuro rostro.</w:t>
+        <w:t>: Es un demonio con una sonrisa siniestra y dos grandes ojos rojos, oculto bajo una capa negra que le cubre entero; a excepción de su oscuro rostro.</w:t>
       </w:r>
     </w:p>
     <w:p>
@@ -3444,10 +3478,13 @@
         <w:t>Concepto</w:t>
       </w:r>
       <w:r>
-        <w:t xml:space="preserve">: </w:t>
-      </w:r>
-      <w:r>
-        <w:t>Existen únicamente tres de ellos. Funcionan como una mente colmena. Este trio de demonios son los encargados de las distintas tiendas del juego. Uno se encarga de los esclavos, el segundo de los objetos y el tercero de las mejoras permanentes del protagonista. Al protagonista le da la sensación de haberlos visto antes. Nunca mencionan de donde han sacado la mercancía.</w:t>
+        <w:t>: Existen únicamente tres de ellos. Funcionan como una mente colmena. Este trio de demonios son los encargados de las distintas tiendas del juego. Uno se encarga de los esclavos, el segundo de los objetos y el tercero de las mejoras permanentes del protagonista. Al protagonista le da la sensación de haberlos visto antes</w:t>
+      </w:r>
+      <w:r>
+        <w:t xml:space="preserve"> en algún otro lugar</w:t>
+      </w:r>
+      <w:r>
+        <w:t>. Nunca mencionan de donde han sacado la mercancía.</w:t>
       </w:r>
     </w:p>
     <w:p>
@@ -3465,10 +3502,7 @@
         <w:t>Encuentro</w:t>
       </w:r>
       <w:r>
-        <w:t xml:space="preserve">: </w:t>
-      </w:r>
-      <w:r>
-        <w:t>Se encuentran en la sala de Tiendas.</w:t>
+        <w:t>: Se encuentran en la sala de Tiendas.</w:t>
       </w:r>
     </w:p>
     <w:p>
@@ -3486,10 +3520,7 @@
         <w:t>Tipo</w:t>
       </w:r>
       <w:r>
-        <w:t>:</w:t>
-      </w:r>
-      <w:r>
-        <w:t xml:space="preserve"> -</w:t>
+        <w:t>: -</w:t>
       </w:r>
     </w:p>
     <w:p>
@@ -3507,10 +3538,7 @@
         <w:t>Rol</w:t>
       </w:r>
       <w:r>
-        <w:t xml:space="preserve">: </w:t>
-      </w:r>
-      <w:r>
-        <w:t>-</w:t>
+        <w:t>: -</w:t>
       </w:r>
     </w:p>
     <w:p>
@@ -3528,10 +3556,7 @@
         <w:t>Personaje No-Jugable</w:t>
       </w:r>
       <w:r>
-        <w:t xml:space="preserve">: </w:t>
-      </w:r>
-      <w:r>
-        <w:t>Son los encargados de las tiendas</w:t>
+        <w:t>: Son los encargados de las tiendas</w:t>
       </w:r>
       <w:r>
         <w:t>.</w:t>
@@ -3555,13 +3580,7 @@
         <w:rPr>
           <w:b/>
         </w:rPr>
-        <w:t>Nombr</w:t>
-      </w:r>
-      <w:r>
-        <w:rPr>
-          <w:b/>
-        </w:rPr>
-        <w:t>e</w:t>
+        <w:t>Nombre</w:t>
       </w:r>
       <w:r>
         <w:t xml:space="preserve">: </w:t>
@@ -3589,10 +3608,7 @@
         <w:t>Descripción</w:t>
       </w:r>
       <w:r>
-        <w:t>:</w:t>
-      </w:r>
-      <w:r>
-        <w:t xml:space="preserve"> Es un demonio con forma humana. Su piel es de color rojo, y sus ojos son anaranjados. Cuenta con dos pequeños cuernos, una máscara de color fucsia, una gran cruz invertida de color naranja en la mitad del estómago que sube hasta la mitad del pecho. Va en calzones.</w:t>
+        <w:t>: Es un demonio con forma humana. Su piel es de color rojo, y sus ojos son anaranjados. Cuenta con dos pequeños cuernos, una máscara de color fucsia, una gran cruz invertida de color naranja en la mitad del estómago que sube hasta la mitad del pecho. Va en calzones.</w:t>
       </w:r>
     </w:p>
     <w:p>
@@ -3601,9 +3617,6 @@
         <w:jc w:val="center"/>
       </w:pPr>
       <w:r>
-        <w:rPr>
-          <w:noProof/>
-        </w:rPr>
         <w:drawing>
           <wp:inline distT="0" distB="0" distL="0" distR="0" wp14:anchorId="19A097FB" wp14:editId="2A16DB4C">
             <wp:extent cx="838200" cy="1893710"/>
@@ -3670,11 +3683,8 @@
         <w:tab/>
       </w:r>
       <w:r>
-        <w:rPr>
-          <w:noProof/>
-        </w:rPr>
         <w:drawing>
-          <wp:inline distT="0" distB="0" distL="0" distR="0" wp14:anchorId="4D406B29" wp14:editId="02D20EEE">
+          <wp:inline distT="0" distB="0" distL="0" distR="0" wp14:anchorId="4D406B29" wp14:editId="69537C30">
             <wp:extent cx="491215" cy="1855966"/>
             <wp:effectExtent l="76200" t="76200" r="137795" b="125730"/>
             <wp:docPr id="84251940" name="Imagen 4" descr="Un dibujo de una persona&#10;&#10;Descripción generada automáticamente con confianza media"/>
@@ -3739,9 +3749,6 @@
         <w:jc w:val="center"/>
       </w:pPr>
       <w:r>
-        <w:rPr>
-          <w:noProof/>
-        </w:rPr>
         <w:drawing>
           <wp:inline distT="0" distB="0" distL="0" distR="0" wp14:anchorId="43C9BA09" wp14:editId="108BF6DE">
             <wp:extent cx="1248355" cy="1248355"/>
@@ -3807,7 +3814,7 @@
         <w:t>Concepto</w:t>
       </w:r>
       <w:r>
-        <w:t xml:space="preserve">: Describir la conducta y comportamiento, al igual que los motivos del personaje. Mencionar también si es el enemigo principal o el protagonista. El concepto también puede relatarse como una historia del personaje, detallando en las relaciones con otros personajes del juego. </w:t>
+        <w:t>: Es el demonio más similar al ser humano en cuanto a sus características físicas. Adoran torturar a sus enemigos cuando estos quedan incapacitados en un combate.</w:t>
       </w:r>
     </w:p>
     <w:p>
@@ -3825,10 +3832,7 @@
         <w:t>Encuentro</w:t>
       </w:r>
       <w:r>
-        <w:t xml:space="preserve">: </w:t>
-      </w:r>
-      <w:r>
-        <w:t>Es un tipo de demonio recurrente a lo largo de una partida.</w:t>
+        <w:t>: Es un tipo de demonio recurrente a lo largo de una partida.</w:t>
       </w:r>
     </w:p>
     <w:p>
@@ -3848,6 +3852,9 @@
       <w:r>
         <w:t>:</w:t>
       </w:r>
+      <w:r>
+        <w:t xml:space="preserve"> Fuego.</w:t>
+      </w:r>
     </w:p>
     <w:p>
       <w:pPr>
@@ -3864,7 +3871,10 @@
         <w:t>Rol</w:t>
       </w:r>
       <w:r>
-        <w:t xml:space="preserve">:  </w:t>
+        <w:t xml:space="preserve">: </w:t>
+      </w:r>
+      <w:r>
+        <w:t>Tanque.</w:t>
       </w:r>
     </w:p>
     <w:p>
@@ -3882,11 +3892,13 @@
         <w:t>Personaje No-Jugable</w:t>
       </w:r>
       <w:r>
-        <w:t xml:space="preserve">: </w:t>
-      </w:r>
-      <w:r>
-        <w:t>-</w:t>
-      </w:r>
+        <w:t>: -</w:t>
+      </w:r>
+    </w:p>
+    <w:p>
+      <w:pPr>
+        <w:pStyle w:val="LetraBase"/>
+      </w:pPr>
     </w:p>
     <w:p>
       <w:pPr>
@@ -3906,13 +3918,7 @@
           <w:b/>
         </w:rPr>
         <w:lastRenderedPageBreak/>
-        <w:t>Nombr</w:t>
-      </w:r>
-      <w:r>
-        <w:rPr>
-          <w:b/>
-        </w:rPr>
-        <w:t>e</w:t>
+        <w:t>Nombre</w:t>
       </w:r>
       <w:r>
         <w:t xml:space="preserve">: </w:t>
@@ -3940,10 +3946,7 @@
         <w:t>Descripción</w:t>
       </w:r>
       <w:r>
-        <w:t xml:space="preserve">: </w:t>
-      </w:r>
-      <w:r>
-        <w:t>Es un demonio de forma viscosa. Cuenta con dos ojos rojizos y una profunda boca sin fondo aparente. Su cuerpo es de color verde, principalmente oscuro, pero con zonas claras.</w:t>
+        <w:t>: Es un demonio de forma viscosa. Cuenta con dos ojos rojizos y una profunda boca sin fondo aparente. Su cuerpo es de color verde, principalmente oscuro, pero con zonas claras.</w:t>
       </w:r>
     </w:p>
     <w:p>
@@ -3952,9 +3955,6 @@
         <w:jc w:val="center"/>
       </w:pPr>
       <w:r>
-        <w:rPr>
-          <w:noProof/>
-        </w:rPr>
         <w:drawing>
           <wp:inline distT="0" distB="0" distL="0" distR="0" wp14:anchorId="516FA346" wp14:editId="2E129527">
             <wp:extent cx="1983188" cy="1375861"/>
@@ -4024,9 +4024,6 @@
         <w:tab/>
       </w:r>
       <w:r>
-        <w:rPr>
-          <w:noProof/>
-        </w:rPr>
         <w:drawing>
           <wp:inline distT="0" distB="0" distL="0" distR="0" wp14:anchorId="0EF53253" wp14:editId="1BD68A7F">
             <wp:extent cx="699715" cy="699715"/>
@@ -4085,10 +4082,7 @@
         <w:t>Concepto</w:t>
       </w:r>
       <w:r>
-        <w:t xml:space="preserve">: </w:t>
-      </w:r>
-      <w:r>
-        <w:t>Es la forma de vida más básica del infierno. Solo se preocupan de alimentarse a toda costa.</w:t>
+        <w:t>: Es la forma de vida más básica del infierno. Solo se preocupan de alimentarse a toda costa.</w:t>
       </w:r>
     </w:p>
     <w:p>
@@ -4106,10 +4100,7 @@
         <w:t>Encuentro</w:t>
       </w:r>
       <w:r>
-        <w:t xml:space="preserve">: </w:t>
-      </w:r>
-      <w:r>
-        <w:t>Es un tipo de demonio recurrente a lo largo de una partida.</w:t>
+        <w:t>: Es un tipo de demonio recurrente a lo largo de una partida.</w:t>
       </w:r>
     </w:p>
     <w:p>
@@ -4127,10 +4118,10 @@
         <w:t>Tipo</w:t>
       </w:r>
       <w:r>
-        <w:t>:</w:t>
-      </w:r>
-      <w:r>
-        <w:t xml:space="preserve"> </w:t>
+        <w:t xml:space="preserve">: </w:t>
+      </w:r>
+      <w:r>
+        <w:t>Planta.</w:t>
       </w:r>
     </w:p>
     <w:p>
@@ -4148,10 +4139,10 @@
         <w:t>Rol</w:t>
       </w:r>
       <w:r>
-        <w:t>:</w:t>
-      </w:r>
-      <w:r>
-        <w:t xml:space="preserve"> </w:t>
+        <w:t xml:space="preserve">: </w:t>
+      </w:r>
+      <w:r>
+        <w:t>Sacerdote.</w:t>
       </w:r>
     </w:p>
     <w:p>
@@ -4169,10 +4160,7 @@
         <w:t>Personaje No-Jugable</w:t>
       </w:r>
       <w:r>
-        <w:t xml:space="preserve">: </w:t>
-      </w:r>
-      <w:r>
-        <w:t>-</w:t>
+        <w:t>: -</w:t>
       </w:r>
     </w:p>
     <w:p>
@@ -4193,13 +4181,7 @@
         <w:rPr>
           <w:b/>
         </w:rPr>
-        <w:t>Nombr</w:t>
-      </w:r>
-      <w:r>
-        <w:rPr>
-          <w:b/>
-        </w:rPr>
-        <w:t>e</w:t>
+        <w:t>Nombre</w:t>
       </w:r>
       <w:r>
         <w:t xml:space="preserve">: </w:t>
@@ -4227,10 +4209,7 @@
         <w:t>Descripción</w:t>
       </w:r>
       <w:r>
-        <w:t xml:space="preserve">: </w:t>
-      </w:r>
-      <w:r>
-        <w:t>Demonio destacado por su fuerza física. Tiene cierto parecido a un gorila. Es completamente rojo, y cuenta con una gran boca sin fondo que ocupa toda la cara, junto a unos largos dientes y una larga lengua.</w:t>
+        <w:t>: Demonio destacado por su fuerza física. Tiene cierto parecido a un gorila. Es completamente rojo, y cuenta con una gran boca sin fondo que ocupa toda la cara, junto a unos largos dientes y una larga lengua.</w:t>
       </w:r>
     </w:p>
     <w:p>
@@ -4239,9 +4218,6 @@
         <w:jc w:val="center"/>
       </w:pPr>
       <w:r>
-        <w:rPr>
-          <w:noProof/>
-        </w:rPr>
         <w:drawing>
           <wp:inline distT="0" distB="0" distL="0" distR="0" wp14:anchorId="646DE83C" wp14:editId="4E29F930">
             <wp:extent cx="1903675" cy="1442577"/>
@@ -4299,9 +4275,6 @@
         </w:drawing>
       </w:r>
       <w:r>
-        <w:rPr>
-          <w:noProof/>
-        </w:rPr>
         <w:drawing>
           <wp:inline distT="0" distB="0" distL="0" distR="0" wp14:anchorId="48466E3B" wp14:editId="49F4C4AD">
             <wp:extent cx="1927529" cy="1415607"/>
@@ -4368,9 +4341,6 @@
         <w:jc w:val="center"/>
       </w:pPr>
       <w:r>
-        <w:rPr>
-          <w:noProof/>
-        </w:rPr>
         <w:drawing>
           <wp:inline distT="0" distB="0" distL="0" distR="0" wp14:anchorId="2B00D690" wp14:editId="578569FB">
             <wp:extent cx="1113183" cy="1113183"/>
@@ -4429,10 +4399,7 @@
         <w:t>Concepto</w:t>
       </w:r>
       <w:r>
-        <w:t xml:space="preserve">: </w:t>
-      </w:r>
-      <w:r>
-        <w:t>Tiene la fuerza de un gorila y no para de rugirle la tripa. Emana un hedor a sangre. En los raros momentos en los que no están luchando, se les puede oír llorando y gritando de forma desesperada.</w:t>
+        <w:t>: Tiene la fuerza de un gorila y no para de rugirle la tripa. Emana un hedor a sangre. En los raros momentos en los que no están luchando, se les puede oír llorando y gritando de forma desesperada.</w:t>
       </w:r>
     </w:p>
     <w:p>
@@ -4450,10 +4417,7 @@
         <w:t>Encuentro</w:t>
       </w:r>
       <w:r>
-        <w:t xml:space="preserve">: </w:t>
-      </w:r>
-      <w:r>
-        <w:t>Es un demonio recurrente a lo largo de una partida.</w:t>
+        <w:t>: Es un demonio recurrente a lo largo de una partida.</w:t>
       </w:r>
     </w:p>
     <w:p>
@@ -4473,6 +4437,9 @@
       <w:r>
         <w:t>:</w:t>
       </w:r>
+      <w:r>
+        <w:t xml:space="preserve"> Agua.</w:t>
+      </w:r>
     </w:p>
     <w:p>
       <w:pPr>
@@ -4491,6 +4458,9 @@
       <w:r>
         <w:t>:</w:t>
       </w:r>
+      <w:r>
+        <w:t xml:space="preserve"> Caballero.</w:t>
+      </w:r>
     </w:p>
     <w:p>
       <w:pPr>
@@ -4513,10 +4483,7 @@
         <w:t>e</w:t>
       </w:r>
       <w:r>
-        <w:t>:</w:t>
-      </w:r>
-      <w:r>
-        <w:t xml:space="preserve"> -</w:t>
+        <w:t>: -</w:t>
       </w:r>
     </w:p>
     <w:p>
@@ -4524,7 +4491,7 @@
         <w:pStyle w:val="LetraTtulos"/>
       </w:pPr>
       <w:bookmarkStart w:id="9" w:name="_Toc159950659"/>
-      <w:bookmarkStart w:id="10" w:name="_Toc159959437"/>
+      <w:bookmarkStart w:id="10" w:name="_Toc160059700"/>
       <w:r>
         <w:lastRenderedPageBreak/>
         <w:t>ENEMIGOS:</w:t>
@@ -4581,6 +4548,8 @@
       <w:r>
         <w:rPr>
           <w:rFonts w:ascii="Franklin Gothic Book" w:hAnsi="Franklin Gothic Book"/>
+          <w:i/>
+          <w:iCs/>
         </w:rPr>
         <w:t>Mímico</w:t>
       </w:r>
@@ -4607,13 +4576,7 @@
         <w:rPr>
           <w:rFonts w:ascii="Franklin Gothic Book" w:hAnsi="Franklin Gothic Book"/>
         </w:rPr>
-        <w:t xml:space="preserve">: </w:t>
-      </w:r>
-      <w:r>
-        <w:rPr>
-          <w:rFonts w:ascii="Franklin Gothic Book" w:hAnsi="Franklin Gothic Book"/>
-        </w:rPr>
-        <w:t>Demonio caracterizado por sus ataques sorpresa. Se encuentran camuflados a modo de cofre.</w:t>
+        <w:t>: Demonio caracterizado por sus ataques sorpresa. Se encuentran camuflados a modo de cofre.</w:t>
       </w:r>
     </w:p>
     <w:p>
@@ -4627,7 +4590,6 @@
       <w:r>
         <w:rPr>
           <w:rFonts w:ascii="Franklin Gothic Book" w:hAnsi="Franklin Gothic Book"/>
-          <w:noProof/>
         </w:rPr>
         <w:drawing>
           <wp:inline distT="0" distB="0" distL="0" distR="0" wp14:anchorId="09BA7229" wp14:editId="5853FE2D">
@@ -4706,7 +4668,6 @@
       <w:r>
         <w:rPr>
           <w:rFonts w:ascii="Franklin Gothic Book" w:hAnsi="Franklin Gothic Book"/>
-          <w:noProof/>
         </w:rPr>
         <w:drawing>
           <wp:inline distT="0" distB="0" distL="0" distR="0" wp14:anchorId="695BDCF0" wp14:editId="782F4EF3">
@@ -4773,13 +4734,19 @@
         <w:rPr>
           <w:rFonts w:ascii="Franklin Gothic Book" w:hAnsi="Franklin Gothic Book"/>
         </w:rPr>
-        <w:t>:</w:t>
-      </w:r>
-      <w:r>
-        <w:rPr>
-          <w:rFonts w:ascii="Franklin Gothic Book" w:hAnsi="Franklin Gothic Book"/>
-        </w:rPr>
-        <w:t xml:space="preserve"> Su principal característica es su técnica de camuflaje. Se esconden a simple vista como un cofre de la zona, pero cuando la victima se acerca y abren el presunto cofre, este demonio saca sus largos brazos marrones, su larga lengua y trata de agarrar a la víctima y meterla dentro de su cuerpo.</w:t>
+        <w:t xml:space="preserve">: Su principal característica es su técnica de camuflaje. Se esconden a simple vista como un cofre de la zona, pero cuando la </w:t>
+      </w:r>
+      <w:r>
+        <w:rPr>
+          <w:rFonts w:ascii="Franklin Gothic Book" w:hAnsi="Franklin Gothic Book"/>
+        </w:rPr>
+        <w:t>víctima</w:t>
+      </w:r>
+      <w:r>
+        <w:rPr>
+          <w:rFonts w:ascii="Franklin Gothic Book" w:hAnsi="Franklin Gothic Book"/>
+        </w:rPr>
+        <w:t xml:space="preserve"> se acerca y abren el presunto cofre, este demonio saca sus largos brazos marrones, su larga lengua y trata de agarrar a la víctima y meterla dentro de su cuerpo.</w:t>
       </w:r>
     </w:p>
     <w:p>
@@ -4805,19 +4772,7 @@
         <w:rPr>
           <w:rFonts w:ascii="Franklin Gothic Book" w:hAnsi="Franklin Gothic Book"/>
         </w:rPr>
-        <w:t xml:space="preserve">: </w:t>
-      </w:r>
-      <w:r>
-        <w:rPr>
-          <w:rFonts w:ascii="Franklin Gothic Book" w:hAnsi="Franklin Gothic Book"/>
-        </w:rPr>
-        <w:t>Es un demonio recurrente a lo largo de una partida. Puede salir al tratar de abrir un cofre de las distintas salas.</w:t>
-      </w:r>
-      <w:r>
-        <w:rPr>
-          <w:rFonts w:ascii="Franklin Gothic Book" w:hAnsi="Franklin Gothic Book"/>
-        </w:rPr>
-        <w:t xml:space="preserve"> </w:t>
+        <w:t xml:space="preserve">: Es un demonio recurrente a lo largo de una partida. Puede salir al tratar de abrir un cofre de las distintas salas. </w:t>
       </w:r>
     </w:p>
     <w:p>
@@ -4845,6 +4800,12 @@
         </w:rPr>
         <w:t>:</w:t>
       </w:r>
+      <w:r>
+        <w:rPr>
+          <w:rFonts w:ascii="Franklin Gothic Book" w:hAnsi="Franklin Gothic Book"/>
+        </w:rPr>
+        <w:t xml:space="preserve"> Oscuridad.</w:t>
+      </w:r>
     </w:p>
     <w:p>
       <w:pPr>
@@ -4871,6 +4832,12 @@
         </w:rPr>
         <w:t>:</w:t>
       </w:r>
+      <w:r>
+        <w:rPr>
+          <w:rFonts w:ascii="Franklin Gothic Book" w:hAnsi="Franklin Gothic Book"/>
+        </w:rPr>
+        <w:t xml:space="preserve"> Tanque.</w:t>
+      </w:r>
     </w:p>
     <w:p>
       <w:pPr>
@@ -4909,6 +4876,8 @@
       <w:r>
         <w:rPr>
           <w:rFonts w:ascii="Franklin Gothic Book" w:hAnsi="Franklin Gothic Book"/>
+          <w:i/>
+          <w:iCs/>
         </w:rPr>
         <w:t>Billser</w:t>
       </w:r>
@@ -4937,6 +4906,12 @@
         </w:rPr>
         <w:t>:</w:t>
       </w:r>
+      <w:r>
+        <w:rPr>
+          <w:rFonts w:ascii="Franklin Gothic Book" w:hAnsi="Franklin Gothic Book"/>
+        </w:rPr>
+        <w:t xml:space="preserve"> Dependiendo de su ánimo, este puede mostrarse como una pirámide o como un plano. Cuenta con un gorro que sigue su misma lógica, unos pequeños brazos y piernas negras. Cuenta con un gran ojo rojo. Es amarillo.</w:t>
+      </w:r>
     </w:p>
     <w:p>
       <w:pPr>
@@ -4955,7 +4930,6 @@
       <w:r>
         <w:rPr>
           <w:rFonts w:ascii="Franklin Gothic Book" w:hAnsi="Franklin Gothic Book"/>
-          <w:noProof/>
         </w:rPr>
         <w:drawing>
           <wp:inline distT="0" distB="0" distL="0" distR="0" wp14:anchorId="072B21D5" wp14:editId="7DE6ABD0">
@@ -5022,19 +4996,19 @@
         <w:rPr>
           <w:rFonts w:ascii="Franklin Gothic Book" w:hAnsi="Franklin Gothic Book"/>
         </w:rPr>
-        <w:t>:</w:t>
-      </w:r>
-      <w:r>
-        <w:rPr>
-          <w:rFonts w:ascii="Franklin Gothic Book" w:hAnsi="Franklin Gothic Book"/>
-        </w:rPr>
-        <w:t xml:space="preserve"> </w:t>
-      </w:r>
-      <w:r>
-        <w:rPr>
-          <w:rFonts w:ascii="Franklin Gothic Book" w:hAnsi="Franklin Gothic Book"/>
-        </w:rPr>
-        <w:t xml:space="preserve"> </w:t>
+        <w:t xml:space="preserve">: </w:t>
+      </w:r>
+      <w:r>
+        <w:rPr>
+          <w:rFonts w:ascii="Franklin Gothic Book" w:hAnsi="Franklin Gothic Book"/>
+        </w:rPr>
+        <w:t>Uno de los pocos demonios generados artificialmente en el infierno. Se dice que Lucifer comenzó a reunir las almas de los seres humanos que logró reunir durante la invasión a la Tierra, y con un lavado de cerebro, los unió en un solo ser. Este es el resultado. Un demonio más poderoso</w:t>
+      </w:r>
+      <w:r>
+        <w:rPr>
+          <w:rFonts w:ascii="Franklin Gothic Book" w:hAnsi="Franklin Gothic Book"/>
+        </w:rPr>
+        <w:t xml:space="preserve"> de lo normal, y primera línea de defensa seria del Infierno.</w:t>
       </w:r>
     </w:p>
     <w:p>
@@ -5098,7 +5072,7 @@
         <w:rPr>
           <w:rFonts w:ascii="Franklin Gothic Book" w:hAnsi="Franklin Gothic Book"/>
         </w:rPr>
-        <w:t xml:space="preserve"> Tipo del personaje.</w:t>
+        <w:t xml:space="preserve"> Luz.</w:t>
       </w:r>
     </w:p>
     <w:p>
@@ -5124,28 +5098,14 @@
         <w:rPr>
           <w:rFonts w:ascii="Franklin Gothic Book" w:hAnsi="Franklin Gothic Book"/>
         </w:rPr>
-        <w:t>: Enlistar las armas del enemigo.</w:t>
-      </w:r>
-    </w:p>
-    <w:p>
-      <w:pPr>
-        <w:pStyle w:val="LetraBase"/>
-      </w:pPr>
-    </w:p>
-    <w:p>
-      <w:pPr>
-        <w:pStyle w:val="LetraBase"/>
-      </w:pPr>
-    </w:p>
-    <w:p>
-      <w:pPr>
-        <w:pStyle w:val="LetraBase"/>
-      </w:pPr>
-    </w:p>
-    <w:p>
-      <w:pPr>
-        <w:pStyle w:val="LetraBase"/>
-      </w:pPr>
+        <w:t xml:space="preserve">: </w:t>
+      </w:r>
+      <w:r>
+        <w:rPr>
+          <w:rFonts w:ascii="Franklin Gothic Book" w:hAnsi="Franklin Gothic Book"/>
+        </w:rPr>
+        <w:t>Tanque.</w:t>
+      </w:r>
     </w:p>
     <w:p>
       <w:pPr>
@@ -5184,7 +5144,6 @@
           <w:rFonts w:ascii="Franklin Gothic Book" w:hAnsi="Franklin Gothic Book"/>
           <w:b/>
         </w:rPr>
-        <w:lastRenderedPageBreak/>
         <w:t>Nombre</w:t>
       </w:r>
       <w:r>
@@ -5196,6 +5155,8 @@
       <w:r>
         <w:rPr>
           <w:rFonts w:ascii="Franklin Gothic Book" w:hAnsi="Franklin Gothic Book"/>
+          <w:i/>
+          <w:iCs/>
         </w:rPr>
         <w:t>Shadow Of Hell</w:t>
       </w:r>
@@ -5241,7 +5202,6 @@
       <w:r>
         <w:rPr>
           <w:rFonts w:ascii="Franklin Gothic Book" w:hAnsi="Franklin Gothic Book"/>
-          <w:noProof/>
         </w:rPr>
         <w:drawing>
           <wp:inline distT="0" distB="0" distL="0" distR="0" wp14:anchorId="2E557C80" wp14:editId="6D8F5EEF">
@@ -5308,19 +5268,19 @@
         <w:rPr>
           <w:rFonts w:ascii="Franklin Gothic Book" w:hAnsi="Franklin Gothic Book"/>
         </w:rPr>
-        <w:t>:</w:t>
-      </w:r>
-      <w:r>
-        <w:rPr>
-          <w:rFonts w:ascii="Franklin Gothic Book" w:hAnsi="Franklin Gothic Book"/>
-        </w:rPr>
-        <w:t xml:space="preserve"> </w:t>
+        <w:t xml:space="preserve">: </w:t>
       </w:r>
       <w:r>
         <w:rPr>
           <w:rFonts w:ascii="Franklin Gothic Book" w:hAnsi="Franklin Gothic Book"/>
         </w:rPr>
         <w:t>Es el guardián principal del infierno. Solo sale al enfrentamiento cuando nota una presencia poderosa que podría perjudicar la jerarquía implantada por Lucifer en el infierno.</w:t>
+      </w:r>
+      <w:r>
+        <w:rPr>
+          <w:rFonts w:ascii="Franklin Gothic Book" w:hAnsi="Franklin Gothic Book"/>
+        </w:rPr>
+        <w:t xml:space="preserve"> Segunda línea de defensa seria del Infierno.</w:t>
       </w:r>
     </w:p>
     <w:p>
@@ -5380,6 +5340,12 @@
         </w:rPr>
         <w:t>:</w:t>
       </w:r>
+      <w:r>
+        <w:rPr>
+          <w:rFonts w:ascii="Franklin Gothic Book" w:hAnsi="Franklin Gothic Book"/>
+        </w:rPr>
+        <w:t xml:space="preserve"> Oscuridad</w:t>
+      </w:r>
     </w:p>
     <w:p>
       <w:pPr>
@@ -5406,6 +5372,12 @@
         </w:rPr>
         <w:t>:</w:t>
       </w:r>
+      <w:r>
+        <w:rPr>
+          <w:rFonts w:ascii="Franklin Gothic Book" w:hAnsi="Franklin Gothic Book"/>
+        </w:rPr>
+        <w:t xml:space="preserve"> Caballero.</w:t>
+      </w:r>
     </w:p>
     <w:p>
       <w:pPr>
@@ -5444,6 +5416,8 @@
       <w:r>
         <w:rPr>
           <w:rFonts w:ascii="Franklin Gothic Book" w:hAnsi="Franklin Gothic Book"/>
+          <w:i/>
+          <w:iCs/>
         </w:rPr>
         <w:t>Lucifer</w:t>
       </w:r>
@@ -5495,19 +5469,7 @@
         <w:rPr>
           <w:rFonts w:ascii="Franklin Gothic Book" w:hAnsi="Franklin Gothic Book"/>
         </w:rPr>
-        <w:t>:</w:t>
-      </w:r>
-      <w:r>
-        <w:rPr>
-          <w:rFonts w:ascii="Franklin Gothic Book" w:hAnsi="Franklin Gothic Book"/>
-        </w:rPr>
-        <w:t xml:space="preserve"> </w:t>
-      </w:r>
-      <w:r>
-        <w:rPr>
-          <w:rFonts w:ascii="Franklin Gothic Book" w:hAnsi="Franklin Gothic Book"/>
-        </w:rPr>
-        <w:t xml:space="preserve"> </w:t>
+        <w:t xml:space="preserve">:  </w:t>
       </w:r>
     </w:p>
     <w:p>
@@ -5769,7 +5731,7 @@
       <w:pPr>
         <w:pStyle w:val="LetraTtulos"/>
       </w:pPr>
-      <w:bookmarkStart w:id="11" w:name="_Toc159959438"/>
+      <w:bookmarkStart w:id="11" w:name="_Toc160059701"/>
       <w:r>
         <w:lastRenderedPageBreak/>
         <w:t xml:space="preserve">TABLA DE </w:t>
@@ -5919,9 +5881,6 @@
               <w:jc w:val="center"/>
             </w:pPr>
             <w:r>
-              <w:rPr>
-                <w:noProof/>
-              </w:rPr>
               <w:drawing>
                 <wp:inline distT="0" distB="0" distL="0" distR="0" wp14:anchorId="19B5F462" wp14:editId="6EC9FD1E">
                   <wp:extent cx="468173" cy="522640"/>
@@ -6042,9 +6001,6 @@
               <w:jc w:val="center"/>
             </w:pPr>
             <w:r>
-              <w:rPr>
-                <w:noProof/>
-              </w:rPr>
               <w:drawing>
                 <wp:inline distT="0" distB="0" distL="0" distR="0" wp14:anchorId="5B368CD0" wp14:editId="1EF228B2">
                   <wp:extent cx="424282" cy="464472"/>
@@ -6165,9 +6121,6 @@
               <w:jc w:val="center"/>
             </w:pPr>
             <w:r>
-              <w:rPr>
-                <w:noProof/>
-              </w:rPr>
               <w:drawing>
                 <wp:inline distT="0" distB="0" distL="0" distR="0" wp14:anchorId="6A60C1F3" wp14:editId="0F28919F">
                   <wp:extent cx="438912" cy="484445"/>
@@ -6288,9 +6241,6 @@
               <w:jc w:val="center"/>
             </w:pPr>
             <w:r>
-              <w:rPr>
-                <w:noProof/>
-              </w:rPr>
               <w:drawing>
                 <wp:inline distT="0" distB="0" distL="0" distR="0" wp14:anchorId="6450C5DB" wp14:editId="0E4F3172">
                   <wp:extent cx="382371" cy="512064"/>
@@ -6411,9 +6361,6 @@
               <w:jc w:val="center"/>
             </w:pPr>
             <w:r>
-              <w:rPr>
-                <w:noProof/>
-              </w:rPr>
               <w:drawing>
                 <wp:inline distT="0" distB="0" distL="0" distR="0" wp14:anchorId="146B635A" wp14:editId="24FCB8ED">
                   <wp:extent cx="343815" cy="489356"/>
@@ -6517,7 +6464,7 @@
       <w:pPr>
         <w:pStyle w:val="LetraTtulos"/>
       </w:pPr>
-      <w:bookmarkStart w:id="12" w:name="_Toc159959439"/>
+      <w:bookmarkStart w:id="12" w:name="_Toc160059702"/>
       <w:r>
         <w:t>ROLES</w:t>
       </w:r>
@@ -6551,14 +6498,7 @@
           <w:b/>
           <w:bCs/>
         </w:rPr>
-        <w:t>Tanque</w:t>
-      </w:r>
-      <w:r>
-        <w:rPr>
-          <w:b/>
-          <w:bCs/>
-        </w:rPr>
-        <w:t xml:space="preserve">: </w:t>
+        <w:t xml:space="preserve">Tanque: </w:t>
       </w:r>
       <w:r>
         <w:t>Clase encargada de proteger al equipo con diversas técnicas defensivas.</w:t>
@@ -6608,7 +6548,6 @@
         <w:rPr>
           <w:b/>
           <w:bCs/>
-          <w:noProof/>
         </w:rPr>
         <w:drawing>
           <wp:inline distT="0" distB="0" distL="0" distR="0" wp14:anchorId="5F0E967A" wp14:editId="05839BCD">
@@ -6720,7 +6659,6 @@
         <w:rPr>
           <w:b/>
           <w:bCs/>
-          <w:noProof/>
         </w:rPr>
         <w:drawing>
           <wp:inline distT="0" distB="0" distL="0" distR="0" wp14:anchorId="5753D929" wp14:editId="13DC4D06">
@@ -6832,7 +6770,6 @@
         <w:rPr>
           <w:b/>
           <w:bCs/>
-          <w:noProof/>
         </w:rPr>
         <w:drawing>
           <wp:inline distT="0" distB="0" distL="0" distR="0" wp14:anchorId="1D2A308D" wp14:editId="721467BA">
@@ -6944,10 +6881,9 @@
         <w:rPr>
           <w:b/>
           <w:bCs/>
-          <w:noProof/>
         </w:rPr>
         <w:drawing>
-          <wp:inline distT="0" distB="0" distL="0" distR="0" wp14:anchorId="18E854CD" wp14:editId="6403DA14">
+          <wp:inline distT="0" distB="0" distL="0" distR="0" wp14:anchorId="18E854CD" wp14:editId="2847E61C">
             <wp:extent cx="585216" cy="555390"/>
             <wp:effectExtent l="0" t="0" r="5715" b="0"/>
             <wp:docPr id="585628927" name="Imagen 15" descr="Imagen que contiene Texto&#10;&#10;Descripción generada automáticamente"/>
@@ -6993,7 +6929,7 @@
       <w:pPr>
         <w:pStyle w:val="LetraTtulos"/>
       </w:pPr>
-      <w:bookmarkStart w:id="13" w:name="_Toc159959440"/>
+      <w:bookmarkStart w:id="13" w:name="_Toc160059703"/>
       <w:r>
         <w:lastRenderedPageBreak/>
         <w:t>SISTEMA DE EXPERIENCIA:</w:t>
@@ -7050,7 +6986,7 @@
       <w:pPr>
         <w:pStyle w:val="LetraTtulos"/>
       </w:pPr>
-      <w:bookmarkStart w:id="14" w:name="_Toc159959441"/>
+      <w:bookmarkStart w:id="14" w:name="_Toc160059704"/>
       <w:r>
         <w:t>ATAQUES</w:t>
       </w:r>
@@ -7094,11 +7030,8 @@
         <w:jc w:val="center"/>
       </w:pPr>
       <w:r>
-        <w:rPr>
-          <w:noProof/>
-        </w:rPr>
         <w:drawing>
-          <wp:inline distT="0" distB="0" distL="0" distR="0" wp14:anchorId="31C988B4" wp14:editId="066B78BF">
+          <wp:inline distT="0" distB="0" distL="0" distR="0" wp14:anchorId="31C988B4" wp14:editId="753C6050">
             <wp:extent cx="5749076" cy="3187700"/>
             <wp:effectExtent l="0" t="0" r="4445" b="0"/>
             <wp:docPr id="2106997887" name="Imagen 1" descr="Imagen que contiene edificio, gabinete"/>
@@ -7149,7 +7082,7 @@
       <w:pPr>
         <w:pStyle w:val="LetraTtulos"/>
       </w:pPr>
-      <w:bookmarkStart w:id="15" w:name="_Toc159959442"/>
+      <w:bookmarkStart w:id="15" w:name="_Toc160059705"/>
       <w:r>
         <w:t>ATAQUES ESPECIALES:</w:t>
       </w:r>
@@ -7211,9 +7144,6 @@
         <w:jc w:val="center"/>
       </w:pPr>
       <w:r>
-        <w:rPr>
-          <w:noProof/>
-        </w:rPr>
         <w:drawing>
           <wp:inline distT="0" distB="0" distL="0" distR="0" wp14:anchorId="02087756" wp14:editId="6A3A5EFC">
             <wp:extent cx="5654649" cy="470626"/>
@@ -7268,7 +7198,7 @@
       <w:pPr>
         <w:pStyle w:val="LetraTtulos"/>
       </w:pPr>
-      <w:bookmarkStart w:id="16" w:name="_Toc159959443"/>
+      <w:bookmarkStart w:id="16" w:name="_Toc160059706"/>
       <w:r>
         <w:lastRenderedPageBreak/>
         <w:t>E</w:t>
@@ -7325,11 +7255,8 @@
         <w:jc w:val="center"/>
       </w:pPr>
       <w:r>
-        <w:rPr>
-          <w:noProof/>
-        </w:rPr>
         <w:drawing>
-          <wp:inline distT="0" distB="0" distL="0" distR="0" wp14:anchorId="3E2BCE9E" wp14:editId="6C9760DA">
+          <wp:inline distT="0" distB="0" distL="0" distR="0" wp14:anchorId="3E2BCE9E" wp14:editId="43FDA8AA">
             <wp:extent cx="557224" cy="541325"/>
             <wp:effectExtent l="0" t="0" r="0" b="0"/>
             <wp:docPr id="1445618707" name="Imagen 4" descr="Dibujo de una persona&#10;&#10;Descripción generada automáticamente con confianza media"/>
@@ -7403,9 +7330,6 @@
         <w:jc w:val="center"/>
       </w:pPr>
       <w:r>
-        <w:rPr>
-          <w:noProof/>
-        </w:rPr>
         <w:drawing>
           <wp:inline distT="0" distB="0" distL="0" distR="0" wp14:anchorId="2E3CBBE4" wp14:editId="704EE1F3">
             <wp:extent cx="753466" cy="574331"/>
@@ -7484,7 +7408,7 @@
           <w:sz w:val="22"/>
         </w:rPr>
       </w:pPr>
-      <w:bookmarkStart w:id="17" w:name="_Toc159959444"/>
+      <w:bookmarkStart w:id="17" w:name="_Toc160059707"/>
       <w:r>
         <w:t>ITEMS</w:t>
       </w:r>
@@ -7578,9 +7502,6 @@
         <w:pStyle w:val="LetraBase"/>
       </w:pPr>
       <w:r>
-        <w:rPr>
-          <w:noProof/>
-        </w:rPr>
         <w:drawing>
           <wp:inline distT="0" distB="0" distL="0" distR="0" wp14:anchorId="12D765AD" wp14:editId="609967C8">
             <wp:extent cx="5980684" cy="2568271"/>
@@ -7645,13 +7566,10 @@
           <w:sz w:val="22"/>
         </w:rPr>
       </w:pPr>
-      <w:bookmarkStart w:id="18" w:name="_Toc159959445"/>
+      <w:bookmarkStart w:id="18" w:name="_Toc160059708"/>
       <w:r>
         <w:lastRenderedPageBreak/>
-        <w:t>Mejoras permanente</w:t>
-      </w:r>
-      <w:r>
-        <w:t>s:</w:t>
+        <w:t>Mejoras permanentes:</w:t>
       </w:r>
       <w:bookmarkEnd w:id="18"/>
     </w:p>
@@ -7770,7 +7688,7 @@
           <w:bCs/>
         </w:rPr>
       </w:pPr>
-      <w:bookmarkStart w:id="19" w:name="_Toc159959446"/>
+      <w:bookmarkStart w:id="19" w:name="_Toc160059709"/>
       <w:r>
         <w:rPr>
           <w:b/>
@@ -8092,7 +8010,7 @@
         </w:rPr>
       </w:pPr>
       <w:bookmarkStart w:id="32" w:name="_Toc159785268"/>
-      <w:bookmarkStart w:id="33" w:name="_Toc159959447"/>
+      <w:bookmarkStart w:id="33" w:name="_Toc160059710"/>
       <w:r>
         <w:lastRenderedPageBreak/>
         <w:t>GUI</w:t>
@@ -8157,7 +8075,7 @@
           <w:numId w:val="11"/>
         </w:numPr>
       </w:pPr>
-      <w:bookmarkStart w:id="34" w:name="_Toc159959448"/>
+      <w:bookmarkStart w:id="34" w:name="_Toc160059711"/>
       <w:r>
         <w:t>Video Inicial – Guion:</w:t>
       </w:r>
@@ -8171,174 +8089,312 @@
     <w:p>
       <w:pPr>
         <w:pStyle w:val="LetraBase"/>
-        <w:rPr>
-          <w:lang w:val="en-GB"/>
-        </w:rPr>
-      </w:pPr>
-      <w:r>
-        <w:rPr>
-          <w:lang w:val="en-GB"/>
-        </w:rPr>
-        <w:t xml:space="preserve">It was a day like any other when the sky turned completely </w:t>
-      </w:r>
-      <w:r>
-        <w:rPr>
-          <w:lang w:val="en-GB"/>
-        </w:rPr>
-        <w:t>red,</w:t>
-      </w:r>
-      <w:r>
-        <w:rPr>
-          <w:lang w:val="en-GB"/>
-        </w:rPr>
-        <w:t xml:space="preserve"> and a sinister voice was heard shouting: "God is dead!" alongside a sinister laugh.</w:t>
-      </w:r>
-    </w:p>
-    <w:p>
-      <w:pPr>
-        <w:pStyle w:val="LetraBase"/>
-        <w:rPr>
-          <w:lang w:val="en-GB"/>
-        </w:rPr>
-      </w:pPr>
-      <w:r>
-        <w:rPr>
-          <w:lang w:val="en-GB"/>
-        </w:rPr>
-        <w:t xml:space="preserve">Quickly, humanity found itself overwhelmed by the sudden attack of strange creatures that appeared from bizarre portals randomly. </w:t>
-      </w:r>
-    </w:p>
-    <w:p>
-      <w:pPr>
-        <w:pStyle w:val="LetraBase"/>
-        <w:rPr>
-          <w:lang w:val="en-GB"/>
-        </w:rPr>
-      </w:pPr>
-      <w:r>
-        <w:rPr>
-          <w:lang w:val="en-GB"/>
-        </w:rPr>
-        <w:t xml:space="preserve">One of them approached me, seeing me finish off two of them. </w:t>
-      </w:r>
-    </w:p>
-    <w:p>
-      <w:pPr>
-        <w:pStyle w:val="LetraBase"/>
-        <w:rPr>
-          <w:lang w:val="en-GB"/>
-        </w:rPr>
-      </w:pPr>
-      <w:r>
-        <w:rPr>
-          <w:lang w:val="en-GB"/>
-        </w:rPr>
-        <w:t>He proposed a strange plan to me: to merge with him and thus stop the demonic attack on Earth, defeating Lucifer himself.</w:t>
-      </w:r>
-    </w:p>
-    <w:p>
-      <w:pPr>
-        <w:pStyle w:val="LetraBase"/>
-        <w:rPr>
-          <w:lang w:val="en-GB"/>
-        </w:rPr>
-      </w:pPr>
-      <w:r>
-        <w:rPr>
-          <w:lang w:val="en-GB"/>
-        </w:rPr>
-        <w:t>He only wanted to defeat him to take his position, with the condition of personally stopping the demonic attack.</w:t>
-      </w:r>
-    </w:p>
-    <w:p>
-      <w:pPr>
-        <w:pStyle w:val="LetraBase"/>
-        <w:rPr>
-          <w:lang w:val="en-GB"/>
-        </w:rPr>
-      </w:pPr>
-      <w:r>
-        <w:rPr>
-          <w:lang w:val="en-GB"/>
-        </w:rPr>
-        <w:t>I agreed without thinking twice.</w:t>
-      </w:r>
-    </w:p>
-    <w:p>
-      <w:pPr>
-        <w:pStyle w:val="LetraBase"/>
-        <w:rPr>
-          <w:lang w:val="en-GB"/>
-        </w:rPr>
-      </w:pPr>
-      <w:r>
-        <w:rPr>
-          <w:lang w:val="en-GB"/>
-        </w:rPr>
-        <w:t>Once we completed the fusion, I felt a strange mark running across my body, but at the same time, I felt powerful.</w:t>
-      </w:r>
-    </w:p>
-    <w:p>
-      <w:pPr>
-        <w:pStyle w:val="LetraBase"/>
-        <w:rPr>
-          <w:lang w:val="en-GB"/>
-        </w:rPr>
-      </w:pPr>
-      <w:r>
-        <w:rPr>
-          <w:lang w:val="en-GB"/>
-        </w:rPr>
-        <w:t xml:space="preserve">But I also noticed something, something that terrified me; I couldn't remember much of my past, not even my name. </w:t>
-      </w:r>
-    </w:p>
-    <w:p>
-      <w:pPr>
-        <w:pStyle w:val="LetraBase"/>
-        <w:rPr>
-          <w:lang w:val="en-GB"/>
-        </w:rPr>
-      </w:pPr>
-      <w:r>
-        <w:rPr>
-          <w:lang w:val="en-GB"/>
-        </w:rPr>
-        <w:t>The demon assured me that he would separate from me once the plan was fulfilled. So, I proceeded with it.</w:t>
-      </w:r>
-    </w:p>
-    <w:p>
-      <w:pPr>
-        <w:pStyle w:val="LetraBase"/>
-        <w:rPr>
-          <w:lang w:val="en-GB"/>
-        </w:rPr>
-      </w:pPr>
-      <w:r>
-        <w:rPr>
-          <w:lang w:val="en-GB"/>
-        </w:rPr>
-        <w:t>When we managed to reach Lucifer's chamber in Hell, we fought.</w:t>
-      </w:r>
-    </w:p>
-    <w:p>
-      <w:pPr>
-        <w:pStyle w:val="LetraBase"/>
-        <w:rPr>
-          <w:lang w:val="en-GB"/>
-        </w:rPr>
-      </w:pPr>
-      <w:r>
-        <w:rPr>
-          <w:lang w:val="en-GB"/>
-        </w:rPr>
-        <w:t>It was a fierce battle, but</w:t>
-      </w:r>
-      <w:r>
-        <w:rPr>
-          <w:lang w:val="en-GB"/>
-        </w:rPr>
-        <w:t xml:space="preserve"> we lost, and Lucifer stripped us of a large portion of our powers, leaving us in an eternal loop of suffering, endlessly battling against his army and against him...</w:t>
-      </w:r>
+      </w:pPr>
+      <w:r>
+        <w:t xml:space="preserve">It was a day like any </w:t>
+      </w:r>
+      <w:r>
+        <w:t xml:space="preserve">other. </w:t>
+      </w:r>
+      <w:r>
+        <w:t>When the sky turned completely red</w:t>
+      </w:r>
+      <w:r>
+        <w:t>…</w:t>
+      </w:r>
+    </w:p>
+    <w:p>
+      <w:pPr>
+        <w:pStyle w:val="LetraBase"/>
+      </w:pPr>
+      <w:r>
+        <w:t>A gloomy voice emanated from the sky.</w:t>
+      </w:r>
+      <w:r>
+        <w:t xml:space="preserve"> </w:t>
+      </w:r>
+      <w:r>
+        <w:t>Shouting with euphoria</w:t>
+      </w:r>
+      <w:r>
+        <w:t>…</w:t>
+      </w:r>
+    </w:p>
+    <w:p>
+      <w:pPr>
+        <w:pStyle w:val="LetraBase"/>
+      </w:pPr>
+      <w:r>
+        <w:t>“</w:t>
+      </w:r>
+      <w:r>
+        <w:t>God is dead!</w:t>
+      </w:r>
+      <w:r>
+        <w:t>”</w:t>
+      </w:r>
+    </w:p>
+    <w:p>
+      <w:pPr>
+        <w:pStyle w:val="LetraBase"/>
+      </w:pPr>
+      <w:r>
+        <w:t>Humanity was subdued.</w:t>
+      </w:r>
+      <w:r>
+        <w:t xml:space="preserve"> </w:t>
+      </w:r>
+      <w:r>
+        <w:t>Faced with the attack of eerie creatures emerging from strange portals...</w:t>
+      </w:r>
+    </w:p>
+    <w:p>
+      <w:pPr>
+        <w:pStyle w:val="LetraBase"/>
+      </w:pPr>
+      <w:r>
+        <w:t>I managed to defeat two of</w:t>
+      </w:r>
+      <w:r>
+        <w:t xml:space="preserve"> </w:t>
+      </w:r>
+      <w:r>
+        <w:t>these strange creatures, when a third one appeared, and it headed towards me</w:t>
+      </w:r>
+      <w:r>
+        <w:t>…</w:t>
+      </w:r>
+    </w:p>
+    <w:p>
+      <w:pPr>
+        <w:pStyle w:val="LetraBase"/>
+      </w:pPr>
+      <w:r>
+        <w:t>"Human, join me to stop the massive onslaught of hell upon Earth!"</w:t>
+      </w:r>
+    </w:p>
+    <w:p>
+      <w:pPr>
+        <w:pStyle w:val="LetraBase"/>
+      </w:pPr>
+      <w:r>
+        <w:t>He proposed a strange plan:</w:t>
+      </w:r>
+      <w:r>
+        <w:t xml:space="preserve"> </w:t>
+      </w:r>
+      <w:r>
+        <w:t>To merge with him and defeat Lucifer himself, the king of hell.</w:t>
+      </w:r>
+    </w:p>
+    <w:p>
+      <w:pPr>
+        <w:pStyle w:val="LetraBase"/>
+      </w:pPr>
+      <w:r>
+        <w:t>He admitted wanting to eliminate him to attain his position</w:t>
+      </w:r>
+      <w:r>
+        <w:t xml:space="preserve">. </w:t>
+      </w:r>
+      <w:r>
+        <w:t>As the king of Hell.</w:t>
+      </w:r>
+    </w:p>
+    <w:p>
+      <w:pPr>
+        <w:pStyle w:val="LetraBase"/>
+      </w:pPr>
+      <w:r>
+        <w:t>Furthermore, he assured that he would halt the</w:t>
+      </w:r>
+      <w:r>
+        <w:t xml:space="preserve"> </w:t>
+      </w:r>
+      <w:r>
+        <w:t>demonic invasion upon Earth</w:t>
+      </w:r>
+      <w:r>
+        <w:t>…</w:t>
+      </w:r>
+    </w:p>
+    <w:p>
+      <w:pPr>
+        <w:pStyle w:val="LetraBase"/>
+      </w:pPr>
+      <w:r>
+        <w:t>"I ACCEPT!"</w:t>
+      </w:r>
+    </w:p>
+    <w:p>
+      <w:pPr>
+        <w:pStyle w:val="LetraBase"/>
+      </w:pPr>
+      <w:r>
+        <w:t>Once we merged, I noticed how</w:t>
+      </w:r>
+      <w:r>
+        <w:t xml:space="preserve"> </w:t>
+      </w:r>
+      <w:r>
+        <w:t>a strange red mark spread across my body...</w:t>
+      </w:r>
+    </w:p>
+    <w:p>
+      <w:pPr>
+        <w:pStyle w:val="LetraBase"/>
+      </w:pPr>
+      <w:r>
+        <w:t>I felt very powerful, but I also noticed something else, something that terrified me</w:t>
+      </w:r>
+      <w:r>
+        <w:t>…</w:t>
+      </w:r>
+    </w:p>
+    <w:p>
+      <w:pPr>
+        <w:pStyle w:val="LetraBase"/>
+      </w:pPr>
+      <w:r>
+        <w:t>I didn't remember much of my past, not even my name...</w:t>
+      </w:r>
+      <w:r>
+        <w:t xml:space="preserve"> </w:t>
+      </w:r>
+      <w:r>
+        <w:t>I only remember that fateful day...</w:t>
+      </w:r>
+    </w:p>
+    <w:p>
+      <w:pPr>
+        <w:pStyle w:val="LetraBase"/>
+      </w:pPr>
+      <w:r>
+        <w:t>Later, the demon assured me that...</w:t>
+      </w:r>
+      <w:r>
+        <w:t xml:space="preserve"> </w:t>
+      </w:r>
+      <w:r>
+        <w:t>he would separate from me once the deal was fulfilled, and that I would regain my memory</w:t>
+      </w:r>
+      <w:r>
+        <w:t>.</w:t>
+      </w:r>
+    </w:p>
+    <w:p>
+      <w:pPr>
+        <w:pStyle w:val="LetraBase"/>
+      </w:pPr>
+      <w:r>
+        <w:t>We quickly set out...</w:t>
+      </w:r>
+    </w:p>
+    <w:p>
+      <w:pPr>
+        <w:pStyle w:val="LetraBase"/>
+      </w:pPr>
+      <w:r>
+        <w:t>We had a fierce battle against Lucifer...</w:t>
+      </w:r>
+    </w:p>
+    <w:p>
+      <w:pPr>
+        <w:pStyle w:val="LetraBase"/>
+      </w:pPr>
+      <w:r>
+        <w:t>But we lost.</w:t>
+      </w:r>
+      <w:r>
+        <w:t xml:space="preserve"> </w:t>
+      </w:r>
+      <w:r>
+        <w:t>He stripped away much of our powers, and...</w:t>
+      </w:r>
+    </w:p>
+    <w:p>
+      <w:pPr>
+        <w:pStyle w:val="LetraBase"/>
+      </w:pPr>
+      <w:r>
+        <w:t>As punishment, he trapped us in an eternal loop.</w:t>
+      </w:r>
+      <w:r>
+        <w:t xml:space="preserve"> W</w:t>
+      </w:r>
+      <w:r>
+        <w:t>here we would have to fight against him and his army forever...</w:t>
+      </w:r>
+    </w:p>
+    <w:p>
+      <w:pPr>
+        <w:pStyle w:val="LetraBase"/>
+      </w:pPr>
+      <w:r>
+        <w:t>“</w:t>
+      </w:r>
+      <w:r>
+        <w:t>I won't let him win!</w:t>
+      </w:r>
+      <w:r>
+        <w:t xml:space="preserve"> </w:t>
+      </w:r>
+      <w:r>
+        <w:t>I will save humanity and reclaim my past</w:t>
+      </w:r>
+      <w:r>
+        <w:t>!”</w:t>
+      </w:r>
+    </w:p>
+    <w:p>
+      <w:pPr>
+        <w:pStyle w:val="LetraBase"/>
+      </w:pPr>
+    </w:p>
+    <w:p>
+      <w:pPr>
+        <w:pStyle w:val="LetraBase"/>
+      </w:pPr>
+    </w:p>
+    <w:p>
+      <w:pPr>
+        <w:pStyle w:val="LetraBase"/>
+      </w:pPr>
+    </w:p>
+    <w:p>
+      <w:pPr>
+        <w:pStyle w:val="LetraBase"/>
+      </w:pPr>
+    </w:p>
+    <w:p>
+      <w:pPr>
+        <w:pStyle w:val="LetraBase"/>
+      </w:pPr>
+    </w:p>
+    <w:p>
+      <w:pPr>
+        <w:pStyle w:val="LetraBase"/>
+      </w:pPr>
+    </w:p>
+    <w:p>
+      <w:pPr>
+        <w:pStyle w:val="LetraBase"/>
+      </w:pPr>
+    </w:p>
+    <w:p>
+      <w:pPr>
+        <w:pStyle w:val="LetraBase"/>
+      </w:pPr>
+    </w:p>
+    <w:p>
+      <w:pPr>
+        <w:pStyle w:val="LetraBase"/>
+      </w:pPr>
+    </w:p>
+    <w:p>
+      <w:pPr>
+        <w:pStyle w:val="LetraBase"/>
+      </w:pPr>
     </w:p>
     <w:p>
       <w:pPr>
@@ -8353,8 +8409,9 @@
           <w:numId w:val="11"/>
         </w:numPr>
       </w:pPr>
-      <w:bookmarkStart w:id="35" w:name="_Toc159959449"/>
-      <w:r>
+      <w:bookmarkStart w:id="35" w:name="_Toc160059712"/>
+      <w:r>
+        <w:lastRenderedPageBreak/>
         <w:t>Video Final – Guion:</w:t>
       </w:r>
       <w:bookmarkEnd w:id="35"/>
@@ -8439,9 +8496,8 @@
       <w:pPr>
         <w:pStyle w:val="LetraTtulos"/>
       </w:pPr>
-      <w:bookmarkStart w:id="36" w:name="_Toc159959450"/>
-      <w:r>
-        <w:lastRenderedPageBreak/>
+      <w:bookmarkStart w:id="36" w:name="_Toc160059713"/>
+      <w:r>
         <w:t>MÚSICA Y SONIDOS:</w:t>
       </w:r>
       <w:bookmarkEnd w:id="36"/>
@@ -8468,7 +8524,7 @@
       <w:pPr>
         <w:pStyle w:val="LetraTtulos"/>
       </w:pPr>
-      <w:bookmarkStart w:id="37" w:name="_Toc159959451"/>
+      <w:bookmarkStart w:id="37" w:name="_Toc160059714"/>
       <w:r>
         <w:t>MIEMBROS DEL EQUIPO:</w:t>
       </w:r>
@@ -8499,7 +8555,7 @@
       <w:pPr>
         <w:pStyle w:val="LetraTtulos"/>
       </w:pPr>
-      <w:bookmarkStart w:id="38" w:name="_Toc159959452"/>
+      <w:bookmarkStart w:id="38" w:name="_Toc160059715"/>
       <w:r>
         <w:t>DETALLES DE PRODUCCIÓN:</w:t>
       </w:r>
@@ -8629,6 +8685,7 @@
         <w:docPartUnique/>
       </w:docPartObj>
     </w:sdtPr>
+    <w:sdtEndPr/>
     <w:sdtContent>
       <w:p>
         <w:pPr>

</xml_diff>

<commit_message>
Ending agregado. Guion en GDD actualizado.
</commit_message>
<xml_diff>
--- a/documentation/GDD_DemonicLoop.docx
+++ b/documentation/GDD_DemonicLoop.docx
@@ -76,6 +76,8 @@
               <w:rFonts w:asciiTheme="minorHAnsi" w:eastAsiaTheme="minorEastAsia" w:hAnsiTheme="minorHAnsi" w:cstheme="minorBidi"/>
               <w:noProof/>
               <w:color w:val="auto"/>
+              <w:sz w:val="24"/>
+              <w:szCs w:val="24"/>
             </w:rPr>
           </w:pPr>
           <w:r>
@@ -96,7 +98,7 @@
             </w:rPr>
             <w:fldChar w:fldCharType="separate"/>
           </w:r>
-          <w:hyperlink w:anchor="_Toc160059691" w:history="1">
+          <w:hyperlink w:anchor="_Toc160140886" w:history="1">
             <w:r>
               <w:rPr>
                 <w:rStyle w:val="Hipervnculo"/>
@@ -123,7 +125,7 @@
                 <w:noProof/>
                 <w:webHidden/>
               </w:rPr>
-              <w:instrText xml:space="preserve"> PAGEREF _Toc160059691 \h </w:instrText>
+              <w:instrText xml:space="preserve"> PAGEREF _Toc160140886 \h </w:instrText>
             </w:r>
             <w:r>
               <w:rPr>
@@ -164,9 +166,11 @@
               <w:rFonts w:asciiTheme="minorHAnsi" w:eastAsiaTheme="minorEastAsia" w:hAnsiTheme="minorHAnsi" w:cstheme="minorBidi"/>
               <w:noProof/>
               <w:color w:val="auto"/>
+              <w:sz w:val="24"/>
+              <w:szCs w:val="24"/>
             </w:rPr>
           </w:pPr>
-          <w:hyperlink w:anchor="_Toc160059692" w:history="1">
+          <w:hyperlink w:anchor="_Toc160140887" w:history="1">
             <w:r>
               <w:rPr>
                 <w:rStyle w:val="Hipervnculo"/>
@@ -193,7 +197,7 @@
                 <w:noProof/>
                 <w:webHidden/>
               </w:rPr>
-              <w:instrText xml:space="preserve"> PAGEREF _Toc160059692 \h </w:instrText>
+              <w:instrText xml:space="preserve"> PAGEREF _Toc160140887 \h </w:instrText>
             </w:r>
             <w:r>
               <w:rPr>
@@ -234,9 +238,11 @@
               <w:rFonts w:asciiTheme="minorHAnsi" w:eastAsiaTheme="minorEastAsia" w:hAnsiTheme="minorHAnsi" w:cstheme="minorBidi"/>
               <w:noProof/>
               <w:color w:val="auto"/>
+              <w:sz w:val="24"/>
+              <w:szCs w:val="24"/>
             </w:rPr>
           </w:pPr>
-          <w:hyperlink w:anchor="_Toc160059693" w:history="1">
+          <w:hyperlink w:anchor="_Toc160140888" w:history="1">
             <w:r>
               <w:rPr>
                 <w:rStyle w:val="Hipervnculo"/>
@@ -263,7 +269,7 @@
                 <w:noProof/>
                 <w:webHidden/>
               </w:rPr>
-              <w:instrText xml:space="preserve"> PAGEREF _Toc160059693 \h </w:instrText>
+              <w:instrText xml:space="preserve"> PAGEREF _Toc160140888 \h </w:instrText>
             </w:r>
             <w:r>
               <w:rPr>
@@ -304,9 +310,11 @@
               <w:rFonts w:asciiTheme="minorHAnsi" w:eastAsiaTheme="minorEastAsia" w:hAnsiTheme="minorHAnsi" w:cstheme="minorBidi"/>
               <w:noProof/>
               <w:color w:val="auto"/>
+              <w:sz w:val="24"/>
+              <w:szCs w:val="24"/>
             </w:rPr>
           </w:pPr>
-          <w:hyperlink w:anchor="_Toc160059694" w:history="1">
+          <w:hyperlink w:anchor="_Toc160140889" w:history="1">
             <w:r>
               <w:rPr>
                 <w:rStyle w:val="Hipervnculo"/>
@@ -333,7 +341,7 @@
                 <w:noProof/>
                 <w:webHidden/>
               </w:rPr>
-              <w:instrText xml:space="preserve"> PAGEREF _Toc160059694 \h </w:instrText>
+              <w:instrText xml:space="preserve"> PAGEREF _Toc160140889 \h </w:instrText>
             </w:r>
             <w:r>
               <w:rPr>
@@ -374,9 +382,11 @@
               <w:rFonts w:asciiTheme="minorHAnsi" w:eastAsiaTheme="minorEastAsia" w:hAnsiTheme="minorHAnsi" w:cstheme="minorBidi"/>
               <w:noProof/>
               <w:color w:val="auto"/>
+              <w:sz w:val="24"/>
+              <w:szCs w:val="24"/>
             </w:rPr>
           </w:pPr>
-          <w:hyperlink w:anchor="_Toc160059695" w:history="1">
+          <w:hyperlink w:anchor="_Toc160140890" w:history="1">
             <w:r>
               <w:rPr>
                 <w:rStyle w:val="Hipervnculo"/>
@@ -403,7 +413,7 @@
                 <w:noProof/>
                 <w:webHidden/>
               </w:rPr>
-              <w:instrText xml:space="preserve"> PAGEREF _Toc160059695 \h </w:instrText>
+              <w:instrText xml:space="preserve"> PAGEREF _Toc160140890 \h </w:instrText>
             </w:r>
             <w:r>
               <w:rPr>
@@ -444,9 +454,11 @@
               <w:rFonts w:asciiTheme="minorHAnsi" w:eastAsiaTheme="minorEastAsia" w:hAnsiTheme="minorHAnsi" w:cstheme="minorBidi"/>
               <w:noProof/>
               <w:color w:val="auto"/>
+              <w:sz w:val="24"/>
+              <w:szCs w:val="24"/>
             </w:rPr>
           </w:pPr>
-          <w:hyperlink w:anchor="_Toc160059696" w:history="1">
+          <w:hyperlink w:anchor="_Toc160140891" w:history="1">
             <w:r>
               <w:rPr>
                 <w:rStyle w:val="Hipervnculo"/>
@@ -473,7 +485,7 @@
                 <w:noProof/>
                 <w:webHidden/>
               </w:rPr>
-              <w:instrText xml:space="preserve"> PAGEREF _Toc160059696 \h </w:instrText>
+              <w:instrText xml:space="preserve"> PAGEREF _Toc160140891 \h </w:instrText>
             </w:r>
             <w:r>
               <w:rPr>
@@ -514,9 +526,11 @@
               <w:rFonts w:asciiTheme="minorHAnsi" w:eastAsiaTheme="minorEastAsia" w:hAnsiTheme="minorHAnsi" w:cstheme="minorBidi"/>
               <w:noProof/>
               <w:color w:val="auto"/>
+              <w:sz w:val="24"/>
+              <w:szCs w:val="24"/>
             </w:rPr>
           </w:pPr>
-          <w:hyperlink w:anchor="_Toc160059697" w:history="1">
+          <w:hyperlink w:anchor="_Toc160140892" w:history="1">
             <w:r>
               <w:rPr>
                 <w:rStyle w:val="Hipervnculo"/>
@@ -543,7 +557,7 @@
                 <w:noProof/>
                 <w:webHidden/>
               </w:rPr>
-              <w:instrText xml:space="preserve"> PAGEREF _Toc160059697 \h </w:instrText>
+              <w:instrText xml:space="preserve"> PAGEREF _Toc160140892 \h </w:instrText>
             </w:r>
             <w:r>
               <w:rPr>
@@ -584,9 +598,11 @@
               <w:rFonts w:asciiTheme="minorHAnsi" w:eastAsiaTheme="minorEastAsia" w:hAnsiTheme="minorHAnsi" w:cstheme="minorBidi"/>
               <w:noProof/>
               <w:color w:val="auto"/>
+              <w:sz w:val="24"/>
+              <w:szCs w:val="24"/>
             </w:rPr>
           </w:pPr>
-          <w:hyperlink w:anchor="_Toc160059698" w:history="1">
+          <w:hyperlink w:anchor="_Toc160140893" w:history="1">
             <w:r>
               <w:rPr>
                 <w:rStyle w:val="Hipervnculo"/>
@@ -613,7 +629,7 @@
                 <w:noProof/>
                 <w:webHidden/>
               </w:rPr>
-              <w:instrText xml:space="preserve"> PAGEREF _Toc160059698 \h </w:instrText>
+              <w:instrText xml:space="preserve"> PAGEREF _Toc160140893 \h </w:instrText>
             </w:r>
             <w:r>
               <w:rPr>
@@ -654,9 +670,11 @@
               <w:rFonts w:asciiTheme="minorHAnsi" w:eastAsiaTheme="minorEastAsia" w:hAnsiTheme="minorHAnsi" w:cstheme="minorBidi"/>
               <w:noProof/>
               <w:color w:val="auto"/>
+              <w:sz w:val="24"/>
+              <w:szCs w:val="24"/>
             </w:rPr>
           </w:pPr>
-          <w:hyperlink w:anchor="_Toc160059699" w:history="1">
+          <w:hyperlink w:anchor="_Toc160140894" w:history="1">
             <w:r>
               <w:rPr>
                 <w:rStyle w:val="Hipervnculo"/>
@@ -683,7 +701,7 @@
                 <w:noProof/>
                 <w:webHidden/>
               </w:rPr>
-              <w:instrText xml:space="preserve"> PAGEREF _Toc160059699 \h </w:instrText>
+              <w:instrText xml:space="preserve"> PAGEREF _Toc160140894 \h </w:instrText>
             </w:r>
             <w:r>
               <w:rPr>
@@ -724,9 +742,11 @@
               <w:rFonts w:asciiTheme="minorHAnsi" w:eastAsiaTheme="minorEastAsia" w:hAnsiTheme="minorHAnsi" w:cstheme="minorBidi"/>
               <w:noProof/>
               <w:color w:val="auto"/>
+              <w:sz w:val="24"/>
+              <w:szCs w:val="24"/>
             </w:rPr>
           </w:pPr>
-          <w:hyperlink w:anchor="_Toc160059700" w:history="1">
+          <w:hyperlink w:anchor="_Toc160140895" w:history="1">
             <w:r>
               <w:rPr>
                 <w:rStyle w:val="Hipervnculo"/>
@@ -753,7 +773,7 @@
                 <w:noProof/>
                 <w:webHidden/>
               </w:rPr>
-              <w:instrText xml:space="preserve"> PAGEREF _Toc160059700 \h </w:instrText>
+              <w:instrText xml:space="preserve"> PAGEREF _Toc160140895 \h </w:instrText>
             </w:r>
             <w:r>
               <w:rPr>
@@ -794,9 +814,11 @@
               <w:rFonts w:asciiTheme="minorHAnsi" w:eastAsiaTheme="minorEastAsia" w:hAnsiTheme="minorHAnsi" w:cstheme="minorBidi"/>
               <w:noProof/>
               <w:color w:val="auto"/>
+              <w:sz w:val="24"/>
+              <w:szCs w:val="24"/>
             </w:rPr>
           </w:pPr>
-          <w:hyperlink w:anchor="_Toc160059701" w:history="1">
+          <w:hyperlink w:anchor="_Toc160140896" w:history="1">
             <w:r>
               <w:rPr>
                 <w:rStyle w:val="Hipervnculo"/>
@@ -823,7 +845,7 @@
                 <w:noProof/>
                 <w:webHidden/>
               </w:rPr>
-              <w:instrText xml:space="preserve"> PAGEREF _Toc160059701 \h </w:instrText>
+              <w:instrText xml:space="preserve"> PAGEREF _Toc160140896 \h </w:instrText>
             </w:r>
             <w:r>
               <w:rPr>
@@ -864,9 +886,11 @@
               <w:rFonts w:asciiTheme="minorHAnsi" w:eastAsiaTheme="minorEastAsia" w:hAnsiTheme="minorHAnsi" w:cstheme="minorBidi"/>
               <w:noProof/>
               <w:color w:val="auto"/>
+              <w:sz w:val="24"/>
+              <w:szCs w:val="24"/>
             </w:rPr>
           </w:pPr>
-          <w:hyperlink w:anchor="_Toc160059702" w:history="1">
+          <w:hyperlink w:anchor="_Toc160140897" w:history="1">
             <w:r>
               <w:rPr>
                 <w:rStyle w:val="Hipervnculo"/>
@@ -893,7 +917,7 @@
                 <w:noProof/>
                 <w:webHidden/>
               </w:rPr>
-              <w:instrText xml:space="preserve"> PAGEREF _Toc160059702 \h </w:instrText>
+              <w:instrText xml:space="preserve"> PAGEREF _Toc160140897 \h </w:instrText>
             </w:r>
             <w:r>
               <w:rPr>
@@ -934,9 +958,11 @@
               <w:rFonts w:asciiTheme="minorHAnsi" w:eastAsiaTheme="minorEastAsia" w:hAnsiTheme="minorHAnsi" w:cstheme="minorBidi"/>
               <w:noProof/>
               <w:color w:val="auto"/>
+              <w:sz w:val="24"/>
+              <w:szCs w:val="24"/>
             </w:rPr>
           </w:pPr>
-          <w:hyperlink w:anchor="_Toc160059703" w:history="1">
+          <w:hyperlink w:anchor="_Toc160140898" w:history="1">
             <w:r>
               <w:rPr>
                 <w:rStyle w:val="Hipervnculo"/>
@@ -963,7 +989,7 @@
                 <w:noProof/>
                 <w:webHidden/>
               </w:rPr>
-              <w:instrText xml:space="preserve"> PAGEREF _Toc160059703 \h </w:instrText>
+              <w:instrText xml:space="preserve"> PAGEREF _Toc160140898 \h </w:instrText>
             </w:r>
             <w:r>
               <w:rPr>
@@ -1004,9 +1030,11 @@
               <w:rFonts w:asciiTheme="minorHAnsi" w:eastAsiaTheme="minorEastAsia" w:hAnsiTheme="minorHAnsi" w:cstheme="minorBidi"/>
               <w:noProof/>
               <w:color w:val="auto"/>
+              <w:sz w:val="24"/>
+              <w:szCs w:val="24"/>
             </w:rPr>
           </w:pPr>
-          <w:hyperlink w:anchor="_Toc160059704" w:history="1">
+          <w:hyperlink w:anchor="_Toc160140899" w:history="1">
             <w:r>
               <w:rPr>
                 <w:rStyle w:val="Hipervnculo"/>
@@ -1033,7 +1061,7 @@
                 <w:noProof/>
                 <w:webHidden/>
               </w:rPr>
-              <w:instrText xml:space="preserve"> PAGEREF _Toc160059704 \h </w:instrText>
+              <w:instrText xml:space="preserve"> PAGEREF _Toc160140899 \h </w:instrText>
             </w:r>
             <w:r>
               <w:rPr>
@@ -1074,9 +1102,11 @@
               <w:rFonts w:asciiTheme="minorHAnsi" w:eastAsiaTheme="minorEastAsia" w:hAnsiTheme="minorHAnsi" w:cstheme="minorBidi"/>
               <w:noProof/>
               <w:color w:val="auto"/>
+              <w:sz w:val="24"/>
+              <w:szCs w:val="24"/>
             </w:rPr>
           </w:pPr>
-          <w:hyperlink w:anchor="_Toc160059705" w:history="1">
+          <w:hyperlink w:anchor="_Toc160140900" w:history="1">
             <w:r>
               <w:rPr>
                 <w:rStyle w:val="Hipervnculo"/>
@@ -1103,7 +1133,7 @@
                 <w:noProof/>
                 <w:webHidden/>
               </w:rPr>
-              <w:instrText xml:space="preserve"> PAGEREF _Toc160059705 \h </w:instrText>
+              <w:instrText xml:space="preserve"> PAGEREF _Toc160140900 \h </w:instrText>
             </w:r>
             <w:r>
               <w:rPr>
@@ -1144,9 +1174,11 @@
               <w:rFonts w:asciiTheme="minorHAnsi" w:eastAsiaTheme="minorEastAsia" w:hAnsiTheme="minorHAnsi" w:cstheme="minorBidi"/>
               <w:noProof/>
               <w:color w:val="auto"/>
+              <w:sz w:val="24"/>
+              <w:szCs w:val="24"/>
             </w:rPr>
           </w:pPr>
-          <w:hyperlink w:anchor="_Toc160059706" w:history="1">
+          <w:hyperlink w:anchor="_Toc160140901" w:history="1">
             <w:r>
               <w:rPr>
                 <w:rStyle w:val="Hipervnculo"/>
@@ -1173,7 +1205,7 @@
                 <w:noProof/>
                 <w:webHidden/>
               </w:rPr>
-              <w:instrText xml:space="preserve"> PAGEREF _Toc160059706 \h </w:instrText>
+              <w:instrText xml:space="preserve"> PAGEREF _Toc160140901 \h </w:instrText>
             </w:r>
             <w:r>
               <w:rPr>
@@ -1214,9 +1246,11 @@
               <w:rFonts w:asciiTheme="minorHAnsi" w:eastAsiaTheme="minorEastAsia" w:hAnsiTheme="minorHAnsi" w:cstheme="minorBidi"/>
               <w:noProof/>
               <w:color w:val="auto"/>
+              <w:sz w:val="24"/>
+              <w:szCs w:val="24"/>
             </w:rPr>
           </w:pPr>
-          <w:hyperlink w:anchor="_Toc160059707" w:history="1">
+          <w:hyperlink w:anchor="_Toc160140902" w:history="1">
             <w:r>
               <w:rPr>
                 <w:rStyle w:val="Hipervnculo"/>
@@ -1243,7 +1277,7 @@
                 <w:noProof/>
                 <w:webHidden/>
               </w:rPr>
-              <w:instrText xml:space="preserve"> PAGEREF _Toc160059707 \h </w:instrText>
+              <w:instrText xml:space="preserve"> PAGEREF _Toc160140902 \h </w:instrText>
             </w:r>
             <w:r>
               <w:rPr>
@@ -1284,9 +1318,11 @@
               <w:rFonts w:asciiTheme="minorHAnsi" w:eastAsiaTheme="minorEastAsia" w:hAnsiTheme="minorHAnsi" w:cstheme="minorBidi"/>
               <w:noProof/>
               <w:color w:val="auto"/>
+              <w:sz w:val="24"/>
+              <w:szCs w:val="24"/>
             </w:rPr>
           </w:pPr>
-          <w:hyperlink w:anchor="_Toc160059708" w:history="1">
+          <w:hyperlink w:anchor="_Toc160140903" w:history="1">
             <w:r>
               <w:rPr>
                 <w:rStyle w:val="Hipervnculo"/>
@@ -1313,7 +1349,7 @@
                 <w:noProof/>
                 <w:webHidden/>
               </w:rPr>
-              <w:instrText xml:space="preserve"> PAGEREF _Toc160059708 \h </w:instrText>
+              <w:instrText xml:space="preserve"> PAGEREF _Toc160140903 \h </w:instrText>
             </w:r>
             <w:r>
               <w:rPr>
@@ -1348,16 +1384,18 @@
           <w:pPr>
             <w:pStyle w:val="TDC1"/>
             <w:tabs>
-              <w:tab w:val="left" w:pos="660"/>
+              <w:tab w:val="left" w:pos="720"/>
               <w:tab w:val="right" w:leader="dot" w:pos="8499"/>
             </w:tabs>
             <w:rPr>
               <w:rFonts w:asciiTheme="minorHAnsi" w:eastAsiaTheme="minorEastAsia" w:hAnsiTheme="minorHAnsi" w:cstheme="minorBidi"/>
               <w:noProof/>
               <w:color w:val="auto"/>
+              <w:sz w:val="24"/>
+              <w:szCs w:val="24"/>
             </w:rPr>
           </w:pPr>
-          <w:hyperlink w:anchor="_Toc160059709" w:history="1">
+          <w:hyperlink w:anchor="_Toc160140904" w:history="1">
             <w:r>
               <w:rPr>
                 <w:rStyle w:val="Hipervnculo"/>
@@ -1372,6 +1410,8 @@
                 <w:rFonts w:asciiTheme="minorHAnsi" w:eastAsiaTheme="minorEastAsia" w:hAnsiTheme="minorHAnsi" w:cstheme="minorBidi"/>
                 <w:noProof/>
                 <w:color w:val="auto"/>
+                <w:sz w:val="24"/>
+                <w:szCs w:val="24"/>
               </w:rPr>
               <w:tab/>
             </w:r>
@@ -1403,7 +1443,7 @@
                 <w:noProof/>
                 <w:webHidden/>
               </w:rPr>
-              <w:instrText xml:space="preserve"> PAGEREF _Toc160059709 \h </w:instrText>
+              <w:instrText xml:space="preserve"> PAGEREF _Toc160140904 \h </w:instrText>
             </w:r>
             <w:r>
               <w:rPr>
@@ -1444,9 +1484,11 @@
               <w:rFonts w:asciiTheme="minorHAnsi" w:eastAsiaTheme="minorEastAsia" w:hAnsiTheme="minorHAnsi" w:cstheme="minorBidi"/>
               <w:noProof/>
               <w:color w:val="auto"/>
+              <w:sz w:val="24"/>
+              <w:szCs w:val="24"/>
             </w:rPr>
           </w:pPr>
-          <w:hyperlink w:anchor="_Toc160059710" w:history="1">
+          <w:hyperlink w:anchor="_Toc160140905" w:history="1">
             <w:r>
               <w:rPr>
                 <w:rStyle w:val="Hipervnculo"/>
@@ -1473,7 +1515,7 @@
                 <w:noProof/>
                 <w:webHidden/>
               </w:rPr>
-              <w:instrText xml:space="preserve"> PAGEREF _Toc160059710 \h </w:instrText>
+              <w:instrText xml:space="preserve"> PAGEREF _Toc160140905 \h </w:instrText>
             </w:r>
             <w:r>
               <w:rPr>
@@ -1508,16 +1550,18 @@
           <w:pPr>
             <w:pStyle w:val="TDC1"/>
             <w:tabs>
-              <w:tab w:val="left" w:pos="660"/>
+              <w:tab w:val="left" w:pos="720"/>
               <w:tab w:val="right" w:leader="dot" w:pos="8499"/>
             </w:tabs>
             <w:rPr>
               <w:rFonts w:asciiTheme="minorHAnsi" w:eastAsiaTheme="minorEastAsia" w:hAnsiTheme="minorHAnsi" w:cstheme="minorBidi"/>
               <w:noProof/>
               <w:color w:val="auto"/>
+              <w:sz w:val="24"/>
+              <w:szCs w:val="24"/>
             </w:rPr>
           </w:pPr>
-          <w:hyperlink w:anchor="_Toc160059711" w:history="1">
+          <w:hyperlink w:anchor="_Toc160140906" w:history="1">
             <w:r>
               <w:rPr>
                 <w:rStyle w:val="Hipervnculo"/>
@@ -1531,6 +1575,8 @@
                 <w:rFonts w:asciiTheme="minorHAnsi" w:eastAsiaTheme="minorEastAsia" w:hAnsiTheme="minorHAnsi" w:cstheme="minorBidi"/>
                 <w:noProof/>
                 <w:color w:val="auto"/>
+                <w:sz w:val="24"/>
+                <w:szCs w:val="24"/>
               </w:rPr>
               <w:tab/>
             </w:r>
@@ -1560,7 +1606,7 @@
                 <w:noProof/>
                 <w:webHidden/>
               </w:rPr>
-              <w:instrText xml:space="preserve"> PAGEREF _Toc160059711 \h </w:instrText>
+              <w:instrText xml:space="preserve"> PAGEREF _Toc160140906 \h </w:instrText>
             </w:r>
             <w:r>
               <w:rPr>
@@ -1595,16 +1641,18 @@
           <w:pPr>
             <w:pStyle w:val="TDC1"/>
             <w:tabs>
-              <w:tab w:val="left" w:pos="660"/>
+              <w:tab w:val="left" w:pos="720"/>
               <w:tab w:val="right" w:leader="dot" w:pos="8499"/>
             </w:tabs>
             <w:rPr>
               <w:rFonts w:asciiTheme="minorHAnsi" w:eastAsiaTheme="minorEastAsia" w:hAnsiTheme="minorHAnsi" w:cstheme="minorBidi"/>
               <w:noProof/>
               <w:color w:val="auto"/>
+              <w:sz w:val="24"/>
+              <w:szCs w:val="24"/>
             </w:rPr>
           </w:pPr>
-          <w:hyperlink w:anchor="_Toc160059712" w:history="1">
+          <w:hyperlink w:anchor="_Toc160140907" w:history="1">
             <w:r>
               <w:rPr>
                 <w:rStyle w:val="Hipervnculo"/>
@@ -1618,6 +1666,8 @@
                 <w:rFonts w:asciiTheme="minorHAnsi" w:eastAsiaTheme="minorEastAsia" w:hAnsiTheme="minorHAnsi" w:cstheme="minorBidi"/>
                 <w:noProof/>
                 <w:color w:val="auto"/>
+                <w:sz w:val="24"/>
+                <w:szCs w:val="24"/>
               </w:rPr>
               <w:tab/>
             </w:r>
@@ -1647,7 +1697,7 @@
                 <w:noProof/>
                 <w:webHidden/>
               </w:rPr>
-              <w:instrText xml:space="preserve"> PAGEREF _Toc160059712 \h </w:instrText>
+              <w:instrText xml:space="preserve"> PAGEREF _Toc160140907 \h </w:instrText>
             </w:r>
             <w:r>
               <w:rPr>
@@ -1688,9 +1738,11 @@
               <w:rFonts w:asciiTheme="minorHAnsi" w:eastAsiaTheme="minorEastAsia" w:hAnsiTheme="minorHAnsi" w:cstheme="minorBidi"/>
               <w:noProof/>
               <w:color w:val="auto"/>
+              <w:sz w:val="24"/>
+              <w:szCs w:val="24"/>
             </w:rPr>
           </w:pPr>
-          <w:hyperlink w:anchor="_Toc160059713" w:history="1">
+          <w:hyperlink w:anchor="_Toc160140908" w:history="1">
             <w:r>
               <w:rPr>
                 <w:rStyle w:val="Hipervnculo"/>
@@ -1717,7 +1769,7 @@
                 <w:noProof/>
                 <w:webHidden/>
               </w:rPr>
-              <w:instrText xml:space="preserve"> PAGEREF _Toc160059713 \h </w:instrText>
+              <w:instrText xml:space="preserve"> PAGEREF _Toc160140908 \h </w:instrText>
             </w:r>
             <w:r>
               <w:rPr>
@@ -1737,7 +1789,7 @@
                 <w:noProof/>
                 <w:webHidden/>
               </w:rPr>
-              <w:t>15</w:t>
+              <w:t>16</w:t>
             </w:r>
             <w:r>
               <w:rPr>
@@ -1758,9 +1810,11 @@
               <w:rFonts w:asciiTheme="minorHAnsi" w:eastAsiaTheme="minorEastAsia" w:hAnsiTheme="minorHAnsi" w:cstheme="minorBidi"/>
               <w:noProof/>
               <w:color w:val="auto"/>
+              <w:sz w:val="24"/>
+              <w:szCs w:val="24"/>
             </w:rPr>
           </w:pPr>
-          <w:hyperlink w:anchor="_Toc160059714" w:history="1">
+          <w:hyperlink w:anchor="_Toc160140909" w:history="1">
             <w:r>
               <w:rPr>
                 <w:rStyle w:val="Hipervnculo"/>
@@ -1787,7 +1841,7 @@
                 <w:noProof/>
                 <w:webHidden/>
               </w:rPr>
-              <w:instrText xml:space="preserve"> PAGEREF _Toc160059714 \h </w:instrText>
+              <w:instrText xml:space="preserve"> PAGEREF _Toc160140909 \h </w:instrText>
             </w:r>
             <w:r>
               <w:rPr>
@@ -1807,7 +1861,7 @@
                 <w:noProof/>
                 <w:webHidden/>
               </w:rPr>
-              <w:t>15</w:t>
+              <w:t>16</w:t>
             </w:r>
             <w:r>
               <w:rPr>
@@ -1828,9 +1882,11 @@
               <w:rFonts w:asciiTheme="minorHAnsi" w:eastAsiaTheme="minorEastAsia" w:hAnsiTheme="minorHAnsi" w:cstheme="minorBidi"/>
               <w:noProof/>
               <w:color w:val="auto"/>
+              <w:sz w:val="24"/>
+              <w:szCs w:val="24"/>
             </w:rPr>
           </w:pPr>
-          <w:hyperlink w:anchor="_Toc160059715" w:history="1">
+          <w:hyperlink w:anchor="_Toc160140910" w:history="1">
             <w:r>
               <w:rPr>
                 <w:rStyle w:val="Hipervnculo"/>
@@ -1857,7 +1913,7 @@
                 <w:noProof/>
                 <w:webHidden/>
               </w:rPr>
-              <w:instrText xml:space="preserve"> PAGEREF _Toc160059715 \h </w:instrText>
+              <w:instrText xml:space="preserve"> PAGEREF _Toc160140910 \h </w:instrText>
             </w:r>
             <w:r>
               <w:rPr>
@@ -1877,7 +1933,7 @@
                 <w:noProof/>
                 <w:webHidden/>
               </w:rPr>
-              <w:t>15</w:t>
+              <w:t>16</w:t>
             </w:r>
             <w:r>
               <w:rPr>
@@ -1940,7 +1996,7 @@
       <w:pPr>
         <w:pStyle w:val="LetraTtulos"/>
       </w:pPr>
-      <w:bookmarkStart w:id="0" w:name="_Toc160059691"/>
+      <w:bookmarkStart w:id="0" w:name="_Toc160140886"/>
       <w:r>
         <w:lastRenderedPageBreak/>
         <w:t>CONCEPTO</w:t>
@@ -1970,13 +2026,21 @@
         <w:t>Título</w:t>
       </w:r>
       <w:r>
-        <w:t>: Demon</w:t>
+        <w:t xml:space="preserve">: </w:t>
+      </w:r>
+      <w:proofErr w:type="spellStart"/>
+      <w:r>
+        <w:t>Demon</w:t>
       </w:r>
       <w:r>
         <w:t>ic</w:t>
       </w:r>
       <w:r>
-        <w:t>Loop.</w:t>
+        <w:t>Loop</w:t>
+      </w:r>
+      <w:proofErr w:type="spellEnd"/>
+      <w:r>
+        <w:t>.</w:t>
       </w:r>
     </w:p>
     <w:p>
@@ -2013,7 +2077,15 @@
         <w:t>Género</w:t>
       </w:r>
       <w:r>
-        <w:t>: Roguelike, RPG.</w:t>
+        <w:t xml:space="preserve">: </w:t>
+      </w:r>
+      <w:proofErr w:type="spellStart"/>
+      <w:r>
+        <w:t>Roguelike</w:t>
+      </w:r>
+      <w:proofErr w:type="spellEnd"/>
+      <w:r>
+        <w:t>, RPG.</w:t>
       </w:r>
     </w:p>
     <w:p>
@@ -2023,23 +2095,36 @@
           <w:ilvl w:val="0"/>
           <w:numId w:val="8"/>
         </w:numPr>
-      </w:pPr>
-      <w:r>
-        <w:rPr>
-          <w:b/>
+        <w:rPr>
+          <w:lang w:val="en-GB"/>
+        </w:rPr>
+      </w:pPr>
+      <w:proofErr w:type="spellStart"/>
+      <w:r>
+        <w:rPr>
+          <w:b/>
+          <w:lang w:val="en-GB"/>
         </w:rPr>
         <w:t>Plataforma</w:t>
       </w:r>
       <w:r>
         <w:rPr>
           <w:b/>
+          <w:lang w:val="en-GB"/>
         </w:rPr>
         <w:t>s</w:t>
       </w:r>
-      <w:r>
+      <w:proofErr w:type="spellEnd"/>
+      <w:r>
+        <w:rPr>
+          <w:lang w:val="en-GB"/>
+        </w:rPr>
         <w:t xml:space="preserve">: </w:t>
       </w:r>
       <w:r>
+        <w:rPr>
+          <w:lang w:val="en-GB"/>
+        </w:rPr>
         <w:t>Switch, PS4, PS5, Xbox One, Xbox Series S, Xbox Series X, PC.</w:t>
       </w:r>
     </w:p>
@@ -2124,7 +2209,23 @@
         <w:t xml:space="preserve">La base del juego se encuentra altamente inspirada en </w:t>
       </w:r>
       <w:r>
-        <w:t>Hades, es decir, un roguelike, donde el jugador deberá hacerse más fuerte y acostumbrarse al juego en cada run que se haga. Por otro lado, el combate recordará a experiencias como Final Fantasy 6, Persona 4/5 o Pokémon, por turnos y teniendo en cuenta tipos, objetos…</w:t>
+        <w:t xml:space="preserve">Hades, es decir, un </w:t>
+      </w:r>
+      <w:proofErr w:type="spellStart"/>
+      <w:r>
+        <w:t>roguelike</w:t>
+      </w:r>
+      <w:proofErr w:type="spellEnd"/>
+      <w:r>
+        <w:t xml:space="preserve">, donde el jugador deberá hacerse más fuerte y acostumbrarse al juego en cada run que se haga. Por otro lado, el combate recordará a experiencias como Final </w:t>
+      </w:r>
+      <w:proofErr w:type="spellStart"/>
+      <w:r>
+        <w:t>Fantasy</w:t>
+      </w:r>
+      <w:proofErr w:type="spellEnd"/>
+      <w:r>
+        <w:t xml:space="preserve"> 6, Persona 4/5 o Pokémon, por turnos y teniendo en cuenta tipos, objetos…</w:t>
       </w:r>
     </w:p>
     <w:p>
@@ -2243,7 +2344,15 @@
         <w:ind w:left="1090" w:firstLine="326"/>
       </w:pPr>
       <w:r>
-        <w:t>El nivel conseguido por el jugador, el equipo actual y la mayoría de las mejoras obtenidas solo son temporales, es decir, se aplican durante esa Run. Existirán ciertas mejoras/pasivas que, si obtendrán una mejora permanente, facilitando el juego en cierta medida para el jugador que lleve unas cuantas Runs.</w:t>
+        <w:t xml:space="preserve">El nivel conseguido por el jugador, el equipo actual y la mayoría de las mejoras obtenidas solo son temporales, es decir, se aplican durante esa Run. Existirán ciertas mejoras/pasivas que, si obtendrán una mejora permanente, facilitando el juego en cierta medida para el jugador que lleve unas cuantas </w:t>
+      </w:r>
+      <w:proofErr w:type="spellStart"/>
+      <w:r>
+        <w:t>Runs</w:t>
+      </w:r>
+      <w:proofErr w:type="spellEnd"/>
+      <w:r>
+        <w:t>.</w:t>
       </w:r>
     </w:p>
     <w:p>
@@ -2286,6 +2395,7 @@
       <w:r>
         <w:t xml:space="preserve">. Para modelados 3D, se aplicará </w:t>
       </w:r>
+      <w:proofErr w:type="spellStart"/>
       <w:r>
         <w:rPr>
           <w:b/>
@@ -2293,12 +2403,14 @@
         </w:rPr>
         <w:t>Blender</w:t>
       </w:r>
+      <w:proofErr w:type="spellEnd"/>
       <w:r>
         <w:t xml:space="preserve">. Para </w:t>
       </w:r>
       <w:r>
         <w:t xml:space="preserve">conceptos de personaje, </w:t>
       </w:r>
+      <w:proofErr w:type="spellStart"/>
       <w:r>
         <w:rPr>
           <w:b/>
@@ -2306,12 +2418,14 @@
         </w:rPr>
         <w:t>Krita</w:t>
       </w:r>
+      <w:proofErr w:type="spellEnd"/>
       <w:r>
         <w:t>.</w:t>
       </w:r>
       <w:r>
         <w:t xml:space="preserve"> </w:t>
       </w:r>
+      <w:proofErr w:type="spellStart"/>
       <w:r>
         <w:rPr>
           <w:b/>
@@ -2319,9 +2433,11 @@
         </w:rPr>
         <w:t>iMovie</w:t>
       </w:r>
+      <w:proofErr w:type="spellEnd"/>
       <w:r>
         <w:t xml:space="preserve"> como herramienta de edición para las cinemáticas del juego. </w:t>
       </w:r>
+      <w:proofErr w:type="spellStart"/>
       <w:r>
         <w:rPr>
           <w:b/>
@@ -2329,8 +2445,17 @@
         </w:rPr>
         <w:t>PixilArt</w:t>
       </w:r>
-      <w:r>
-        <w:t xml:space="preserve"> como herramienta online pixelart.</w:t>
+      <w:proofErr w:type="spellEnd"/>
+      <w:r>
+        <w:t xml:space="preserve"> como herramienta online </w:t>
+      </w:r>
+      <w:proofErr w:type="spellStart"/>
+      <w:r>
+        <w:t>pixelart</w:t>
+      </w:r>
+      <w:proofErr w:type="spellEnd"/>
+      <w:r>
+        <w:t>.</w:t>
       </w:r>
     </w:p>
     <w:p>
@@ -2361,7 +2486,7 @@
       <w:pPr>
         <w:pStyle w:val="LetraTtulos"/>
       </w:pPr>
-      <w:bookmarkStart w:id="1" w:name="_Toc160059692"/>
+      <w:bookmarkStart w:id="1" w:name="_Toc160140887"/>
       <w:r>
         <w:lastRenderedPageBreak/>
         <w:t>HISTORIAL DE VERSIONES:</w:t>
@@ -2417,7 +2542,7 @@
       <w:pPr>
         <w:pStyle w:val="LetraTtulos"/>
       </w:pPr>
-      <w:bookmarkStart w:id="2" w:name="_Toc160059693"/>
+      <w:bookmarkStart w:id="2" w:name="_Toc160140888"/>
       <w:r>
         <w:t>VISIÓN GENERAL DEL JUEGO:</w:t>
       </w:r>
@@ -2459,7 +2584,7 @@
       <w:pPr>
         <w:pStyle w:val="LetraTtulos"/>
       </w:pPr>
-      <w:bookmarkStart w:id="3" w:name="_Toc160059694"/>
+      <w:bookmarkStart w:id="3" w:name="_Toc160140889"/>
       <w:r>
         <w:t>MECÁNICA DEL JUEGO:</w:t>
       </w:r>
@@ -2614,7 +2739,7 @@
       <w:pPr>
         <w:pStyle w:val="LetraTtulos"/>
       </w:pPr>
-      <w:bookmarkStart w:id="4" w:name="_Toc160059695"/>
+      <w:bookmarkStart w:id="4" w:name="_Toc160140890"/>
       <w:r>
         <w:t>ESTADOS DEL JUEGO:</w:t>
       </w:r>
@@ -2692,7 +2817,7 @@
       <w:pPr>
         <w:pStyle w:val="LetraTtulos"/>
       </w:pPr>
-      <w:bookmarkStart w:id="5" w:name="_Toc160059696"/>
+      <w:bookmarkStart w:id="5" w:name="_Toc160140891"/>
       <w:r>
         <w:lastRenderedPageBreak/>
         <w:t>INTERFACES:</w:t>
@@ -2759,7 +2884,35 @@
         <w:rPr>
           <w:rFonts w:ascii="Franklin Gothic Book" w:hAnsi="Franklin Gothic Book"/>
         </w:rPr>
-        <w:t xml:space="preserve">(Heads-up Display). </w:t>
+        <w:t>(</w:t>
+      </w:r>
+      <w:proofErr w:type="spellStart"/>
+      <w:r>
+        <w:rPr>
+          <w:rFonts w:ascii="Franklin Gothic Book" w:hAnsi="Franklin Gothic Book"/>
+        </w:rPr>
+        <w:t>Heads</w:t>
+      </w:r>
+      <w:proofErr w:type="spellEnd"/>
+      <w:r>
+        <w:rPr>
+          <w:rFonts w:ascii="Franklin Gothic Book" w:hAnsi="Franklin Gothic Book"/>
+        </w:rPr>
+        <w:t xml:space="preserve">-up </w:t>
+      </w:r>
+      <w:proofErr w:type="spellStart"/>
+      <w:r>
+        <w:rPr>
+          <w:rFonts w:ascii="Franklin Gothic Book" w:hAnsi="Franklin Gothic Book"/>
+        </w:rPr>
+        <w:t>Display</w:t>
+      </w:r>
+      <w:proofErr w:type="spellEnd"/>
+      <w:r>
+        <w:rPr>
+          <w:rFonts w:ascii="Franklin Gothic Book" w:hAnsi="Franklin Gothic Book"/>
+        </w:rPr>
+        <w:t xml:space="preserve">). </w:t>
       </w:r>
     </w:p>
     <w:p>
@@ -2785,7 +2938,21 @@
         <w:rPr>
           <w:rFonts w:ascii="Franklin Gothic Book" w:hAnsi="Franklin Gothic Book"/>
         </w:rPr>
-        <w:t xml:space="preserve">: ¿Para qué sirve esta interface? </w:t>
+        <w:t xml:space="preserve">: ¿Para qué sirve esta </w:t>
+      </w:r>
+      <w:proofErr w:type="gramStart"/>
+      <w:r>
+        <w:rPr>
+          <w:rFonts w:ascii="Franklin Gothic Book" w:hAnsi="Franklin Gothic Book"/>
+        </w:rPr>
+        <w:t>interface</w:t>
+      </w:r>
+      <w:proofErr w:type="gramEnd"/>
+      <w:r>
+        <w:rPr>
+          <w:rFonts w:ascii="Franklin Gothic Book" w:hAnsi="Franklin Gothic Book"/>
+        </w:rPr>
+        <w:t xml:space="preserve">? </w:t>
       </w:r>
     </w:p>
     <w:p>
@@ -2811,14 +2978,28 @@
         <w:rPr>
           <w:rFonts w:ascii="Franklin Gothic Book" w:hAnsi="Franklin Gothic Book"/>
         </w:rPr>
-        <w:t xml:space="preserve">: Hacer una lista de todos los estados de juego que invoquen esta pantalla así como también los estados que se puedan invocar en ella. Imagen Una imagen que muestre en concepto cómo se vería la pantalla. </w:t>
+        <w:t xml:space="preserve">: Hacer una lista de todos los estados de juego que invoquen esta </w:t>
+      </w:r>
+      <w:proofErr w:type="gramStart"/>
+      <w:r>
+        <w:rPr>
+          <w:rFonts w:ascii="Franklin Gothic Book" w:hAnsi="Franklin Gothic Book"/>
+        </w:rPr>
+        <w:t>pantalla</w:t>
+      </w:r>
+      <w:proofErr w:type="gramEnd"/>
+      <w:r>
+        <w:rPr>
+          <w:rFonts w:ascii="Franklin Gothic Book" w:hAnsi="Franklin Gothic Book"/>
+        </w:rPr>
+        <w:t xml:space="preserve"> así como también los estados que se puedan invocar en ella. Imagen Una imagen que muestre en concepto cómo se vería la pantalla. </w:t>
       </w:r>
     </w:p>
     <w:p>
       <w:pPr>
         <w:pStyle w:val="LetraTtulos"/>
       </w:pPr>
-      <w:bookmarkStart w:id="6" w:name="_Toc160059697"/>
+      <w:bookmarkStart w:id="6" w:name="_Toc160140892"/>
       <w:r>
         <w:t>NIVELES:</w:t>
       </w:r>
@@ -2895,7 +3076,21 @@
         <w:rPr>
           <w:rFonts w:ascii="Franklin Gothic Book" w:hAnsi="Franklin Gothic Book"/>
         </w:rPr>
-        <w:t xml:space="preserve">: Describir si es el primer nivel, un tutorial o un bonus, en otras palabras, ¿Cuándo es que el jugador llega a este nivel? Descripción Una descripción detallada del nivel. </w:t>
+        <w:t>: Describir si es el primer nivel, un tutorial o un bonus, en otras palabras, ¿</w:t>
+      </w:r>
+      <w:proofErr w:type="gramStart"/>
+      <w:r>
+        <w:rPr>
+          <w:rFonts w:ascii="Franklin Gothic Book" w:hAnsi="Franklin Gothic Book"/>
+        </w:rPr>
+        <w:t>Cuándo es que</w:t>
+      </w:r>
+      <w:proofErr w:type="gramEnd"/>
+      <w:r>
+        <w:rPr>
+          <w:rFonts w:ascii="Franklin Gothic Book" w:hAnsi="Franklin Gothic Book"/>
+        </w:rPr>
+        <w:t xml:space="preserve"> el jugador llega a este nivel? Descripción Una descripción detallada del nivel. </w:t>
       </w:r>
     </w:p>
     <w:p>
@@ -2920,7 +3115,21 @@
         <w:rPr>
           <w:rFonts w:ascii="Franklin Gothic Book" w:hAnsi="Franklin Gothic Book"/>
         </w:rPr>
-        <w:t xml:space="preserve">: ¿Qué debe de hacer el jugador para terminar el nivel? Este campo también debe incluir si el jugador tiene que resolver ciertos acertijos o derrotar a cierto enemigo para progresar. Progreso Describir que ocurre cuando el jugador termina el nivel. </w:t>
+        <w:t xml:space="preserve">: ¿Qué debe de hacer el jugador para terminar el nivel? Este campo también debe incluir si el jugador tiene que resolver ciertos acertijos o derrotar a cierto enemigo para progresar. Progreso </w:t>
+      </w:r>
+      <w:proofErr w:type="gramStart"/>
+      <w:r>
+        <w:rPr>
+          <w:rFonts w:ascii="Franklin Gothic Book" w:hAnsi="Franklin Gothic Book"/>
+        </w:rPr>
+        <w:t>Describir</w:t>
+      </w:r>
+      <w:proofErr w:type="gramEnd"/>
+      <w:r>
+        <w:rPr>
+          <w:rFonts w:ascii="Franklin Gothic Book" w:hAnsi="Franklin Gothic Book"/>
+        </w:rPr>
+        <w:t xml:space="preserve"> que ocurre cuando el jugador termina el nivel. </w:t>
       </w:r>
     </w:p>
     <w:p>
@@ -2959,6 +3168,7 @@
           <w:rFonts w:ascii="Franklin Gothic Book" w:hAnsi="Franklin Gothic Book"/>
         </w:rPr>
       </w:pPr>
+      <w:proofErr w:type="spellStart"/>
       <w:r>
         <w:rPr>
           <w:rFonts w:ascii="Franklin Gothic Book" w:hAnsi="Franklin Gothic Book"/>
@@ -2966,6 +3176,7 @@
         </w:rPr>
         <w:t>Items</w:t>
       </w:r>
+      <w:proofErr w:type="spellEnd"/>
       <w:r>
         <w:rPr>
           <w:rFonts w:ascii="Franklin Gothic Book" w:hAnsi="Franklin Gothic Book"/>
@@ -3053,7 +3264,7 @@
       <w:pPr>
         <w:pStyle w:val="LetraTtulos"/>
       </w:pPr>
-      <w:bookmarkStart w:id="7" w:name="_Toc160059698"/>
+      <w:bookmarkStart w:id="7" w:name="_Toc160140893"/>
       <w:r>
         <w:t>PROGRESO DEL JUEGO:</w:t>
       </w:r>
@@ -3072,7 +3283,15 @@
         <w:pStyle w:val="LetraBase"/>
       </w:pPr>
       <w:r>
-        <w:t>Este juego, al pertenecer a un roguelike, el flujo de juego es un “bucle” donde el jugador experimentará de forma repetida una serie de salas generadas de forma aleatoria y que pueda divertirse de forma constante.</w:t>
+        <w:t xml:space="preserve">Este juego, al pertenecer a un </w:t>
+      </w:r>
+      <w:proofErr w:type="spellStart"/>
+      <w:r>
+        <w:t>roguelike</w:t>
+      </w:r>
+      <w:proofErr w:type="spellEnd"/>
+      <w:r>
+        <w:t>, el flujo de juego es un “bucle” donde el jugador experimentará de forma repetida una serie de salas generadas de forma aleatoria y que pueda divertirse de forma constante.</w:t>
       </w:r>
     </w:p>
     <w:p>
@@ -3097,7 +3316,7 @@
       <w:pPr>
         <w:pStyle w:val="LetraTtulos"/>
       </w:pPr>
-      <w:bookmarkStart w:id="8" w:name="_Toc160059699"/>
+      <w:bookmarkStart w:id="8" w:name="_Toc160140894"/>
       <w:r>
         <w:lastRenderedPageBreak/>
         <w:t>PERSONAJES:</w:t>
@@ -3129,6 +3348,7 @@
       <w:r>
         <w:t xml:space="preserve">: </w:t>
       </w:r>
+      <w:proofErr w:type="spellStart"/>
       <w:r>
         <w:rPr>
           <w:i/>
@@ -3136,6 +3356,7 @@
         </w:rPr>
         <w:t>Nameless</w:t>
       </w:r>
+      <w:proofErr w:type="spellEnd"/>
     </w:p>
     <w:p>
       <w:pPr>
@@ -3161,6 +3382,9 @@
         <w:jc w:val="center"/>
       </w:pPr>
       <w:r>
+        <w:rPr>
+          <w:noProof/>
+        </w:rPr>
         <w:drawing>
           <wp:inline distT="0" distB="0" distL="0" distR="0" wp14:anchorId="083A7C6F" wp14:editId="31EB7ED3">
             <wp:extent cx="2985052" cy="2042424"/>
@@ -3218,6 +3442,9 @@
         </w:drawing>
       </w:r>
       <w:r>
+        <w:rPr>
+          <w:noProof/>
+        </w:rPr>
         <w:drawing>
           <wp:inline distT="0" distB="0" distL="0" distR="0" wp14:anchorId="786CD5AF" wp14:editId="5C89EA39">
             <wp:extent cx="2921442" cy="1998899"/>
@@ -3281,6 +3508,9 @@
         <w:jc w:val="center"/>
       </w:pPr>
       <w:r>
+        <w:rPr>
+          <w:noProof/>
+        </w:rPr>
         <w:drawing>
           <wp:inline distT="0" distB="0" distL="0" distR="0" wp14:anchorId="3DA6F48F" wp14:editId="49E7CC00">
             <wp:extent cx="1176793" cy="1176793"/>
@@ -3585,6 +3815,7 @@
       <w:r>
         <w:t xml:space="preserve">: </w:t>
       </w:r>
+      <w:proofErr w:type="spellStart"/>
       <w:r>
         <w:rPr>
           <w:i/>
@@ -3592,6 +3823,7 @@
         </w:rPr>
         <w:t>PanilDemon</w:t>
       </w:r>
+      <w:proofErr w:type="spellEnd"/>
     </w:p>
     <w:p>
       <w:pPr>
@@ -3617,6 +3849,9 @@
         <w:jc w:val="center"/>
       </w:pPr>
       <w:r>
+        <w:rPr>
+          <w:noProof/>
+        </w:rPr>
         <w:drawing>
           <wp:inline distT="0" distB="0" distL="0" distR="0" wp14:anchorId="19A097FB" wp14:editId="2A16DB4C">
             <wp:extent cx="838200" cy="1893710"/>
@@ -3683,8 +3918,11 @@
         <w:tab/>
       </w:r>
       <w:r>
+        <w:rPr>
+          <w:noProof/>
+        </w:rPr>
         <w:drawing>
-          <wp:inline distT="0" distB="0" distL="0" distR="0" wp14:anchorId="4D406B29" wp14:editId="69537C30">
+          <wp:inline distT="0" distB="0" distL="0" distR="0" wp14:anchorId="4D406B29" wp14:editId="21008E1E">
             <wp:extent cx="491215" cy="1855966"/>
             <wp:effectExtent l="76200" t="76200" r="137795" b="125730"/>
             <wp:docPr id="84251940" name="Imagen 4" descr="Un dibujo de una persona&#10;&#10;Descripción generada automáticamente con confianza media"/>
@@ -3749,6 +3987,9 @@
         <w:jc w:val="center"/>
       </w:pPr>
       <w:r>
+        <w:rPr>
+          <w:noProof/>
+        </w:rPr>
         <w:drawing>
           <wp:inline distT="0" distB="0" distL="0" distR="0" wp14:anchorId="43C9BA09" wp14:editId="108BF6DE">
             <wp:extent cx="1248355" cy="1248355"/>
@@ -3923,6 +4164,7 @@
       <w:r>
         <w:t xml:space="preserve">: </w:t>
       </w:r>
+      <w:proofErr w:type="spellStart"/>
       <w:r>
         <w:rPr>
           <w:i/>
@@ -3930,6 +4172,7 @@
         </w:rPr>
         <w:t>Muck</w:t>
       </w:r>
+      <w:proofErr w:type="spellEnd"/>
     </w:p>
     <w:p>
       <w:pPr>
@@ -3955,6 +4198,9 @@
         <w:jc w:val="center"/>
       </w:pPr>
       <w:r>
+        <w:rPr>
+          <w:noProof/>
+        </w:rPr>
         <w:drawing>
           <wp:inline distT="0" distB="0" distL="0" distR="0" wp14:anchorId="516FA346" wp14:editId="2E129527">
             <wp:extent cx="1983188" cy="1375861"/>
@@ -4024,6 +4270,9 @@
         <w:tab/>
       </w:r>
       <w:r>
+        <w:rPr>
+          <w:noProof/>
+        </w:rPr>
         <w:drawing>
           <wp:inline distT="0" distB="0" distL="0" distR="0" wp14:anchorId="0EF53253" wp14:editId="1BD68A7F">
             <wp:extent cx="699715" cy="699715"/>
@@ -4186,6 +4435,7 @@
       <w:r>
         <w:t xml:space="preserve">: </w:t>
       </w:r>
+      <w:proofErr w:type="spellStart"/>
       <w:r>
         <w:rPr>
           <w:i/>
@@ -4193,6 +4443,7 @@
         </w:rPr>
         <w:t>Liebt</w:t>
       </w:r>
+      <w:proofErr w:type="spellEnd"/>
     </w:p>
     <w:p>
       <w:pPr>
@@ -4218,6 +4469,9 @@
         <w:jc w:val="center"/>
       </w:pPr>
       <w:r>
+        <w:rPr>
+          <w:noProof/>
+        </w:rPr>
         <w:drawing>
           <wp:inline distT="0" distB="0" distL="0" distR="0" wp14:anchorId="646DE83C" wp14:editId="4E29F930">
             <wp:extent cx="1903675" cy="1442577"/>
@@ -4275,6 +4529,9 @@
         </w:drawing>
       </w:r>
       <w:r>
+        <w:rPr>
+          <w:noProof/>
+        </w:rPr>
         <w:drawing>
           <wp:inline distT="0" distB="0" distL="0" distR="0" wp14:anchorId="48466E3B" wp14:editId="49F4C4AD">
             <wp:extent cx="1927529" cy="1415607"/>
@@ -4341,6 +4598,9 @@
         <w:jc w:val="center"/>
       </w:pPr>
       <w:r>
+        <w:rPr>
+          <w:noProof/>
+        </w:rPr>
         <w:drawing>
           <wp:inline distT="0" distB="0" distL="0" distR="0" wp14:anchorId="2B00D690" wp14:editId="578569FB">
             <wp:extent cx="1113183" cy="1113183"/>
@@ -4491,7 +4751,7 @@
         <w:pStyle w:val="LetraTtulos"/>
       </w:pPr>
       <w:bookmarkStart w:id="9" w:name="_Toc159950659"/>
-      <w:bookmarkStart w:id="10" w:name="_Toc160059700"/>
+      <w:bookmarkStart w:id="10" w:name="_Toc160140895"/>
       <w:r>
         <w:lastRenderedPageBreak/>
         <w:t>ENEMIGOS:</w:t>
@@ -4590,6 +4850,7 @@
       <w:r>
         <w:rPr>
           <w:rFonts w:ascii="Franklin Gothic Book" w:hAnsi="Franklin Gothic Book"/>
+          <w:noProof/>
         </w:rPr>
         <w:drawing>
           <wp:inline distT="0" distB="0" distL="0" distR="0" wp14:anchorId="09BA7229" wp14:editId="5853FE2D">
@@ -4668,6 +4929,7 @@
       <w:r>
         <w:rPr>
           <w:rFonts w:ascii="Franklin Gothic Book" w:hAnsi="Franklin Gothic Book"/>
+          <w:noProof/>
         </w:rPr>
         <w:drawing>
           <wp:inline distT="0" distB="0" distL="0" distR="0" wp14:anchorId="695BDCF0" wp14:editId="782F4EF3">
@@ -4873,6 +5135,7 @@
         </w:rPr>
         <w:t xml:space="preserve">: </w:t>
       </w:r>
+      <w:proofErr w:type="spellStart"/>
       <w:r>
         <w:rPr>
           <w:rFonts w:ascii="Franklin Gothic Book" w:hAnsi="Franklin Gothic Book"/>
@@ -4881,6 +5144,7 @@
         </w:rPr>
         <w:t>Billser</w:t>
       </w:r>
+      <w:proofErr w:type="spellEnd"/>
     </w:p>
     <w:p>
       <w:pPr>
@@ -4930,6 +5194,7 @@
       <w:r>
         <w:rPr>
           <w:rFonts w:ascii="Franklin Gothic Book" w:hAnsi="Franklin Gothic Book"/>
+          <w:noProof/>
         </w:rPr>
         <w:drawing>
           <wp:inline distT="0" distB="0" distL="0" distR="0" wp14:anchorId="072B21D5" wp14:editId="7DE6ABD0">
@@ -5158,8 +5423,36 @@
           <w:i/>
           <w:iCs/>
         </w:rPr>
-        <w:t>Shadow Of Hell</w:t>
-      </w:r>
+        <w:t xml:space="preserve">Shadow </w:t>
+      </w:r>
+      <w:proofErr w:type="spellStart"/>
+      <w:r>
+        <w:rPr>
+          <w:rFonts w:ascii="Franklin Gothic Book" w:hAnsi="Franklin Gothic Book"/>
+          <w:i/>
+          <w:iCs/>
+        </w:rPr>
+        <w:t>Of</w:t>
+      </w:r>
+      <w:proofErr w:type="spellEnd"/>
+      <w:r>
+        <w:rPr>
+          <w:rFonts w:ascii="Franklin Gothic Book" w:hAnsi="Franklin Gothic Book"/>
+          <w:i/>
+          <w:iCs/>
+        </w:rPr>
+        <w:t xml:space="preserve"> </w:t>
+      </w:r>
+      <w:proofErr w:type="spellStart"/>
+      <w:r>
+        <w:rPr>
+          <w:rFonts w:ascii="Franklin Gothic Book" w:hAnsi="Franklin Gothic Book"/>
+          <w:i/>
+          <w:iCs/>
+        </w:rPr>
+        <w:t>Hell</w:t>
+      </w:r>
+      <w:proofErr w:type="spellEnd"/>
     </w:p>
     <w:p>
       <w:pPr>
@@ -5202,6 +5495,7 @@
       <w:r>
         <w:rPr>
           <w:rFonts w:ascii="Franklin Gothic Book" w:hAnsi="Franklin Gothic Book"/>
+          <w:noProof/>
         </w:rPr>
         <w:drawing>
           <wp:inline distT="0" distB="0" distL="0" distR="0" wp14:anchorId="2E557C80" wp14:editId="6D8F5EEF">
@@ -5731,7 +6025,7 @@
       <w:pPr>
         <w:pStyle w:val="LetraTtulos"/>
       </w:pPr>
-      <w:bookmarkStart w:id="11" w:name="_Toc160059701"/>
+      <w:bookmarkStart w:id="11" w:name="_Toc160140896"/>
       <w:r>
         <w:lastRenderedPageBreak/>
         <w:t xml:space="preserve">TABLA DE </w:t>
@@ -5881,6 +6175,9 @@
               <w:jc w:val="center"/>
             </w:pPr>
             <w:r>
+              <w:rPr>
+                <w:noProof/>
+              </w:rPr>
               <w:drawing>
                 <wp:inline distT="0" distB="0" distL="0" distR="0" wp14:anchorId="19B5F462" wp14:editId="6EC9FD1E">
                   <wp:extent cx="468173" cy="522640"/>
@@ -6001,6 +6298,9 @@
               <w:jc w:val="center"/>
             </w:pPr>
             <w:r>
+              <w:rPr>
+                <w:noProof/>
+              </w:rPr>
               <w:drawing>
                 <wp:inline distT="0" distB="0" distL="0" distR="0" wp14:anchorId="5B368CD0" wp14:editId="1EF228B2">
                   <wp:extent cx="424282" cy="464472"/>
@@ -6121,6 +6421,9 @@
               <w:jc w:val="center"/>
             </w:pPr>
             <w:r>
+              <w:rPr>
+                <w:noProof/>
+              </w:rPr>
               <w:drawing>
                 <wp:inline distT="0" distB="0" distL="0" distR="0" wp14:anchorId="6A60C1F3" wp14:editId="0F28919F">
                   <wp:extent cx="438912" cy="484445"/>
@@ -6241,6 +6544,9 @@
               <w:jc w:val="center"/>
             </w:pPr>
             <w:r>
+              <w:rPr>
+                <w:noProof/>
+              </w:rPr>
               <w:drawing>
                 <wp:inline distT="0" distB="0" distL="0" distR="0" wp14:anchorId="6450C5DB" wp14:editId="0E4F3172">
                   <wp:extent cx="382371" cy="512064"/>
@@ -6361,6 +6667,9 @@
               <w:jc w:val="center"/>
             </w:pPr>
             <w:r>
+              <w:rPr>
+                <w:noProof/>
+              </w:rPr>
               <w:drawing>
                 <wp:inline distT="0" distB="0" distL="0" distR="0" wp14:anchorId="146B635A" wp14:editId="24FCB8ED">
                   <wp:extent cx="343815" cy="489356"/>
@@ -6464,7 +6773,7 @@
       <w:pPr>
         <w:pStyle w:val="LetraTtulos"/>
       </w:pPr>
-      <w:bookmarkStart w:id="12" w:name="_Toc160059702"/>
+      <w:bookmarkStart w:id="12" w:name="_Toc160140897"/>
       <w:r>
         <w:t>ROLES</w:t>
       </w:r>
@@ -6532,7 +6841,39 @@
           <w:b/>
           <w:bCs/>
         </w:rPr>
-        <w:t>: MaxHP, Physical Defense, Magic Defense.</w:t>
+        <w:t xml:space="preserve">: </w:t>
+      </w:r>
+      <w:proofErr w:type="spellStart"/>
+      <w:r>
+        <w:rPr>
+          <w:b/>
+          <w:bCs/>
+        </w:rPr>
+        <w:t>MaxHP</w:t>
+      </w:r>
+      <w:proofErr w:type="spellEnd"/>
+      <w:r>
+        <w:rPr>
+          <w:b/>
+          <w:bCs/>
+        </w:rPr>
+        <w:t xml:space="preserve">, </w:t>
+      </w:r>
+      <w:proofErr w:type="spellStart"/>
+      <w:r>
+        <w:rPr>
+          <w:b/>
+          <w:bCs/>
+        </w:rPr>
+        <w:t>Physical</w:t>
+      </w:r>
+      <w:proofErr w:type="spellEnd"/>
+      <w:r>
+        <w:rPr>
+          <w:b/>
+          <w:bCs/>
+        </w:rPr>
+        <w:t xml:space="preserve"> Defense, Magic Defense.</w:t>
       </w:r>
     </w:p>
     <w:p>
@@ -6548,6 +6889,7 @@
         <w:rPr>
           <w:b/>
           <w:bCs/>
+          <w:noProof/>
         </w:rPr>
         <w:drawing>
           <wp:inline distT="0" distB="0" distL="0" distR="0" wp14:anchorId="5F0E967A" wp14:editId="05839BCD">
@@ -6643,7 +6985,39 @@
           <w:b/>
           <w:bCs/>
         </w:rPr>
-        <w:t>: MaxHP, Magic Defense, MaxMana.</w:t>
+        <w:t xml:space="preserve">: </w:t>
+      </w:r>
+      <w:proofErr w:type="spellStart"/>
+      <w:r>
+        <w:rPr>
+          <w:b/>
+          <w:bCs/>
+        </w:rPr>
+        <w:t>MaxHP</w:t>
+      </w:r>
+      <w:proofErr w:type="spellEnd"/>
+      <w:r>
+        <w:rPr>
+          <w:b/>
+          <w:bCs/>
+        </w:rPr>
+        <w:t xml:space="preserve">, Magic Defense, </w:t>
+      </w:r>
+      <w:proofErr w:type="spellStart"/>
+      <w:r>
+        <w:rPr>
+          <w:b/>
+          <w:bCs/>
+        </w:rPr>
+        <w:t>MaxMana</w:t>
+      </w:r>
+      <w:proofErr w:type="spellEnd"/>
+      <w:r>
+        <w:rPr>
+          <w:b/>
+          <w:bCs/>
+        </w:rPr>
+        <w:t>.</w:t>
       </w:r>
     </w:p>
     <w:p>
@@ -6659,6 +7033,7 @@
         <w:rPr>
           <w:b/>
           <w:bCs/>
+          <w:noProof/>
         </w:rPr>
         <w:drawing>
           <wp:inline distT="0" distB="0" distL="0" distR="0" wp14:anchorId="5753D929" wp14:editId="13DC4D06">
@@ -6754,7 +7129,39 @@
           <w:b/>
           <w:bCs/>
         </w:rPr>
-        <w:t>: Magic Defense, Magic Attack, MaxMana.</w:t>
+        <w:t xml:space="preserve">: Magic Defense, Magic </w:t>
+      </w:r>
+      <w:proofErr w:type="spellStart"/>
+      <w:r>
+        <w:rPr>
+          <w:b/>
+          <w:bCs/>
+        </w:rPr>
+        <w:t>Attack</w:t>
+      </w:r>
+      <w:proofErr w:type="spellEnd"/>
+      <w:r>
+        <w:rPr>
+          <w:b/>
+          <w:bCs/>
+        </w:rPr>
+        <w:t xml:space="preserve">, </w:t>
+      </w:r>
+      <w:proofErr w:type="spellStart"/>
+      <w:r>
+        <w:rPr>
+          <w:b/>
+          <w:bCs/>
+        </w:rPr>
+        <w:t>MaxMana</w:t>
+      </w:r>
+      <w:proofErr w:type="spellEnd"/>
+      <w:r>
+        <w:rPr>
+          <w:b/>
+          <w:bCs/>
+        </w:rPr>
+        <w:t>.</w:t>
       </w:r>
     </w:p>
     <w:p>
@@ -6770,6 +7177,7 @@
         <w:rPr>
           <w:b/>
           <w:bCs/>
+          <w:noProof/>
         </w:rPr>
         <w:drawing>
           <wp:inline distT="0" distB="0" distL="0" distR="0" wp14:anchorId="1D2A308D" wp14:editId="721467BA">
@@ -6865,7 +7273,71 @@
           <w:b/>
           <w:bCs/>
         </w:rPr>
-        <w:t>: MaxHP, Physical Attack, Physical Defense.</w:t>
+        <w:t xml:space="preserve">: </w:t>
+      </w:r>
+      <w:proofErr w:type="spellStart"/>
+      <w:r>
+        <w:rPr>
+          <w:b/>
+          <w:bCs/>
+        </w:rPr>
+        <w:t>MaxHP</w:t>
+      </w:r>
+      <w:proofErr w:type="spellEnd"/>
+      <w:r>
+        <w:rPr>
+          <w:b/>
+          <w:bCs/>
+        </w:rPr>
+        <w:t xml:space="preserve">, </w:t>
+      </w:r>
+      <w:proofErr w:type="spellStart"/>
+      <w:r>
+        <w:rPr>
+          <w:b/>
+          <w:bCs/>
+        </w:rPr>
+        <w:t>Physical</w:t>
+      </w:r>
+      <w:proofErr w:type="spellEnd"/>
+      <w:r>
+        <w:rPr>
+          <w:b/>
+          <w:bCs/>
+        </w:rPr>
+        <w:t xml:space="preserve"> </w:t>
+      </w:r>
+      <w:proofErr w:type="spellStart"/>
+      <w:r>
+        <w:rPr>
+          <w:b/>
+          <w:bCs/>
+        </w:rPr>
+        <w:t>Attack</w:t>
+      </w:r>
+      <w:proofErr w:type="spellEnd"/>
+      <w:r>
+        <w:rPr>
+          <w:b/>
+          <w:bCs/>
+        </w:rPr>
+        <w:t xml:space="preserve">, </w:t>
+      </w:r>
+      <w:proofErr w:type="spellStart"/>
+      <w:r>
+        <w:rPr>
+          <w:b/>
+          <w:bCs/>
+        </w:rPr>
+        <w:t>Physical</w:t>
+      </w:r>
+      <w:proofErr w:type="spellEnd"/>
+      <w:r>
+        <w:rPr>
+          <w:b/>
+          <w:bCs/>
+        </w:rPr>
+        <w:t xml:space="preserve"> Defense.</w:t>
       </w:r>
     </w:p>
     <w:p>
@@ -6881,9 +7353,10 @@
         <w:rPr>
           <w:b/>
           <w:bCs/>
+          <w:noProof/>
         </w:rPr>
         <w:drawing>
-          <wp:inline distT="0" distB="0" distL="0" distR="0" wp14:anchorId="18E854CD" wp14:editId="2847E61C">
+          <wp:inline distT="0" distB="0" distL="0" distR="0" wp14:anchorId="18E854CD" wp14:editId="6A74E19F">
             <wp:extent cx="585216" cy="555390"/>
             <wp:effectExtent l="0" t="0" r="5715" b="0"/>
             <wp:docPr id="585628927" name="Imagen 15" descr="Imagen que contiene Texto&#10;&#10;Descripción generada automáticamente"/>
@@ -6929,7 +7402,7 @@
       <w:pPr>
         <w:pStyle w:val="LetraTtulos"/>
       </w:pPr>
-      <w:bookmarkStart w:id="13" w:name="_Toc160059703"/>
+      <w:bookmarkStart w:id="13" w:name="_Toc160140898"/>
       <w:r>
         <w:lastRenderedPageBreak/>
         <w:t>SISTEMA DE EXPERIENCIA:</w:t>
@@ -6986,7 +7459,7 @@
       <w:pPr>
         <w:pStyle w:val="LetraTtulos"/>
       </w:pPr>
-      <w:bookmarkStart w:id="14" w:name="_Toc160059704"/>
+      <w:bookmarkStart w:id="14" w:name="_Toc160140899"/>
       <w:r>
         <w:t>ATAQUES</w:t>
       </w:r>
@@ -7016,7 +7489,15 @@
         <w:pStyle w:val="LetraBase"/>
       </w:pPr>
       <w:r>
-        <w:t>Los colores de la tabla ayudan a ver en que nivel se aprenden los distintos ataques, se encuentran organizados por tipos y de menor a mayor nivel.</w:t>
+        <w:t xml:space="preserve">Los colores de la tabla ayudan a ver en </w:t>
+      </w:r>
+      <w:proofErr w:type="spellStart"/>
+      <w:r>
+        <w:t>que</w:t>
+      </w:r>
+      <w:proofErr w:type="spellEnd"/>
+      <w:r>
+        <w:t xml:space="preserve"> nivel se aprenden los distintos ataques, se encuentran organizados por tipos y de menor a mayor nivel.</w:t>
       </w:r>
     </w:p>
     <w:p>
@@ -7030,8 +7511,11 @@
         <w:jc w:val="center"/>
       </w:pPr>
       <w:r>
+        <w:rPr>
+          <w:noProof/>
+        </w:rPr>
         <w:drawing>
-          <wp:inline distT="0" distB="0" distL="0" distR="0" wp14:anchorId="31C988B4" wp14:editId="753C6050">
+          <wp:inline distT="0" distB="0" distL="0" distR="0" wp14:anchorId="31C988B4" wp14:editId="1092CAA5">
             <wp:extent cx="5749076" cy="3187700"/>
             <wp:effectExtent l="0" t="0" r="4445" b="0"/>
             <wp:docPr id="2106997887" name="Imagen 1" descr="Imagen que contiene edificio, gabinete"/>
@@ -7082,7 +7566,7 @@
       <w:pPr>
         <w:pStyle w:val="LetraTtulos"/>
       </w:pPr>
-      <w:bookmarkStart w:id="15" w:name="_Toc160059705"/>
+      <w:bookmarkStart w:id="15" w:name="_Toc160140900"/>
       <w:r>
         <w:t>ATAQUES ESPECIALES:</w:t>
       </w:r>
@@ -7119,8 +7603,33 @@
           <w:b/>
           <w:bCs/>
         </w:rPr>
-        <w:t>Puntos Especiales/Special Points</w:t>
-      </w:r>
+        <w:t>Puntos Especiales/</w:t>
+      </w:r>
+      <w:proofErr w:type="spellStart"/>
+      <w:r>
+        <w:rPr>
+          <w:b/>
+          <w:bCs/>
+        </w:rPr>
+        <w:t>Special</w:t>
+      </w:r>
+      <w:proofErr w:type="spellEnd"/>
+      <w:r>
+        <w:rPr>
+          <w:b/>
+          <w:bCs/>
+        </w:rPr>
+        <w:t xml:space="preserve"> </w:t>
+      </w:r>
+      <w:proofErr w:type="spellStart"/>
+      <w:r>
+        <w:rPr>
+          <w:b/>
+          <w:bCs/>
+        </w:rPr>
+        <w:t>Points</w:t>
+      </w:r>
+      <w:proofErr w:type="spellEnd"/>
       <w:r>
         <w:t xml:space="preserve"> (SP), realizando acciones durante el combate (Curar/Atacar, no usar objetos ni pasar el turno).</w:t>
       </w:r>
@@ -7144,6 +7653,9 @@
         <w:jc w:val="center"/>
       </w:pPr>
       <w:r>
+        <w:rPr>
+          <w:noProof/>
+        </w:rPr>
         <w:drawing>
           <wp:inline distT="0" distB="0" distL="0" distR="0" wp14:anchorId="02087756" wp14:editId="6A3A5EFC">
             <wp:extent cx="5654649" cy="470626"/>
@@ -7198,7 +7710,7 @@
       <w:pPr>
         <w:pStyle w:val="LetraTtulos"/>
       </w:pPr>
-      <w:bookmarkStart w:id="16" w:name="_Toc160059706"/>
+      <w:bookmarkStart w:id="16" w:name="_Toc160140901"/>
       <w:r>
         <w:lastRenderedPageBreak/>
         <w:t>E</w:t>
@@ -7255,8 +7767,11 @@
         <w:jc w:val="center"/>
       </w:pPr>
       <w:r>
+        <w:rPr>
+          <w:noProof/>
+        </w:rPr>
         <w:drawing>
-          <wp:inline distT="0" distB="0" distL="0" distR="0" wp14:anchorId="3E2BCE9E" wp14:editId="43FDA8AA">
+          <wp:inline distT="0" distB="0" distL="0" distR="0" wp14:anchorId="3E2BCE9E" wp14:editId="0EE8B5CA">
             <wp:extent cx="557224" cy="541325"/>
             <wp:effectExtent l="0" t="0" r="0" b="0"/>
             <wp:docPr id="1445618707" name="Imagen 4" descr="Dibujo de una persona&#10;&#10;Descripción generada automáticamente con confianza media"/>
@@ -7330,6 +7845,9 @@
         <w:jc w:val="center"/>
       </w:pPr>
       <w:r>
+        <w:rPr>
+          <w:noProof/>
+        </w:rPr>
         <w:drawing>
           <wp:inline distT="0" distB="0" distL="0" distR="0" wp14:anchorId="2E3CBBE4" wp14:editId="704EE1F3">
             <wp:extent cx="753466" cy="574331"/>
@@ -7408,7 +7926,7 @@
           <w:sz w:val="22"/>
         </w:rPr>
       </w:pPr>
-      <w:bookmarkStart w:id="17" w:name="_Toc160059707"/>
+      <w:bookmarkStart w:id="17" w:name="_Toc160140902"/>
       <w:r>
         <w:t>ITEMS</w:t>
       </w:r>
@@ -7502,6 +8020,9 @@
         <w:pStyle w:val="LetraBase"/>
       </w:pPr>
       <w:r>
+        <w:rPr>
+          <w:noProof/>
+        </w:rPr>
         <w:drawing>
           <wp:inline distT="0" distB="0" distL="0" distR="0" wp14:anchorId="12D765AD" wp14:editId="609967C8">
             <wp:extent cx="5980684" cy="2568271"/>
@@ -7566,7 +8087,7 @@
           <w:sz w:val="22"/>
         </w:rPr>
       </w:pPr>
-      <w:bookmarkStart w:id="18" w:name="_Toc160059708"/>
+      <w:bookmarkStart w:id="18" w:name="_Toc160140903"/>
       <w:r>
         <w:lastRenderedPageBreak/>
         <w:t>Mejoras permanentes:</w:t>
@@ -7583,7 +8104,15 @@
         <w:pStyle w:val="LetraBase"/>
       </w:pPr>
       <w:r>
-        <w:t xml:space="preserve">El juego es un roguelike, donde la mayoría de las mejoras obtenidas a lo largo de una partida se perderán para la siguiente, pero existirán una serie de mejoras persistentes que el jugador podrá ir comprando a medida que derrote jefes finales. </w:t>
+        <w:t xml:space="preserve">El juego es un </w:t>
+      </w:r>
+      <w:proofErr w:type="spellStart"/>
+      <w:r>
+        <w:t>roguelike</w:t>
+      </w:r>
+      <w:proofErr w:type="spellEnd"/>
+      <w:r>
+        <w:t xml:space="preserve">, donde la mayoría de las mejoras obtenidas a lo largo de una partida se perderán para la siguiente, pero existirán una serie de mejoras persistentes que el jugador podrá ir comprando a medida que derrote jefes finales. </w:t>
       </w:r>
       <w:r>
         <w:t xml:space="preserve"> </w:t>
@@ -7688,7 +8217,7 @@
           <w:bCs/>
         </w:rPr>
       </w:pPr>
-      <w:bookmarkStart w:id="19" w:name="_Toc160059709"/>
+      <w:bookmarkStart w:id="19" w:name="_Toc160140904"/>
       <w:r>
         <w:rPr>
           <w:b/>
@@ -8010,7 +8539,7 @@
         </w:rPr>
       </w:pPr>
       <w:bookmarkStart w:id="32" w:name="_Toc159785268"/>
-      <w:bookmarkStart w:id="33" w:name="_Toc160059710"/>
+      <w:bookmarkStart w:id="33" w:name="_Toc160140905"/>
       <w:r>
         <w:lastRenderedPageBreak/>
         <w:t>GUI</w:t>
@@ -8075,7 +8604,7 @@
           <w:numId w:val="11"/>
         </w:numPr>
       </w:pPr>
-      <w:bookmarkStart w:id="34" w:name="_Toc160059711"/>
+      <w:bookmarkStart w:id="34" w:name="_Toc160140906"/>
       <w:r>
         <w:t>Video Inicial – Guion:</w:t>
       </w:r>
@@ -8089,316 +8618,605 @@
     <w:p>
       <w:pPr>
         <w:pStyle w:val="LetraBase"/>
-      </w:pPr>
-      <w:r>
+        <w:rPr>
+          <w:lang w:val="en-GB"/>
+        </w:rPr>
+      </w:pPr>
+      <w:r>
+        <w:rPr>
+          <w:lang w:val="en-GB"/>
+        </w:rPr>
         <w:t xml:space="preserve">It was a day like any </w:t>
       </w:r>
-      <w:r>
-        <w:t xml:space="preserve">other. </w:t>
-      </w:r>
-      <w:r>
-        <w:t>When the sky turned completely red</w:t>
-      </w:r>
-      <w:r>
+      <w:proofErr w:type="gramStart"/>
+      <w:r>
+        <w:rPr>
+          <w:lang w:val="en-GB"/>
+        </w:rPr>
+        <w:t>other</w:t>
+      </w:r>
+      <w:proofErr w:type="gramEnd"/>
+      <w:r>
+        <w:rPr>
+          <w:lang w:val="en-GB"/>
+        </w:rPr>
+        <w:t xml:space="preserve"> </w:t>
+      </w:r>
+    </w:p>
+    <w:p>
+      <w:pPr>
+        <w:pStyle w:val="LetraBase"/>
+        <w:rPr>
+          <w:lang w:val="en-GB"/>
+        </w:rPr>
+      </w:pPr>
+      <w:r>
+        <w:rPr>
+          <w:lang w:val="en-GB"/>
+        </w:rPr>
+        <w:t>w</w:t>
+      </w:r>
+      <w:r>
+        <w:rPr>
+          <w:lang w:val="en-GB"/>
+        </w:rPr>
+        <w:t>hen the sky turned completely red…</w:t>
+      </w:r>
+    </w:p>
+    <w:p>
+      <w:pPr>
+        <w:pStyle w:val="LetraBase"/>
+        <w:rPr>
+          <w:lang w:val="en-GB"/>
+        </w:rPr>
+      </w:pPr>
+      <w:r>
+        <w:rPr>
+          <w:lang w:val="en-GB"/>
+        </w:rPr>
+        <w:t xml:space="preserve">A gloomy voice emanated from the </w:t>
+      </w:r>
+      <w:proofErr w:type="gramStart"/>
+      <w:r>
+        <w:rPr>
+          <w:lang w:val="en-GB"/>
+        </w:rPr>
+        <w:t>sky</w:t>
+      </w:r>
+      <w:proofErr w:type="gramEnd"/>
+    </w:p>
+    <w:p>
+      <w:pPr>
+        <w:pStyle w:val="LetraBase"/>
+        <w:rPr>
+          <w:lang w:val="en-GB"/>
+        </w:rPr>
+      </w:pPr>
+      <w:r>
+        <w:rPr>
+          <w:lang w:val="en-GB"/>
+        </w:rPr>
+        <w:t>s</w:t>
+      </w:r>
+      <w:r>
+        <w:rPr>
+          <w:lang w:val="en-GB"/>
+        </w:rPr>
+        <w:t>houting with euphoria…</w:t>
+      </w:r>
+    </w:p>
+    <w:p>
+      <w:pPr>
+        <w:pStyle w:val="LetraBase"/>
+        <w:rPr>
+          <w:lang w:val="en-GB"/>
+        </w:rPr>
+      </w:pPr>
+      <w:r>
+        <w:rPr>
+          <w:lang w:val="en-GB"/>
+        </w:rPr>
+        <w:t xml:space="preserve">“God is </w:t>
+      </w:r>
+      <w:r>
+        <w:rPr>
+          <w:lang w:val="en-GB"/>
+        </w:rPr>
+        <w:t>DEAD</w:t>
+      </w:r>
+      <w:r>
+        <w:rPr>
+          <w:lang w:val="en-GB"/>
+        </w:rPr>
+        <w:t>!”</w:t>
+      </w:r>
+    </w:p>
+    <w:p>
+      <w:pPr>
+        <w:pStyle w:val="LetraBase"/>
+        <w:rPr>
+          <w:lang w:val="en-GB"/>
+        </w:rPr>
+      </w:pPr>
+      <w:r>
+        <w:rPr>
+          <w:lang w:val="en-GB"/>
+        </w:rPr>
+        <w:t>Humanity was subdued</w:t>
+      </w:r>
+      <w:r>
+        <w:rPr>
+          <w:lang w:val="en-GB"/>
+        </w:rPr>
+        <w:t>.</w:t>
+      </w:r>
+    </w:p>
+    <w:p>
+      <w:pPr>
+        <w:pStyle w:val="LetraBase"/>
+        <w:rPr>
+          <w:lang w:val="en-GB"/>
+        </w:rPr>
+      </w:pPr>
+      <w:r>
+        <w:rPr>
+          <w:lang w:val="en-GB"/>
+        </w:rPr>
+        <w:t>Faced with the attack of eerie creatures emerging from strange portals...</w:t>
+      </w:r>
+    </w:p>
+    <w:p>
+      <w:pPr>
+        <w:pStyle w:val="LetraBase"/>
+        <w:rPr>
+          <w:lang w:val="en-GB"/>
+        </w:rPr>
+      </w:pPr>
+      <w:r>
+        <w:rPr>
+          <w:lang w:val="en-GB"/>
+        </w:rPr>
+        <w:t xml:space="preserve">I managed to defeat two of </w:t>
+      </w:r>
+    </w:p>
+    <w:p>
+      <w:pPr>
+        <w:pStyle w:val="LetraBase"/>
+        <w:rPr>
+          <w:lang w:val="en-GB"/>
+        </w:rPr>
+      </w:pPr>
+      <w:r>
+        <w:rPr>
+          <w:lang w:val="en-GB"/>
+        </w:rPr>
+        <w:t>these strange creatures, when a third one appeared, and it headed towards me…</w:t>
+      </w:r>
+    </w:p>
+    <w:p>
+      <w:pPr>
+        <w:pStyle w:val="LetraBase"/>
+        <w:rPr>
+          <w:lang w:val="en-GB"/>
+        </w:rPr>
+      </w:pPr>
+      <w:r>
+        <w:rPr>
+          <w:lang w:val="en-GB"/>
+        </w:rPr>
+        <w:t>"Human, join me to stop the massive onslaught of hell upon Earth!"</w:t>
+      </w:r>
+    </w:p>
+    <w:p>
+      <w:pPr>
+        <w:pStyle w:val="LetraBase"/>
+        <w:rPr>
+          <w:lang w:val="en-GB"/>
+        </w:rPr>
+      </w:pPr>
+      <w:r>
+        <w:rPr>
+          <w:lang w:val="en-GB"/>
+        </w:rPr>
+        <w:t xml:space="preserve">He proposed a strange plan: </w:t>
+      </w:r>
+    </w:p>
+    <w:p>
+      <w:pPr>
+        <w:pStyle w:val="LetraBase"/>
+        <w:rPr>
+          <w:lang w:val="en-GB"/>
+        </w:rPr>
+      </w:pPr>
+      <w:r>
+        <w:rPr>
+          <w:lang w:val="en-GB"/>
+        </w:rPr>
+        <w:t>To merge with him and defeat Lucifer himself, the king of hell.</w:t>
+      </w:r>
+    </w:p>
+    <w:p>
+      <w:pPr>
+        <w:pStyle w:val="LetraBase"/>
+        <w:rPr>
+          <w:lang w:val="en-GB"/>
+        </w:rPr>
+      </w:pPr>
+      <w:r>
+        <w:rPr>
+          <w:lang w:val="en-GB"/>
+        </w:rPr>
+        <w:t>He admitted wanting to eliminate him to attain his position.</w:t>
+      </w:r>
+    </w:p>
+    <w:p>
+      <w:pPr>
+        <w:pStyle w:val="LetraBase"/>
+        <w:rPr>
+          <w:lang w:val="en-GB"/>
+        </w:rPr>
+      </w:pPr>
+      <w:r>
+        <w:rPr>
+          <w:lang w:val="en-GB"/>
+        </w:rPr>
+        <w:t>As the king of Hell.</w:t>
+      </w:r>
+    </w:p>
+    <w:p>
+      <w:pPr>
+        <w:pStyle w:val="LetraBase"/>
+        <w:rPr>
+          <w:lang w:val="en-GB"/>
+        </w:rPr>
+      </w:pPr>
+      <w:r>
+        <w:rPr>
+          <w:lang w:val="en-GB"/>
+        </w:rPr>
+        <w:t xml:space="preserve">Furthermore, he assured that he would halt the </w:t>
+      </w:r>
+    </w:p>
+    <w:p>
+      <w:pPr>
+        <w:pStyle w:val="LetraBase"/>
+        <w:rPr>
+          <w:lang w:val="en-GB"/>
+        </w:rPr>
+      </w:pPr>
+      <w:r>
+        <w:rPr>
+          <w:lang w:val="en-GB"/>
+        </w:rPr>
+        <w:t>demonic invasion upon Earth…</w:t>
+      </w:r>
+    </w:p>
+    <w:p>
+      <w:pPr>
+        <w:pStyle w:val="LetraBase"/>
+        <w:rPr>
+          <w:lang w:val="en-GB"/>
+        </w:rPr>
+      </w:pPr>
+      <w:r>
+        <w:rPr>
+          <w:lang w:val="en-GB"/>
+        </w:rPr>
+        <w:t>"I A</w:t>
+      </w:r>
+      <w:r>
+        <w:rPr>
+          <w:lang w:val="en-GB"/>
+        </w:rPr>
+        <w:t>ccept</w:t>
+      </w:r>
+      <w:r>
+        <w:rPr>
+          <w:lang w:val="en-GB"/>
+        </w:rPr>
+        <w:t>!"</w:t>
+      </w:r>
+    </w:p>
+    <w:p>
+      <w:pPr>
+        <w:pStyle w:val="LetraBase"/>
+        <w:rPr>
+          <w:lang w:val="en-GB"/>
+        </w:rPr>
+      </w:pPr>
+      <w:r>
+        <w:rPr>
+          <w:lang w:val="en-GB"/>
+        </w:rPr>
+        <w:t xml:space="preserve">Once we merged, I noticed </w:t>
+      </w:r>
+      <w:proofErr w:type="gramStart"/>
+      <w:r>
+        <w:rPr>
+          <w:lang w:val="en-GB"/>
+        </w:rPr>
+        <w:t>how</w:t>
+      </w:r>
+      <w:proofErr w:type="gramEnd"/>
+      <w:r>
+        <w:rPr>
+          <w:lang w:val="en-GB"/>
+        </w:rPr>
+        <w:t xml:space="preserve"> </w:t>
+      </w:r>
+    </w:p>
+    <w:p>
+      <w:pPr>
+        <w:pStyle w:val="LetraBase"/>
+        <w:rPr>
+          <w:lang w:val="en-GB"/>
+        </w:rPr>
+      </w:pPr>
+      <w:r>
+        <w:rPr>
+          <w:lang w:val="en-GB"/>
+        </w:rPr>
+        <w:t>a strange red mark spread across my body...</w:t>
+      </w:r>
+    </w:p>
+    <w:p>
+      <w:pPr>
+        <w:pStyle w:val="LetraBase"/>
+        <w:rPr>
+          <w:lang w:val="en-GB"/>
+        </w:rPr>
+      </w:pPr>
+      <w:r>
+        <w:rPr>
+          <w:lang w:val="en-GB"/>
+        </w:rPr>
+        <w:t>I felt very powerful, but</w:t>
+      </w:r>
+      <w:r>
+        <w:rPr>
+          <w:lang w:val="en-GB"/>
+        </w:rPr>
         <w:t>…</w:t>
       </w:r>
-    </w:p>
-    <w:p>
-      <w:pPr>
-        <w:pStyle w:val="LetraBase"/>
-      </w:pPr>
-      <w:r>
-        <w:t>A gloomy voice emanated from the sky.</w:t>
-      </w:r>
-      <w:r>
+      <w:r>
+        <w:rPr>
+          <w:lang w:val="en-GB"/>
+        </w:rPr>
         <w:t xml:space="preserve"> </w:t>
       </w:r>
-      <w:r>
-        <w:t>Shouting with euphoria</w:t>
-      </w:r>
-      <w:r>
+    </w:p>
+    <w:p>
+      <w:pPr>
+        <w:pStyle w:val="LetraBase"/>
+        <w:rPr>
+          <w:lang w:val="en-GB"/>
+        </w:rPr>
+      </w:pPr>
+      <w:r>
+        <w:rPr>
+          <w:lang w:val="en-GB"/>
+        </w:rPr>
+        <w:t>I also noticed something else, something that terrified me…</w:t>
+      </w:r>
+    </w:p>
+    <w:p>
+      <w:pPr>
+        <w:pStyle w:val="LetraBase"/>
+        <w:rPr>
+          <w:lang w:val="en-GB"/>
+        </w:rPr>
+      </w:pPr>
+      <w:r>
+        <w:rPr>
+          <w:lang w:val="en-GB"/>
+        </w:rPr>
+        <w:t>I didn't remember much of my past, not even my name... I only remember that fateful day...</w:t>
+      </w:r>
+    </w:p>
+    <w:p>
+      <w:pPr>
+        <w:pStyle w:val="LetraBase"/>
+        <w:rPr>
+          <w:lang w:val="en-GB"/>
+        </w:rPr>
+      </w:pPr>
+      <w:r>
+        <w:rPr>
+          <w:lang w:val="en-GB"/>
+        </w:rPr>
+        <w:t xml:space="preserve">Later, the demon assured me </w:t>
+      </w:r>
+      <w:proofErr w:type="gramStart"/>
+      <w:r>
+        <w:rPr>
+          <w:lang w:val="en-GB"/>
+        </w:rPr>
+        <w:t>that</w:t>
+      </w:r>
+      <w:proofErr w:type="gramEnd"/>
+      <w:r>
+        <w:rPr>
+          <w:lang w:val="en-GB"/>
+        </w:rPr>
+        <w:t xml:space="preserve"> </w:t>
+      </w:r>
+    </w:p>
+    <w:p>
+      <w:pPr>
+        <w:pStyle w:val="LetraBase"/>
+        <w:rPr>
+          <w:lang w:val="en-GB"/>
+        </w:rPr>
+      </w:pPr>
+      <w:r>
+        <w:rPr>
+          <w:lang w:val="en-GB"/>
+        </w:rPr>
+        <w:t>he would separate from me once the deal was fulfilled, and that I would regain my memory.</w:t>
+      </w:r>
+    </w:p>
+    <w:p>
+      <w:pPr>
+        <w:pStyle w:val="LetraBase"/>
+        <w:rPr>
+          <w:lang w:val="en-GB"/>
+        </w:rPr>
+      </w:pPr>
+      <w:r>
+        <w:rPr>
+          <w:lang w:val="en-GB"/>
+        </w:rPr>
+        <w:t>We quickly set out...</w:t>
+      </w:r>
+    </w:p>
+    <w:p>
+      <w:pPr>
+        <w:pStyle w:val="LetraBase"/>
+        <w:rPr>
+          <w:lang w:val="en-GB"/>
+        </w:rPr>
+      </w:pPr>
+      <w:r>
+        <w:rPr>
+          <w:lang w:val="en-GB"/>
+        </w:rPr>
+        <w:t>We had a fierce battle against Lucifer...</w:t>
+      </w:r>
+    </w:p>
+    <w:p>
+      <w:pPr>
+        <w:pStyle w:val="LetraBase"/>
+        <w:rPr>
+          <w:lang w:val="en-GB"/>
+        </w:rPr>
+      </w:pPr>
+      <w:r>
+        <w:rPr>
+          <w:lang w:val="en-GB"/>
+        </w:rPr>
+        <w:t>But we lost</w:t>
+      </w:r>
+      <w:r>
+        <w:rPr>
+          <w:lang w:val="en-GB"/>
+        </w:rPr>
         <w:t>…</w:t>
       </w:r>
-    </w:p>
-    <w:p>
-      <w:pPr>
-        <w:pStyle w:val="LetraBase"/>
-      </w:pPr>
-      <w:r>
-        <w:t>“</w:t>
-      </w:r>
-      <w:r>
-        <w:t>God is dead!</w:t>
-      </w:r>
-      <w:r>
-        <w:t>”</w:t>
-      </w:r>
-    </w:p>
-    <w:p>
-      <w:pPr>
-        <w:pStyle w:val="LetraBase"/>
-      </w:pPr>
-      <w:r>
-        <w:t>Humanity was subdued.</w:t>
-      </w:r>
-      <w:r>
+      <w:r>
+        <w:rPr>
+          <w:lang w:val="en-GB"/>
+        </w:rPr>
         <w:t xml:space="preserve"> </w:t>
       </w:r>
-      <w:r>
-        <w:t>Faced with the attack of eerie creatures emerging from strange portals...</w:t>
-      </w:r>
-    </w:p>
-    <w:p>
-      <w:pPr>
-        <w:pStyle w:val="LetraBase"/>
-      </w:pPr>
-      <w:r>
-        <w:t>I managed to defeat two of</w:t>
-      </w:r>
-      <w:r>
-        <w:t xml:space="preserve"> </w:t>
-      </w:r>
-      <w:r>
-        <w:t>these strange creatures, when a third one appeared, and it headed towards me</w:t>
-      </w:r>
-      <w:r>
-        <w:t>…</w:t>
-      </w:r>
-    </w:p>
-    <w:p>
-      <w:pPr>
-        <w:pStyle w:val="LetraBase"/>
-      </w:pPr>
-      <w:r>
-        <w:t>"Human, join me to stop the massive onslaught of hell upon Earth!"</w:t>
-      </w:r>
-    </w:p>
-    <w:p>
-      <w:pPr>
-        <w:pStyle w:val="LetraBase"/>
-      </w:pPr>
-      <w:r>
-        <w:t>He proposed a strange plan:</w:t>
-      </w:r>
-      <w:r>
-        <w:t xml:space="preserve"> </w:t>
-      </w:r>
-      <w:r>
-        <w:t>To merge with him and defeat Lucifer himself, the king of hell.</w:t>
-      </w:r>
-    </w:p>
-    <w:p>
-      <w:pPr>
-        <w:pStyle w:val="LetraBase"/>
-      </w:pPr>
-      <w:r>
-        <w:t>He admitted wanting to eliminate him to attain his position</w:t>
-      </w:r>
-      <w:r>
-        <w:t xml:space="preserve">. </w:t>
-      </w:r>
-      <w:r>
-        <w:t>As the king of Hell.</w:t>
-      </w:r>
-    </w:p>
-    <w:p>
-      <w:pPr>
-        <w:pStyle w:val="LetraBase"/>
-      </w:pPr>
-      <w:r>
-        <w:t>Furthermore, he assured that he would halt the</w:t>
-      </w:r>
-      <w:r>
-        <w:t xml:space="preserve"> </w:t>
-      </w:r>
-      <w:r>
-        <w:t>demonic invasion upon Earth</w:t>
-      </w:r>
-      <w:r>
-        <w:t>…</w:t>
-      </w:r>
-    </w:p>
-    <w:p>
-      <w:pPr>
-        <w:pStyle w:val="LetraBase"/>
-      </w:pPr>
-      <w:r>
-        <w:t>"I ACCEPT!"</w:t>
-      </w:r>
-    </w:p>
-    <w:p>
-      <w:pPr>
-        <w:pStyle w:val="LetraBase"/>
-      </w:pPr>
-      <w:r>
-        <w:t>Once we merged, I noticed how</w:t>
-      </w:r>
-      <w:r>
-        <w:t xml:space="preserve"> </w:t>
-      </w:r>
-      <w:r>
-        <w:t>a strange red mark spread across my body...</w:t>
-      </w:r>
-    </w:p>
-    <w:p>
-      <w:pPr>
-        <w:pStyle w:val="LetraBase"/>
-      </w:pPr>
-      <w:r>
-        <w:t>I felt very powerful, but I also noticed something else, something that terrified me</w:t>
-      </w:r>
-      <w:r>
-        <w:t>…</w:t>
-      </w:r>
-    </w:p>
-    <w:p>
-      <w:pPr>
-        <w:pStyle w:val="LetraBase"/>
-      </w:pPr>
-      <w:r>
-        <w:t>I didn't remember much of my past, not even my name...</w:t>
-      </w:r>
-      <w:r>
-        <w:t xml:space="preserve"> </w:t>
-      </w:r>
-      <w:r>
-        <w:t>I only remember that fateful day...</w:t>
-      </w:r>
-    </w:p>
-    <w:p>
-      <w:pPr>
-        <w:pStyle w:val="LetraBase"/>
-      </w:pPr>
-      <w:r>
-        <w:t>Later, the demon assured me that...</w:t>
-      </w:r>
-      <w:r>
-        <w:t xml:space="preserve"> </w:t>
-      </w:r>
-      <w:r>
-        <w:t>he would separate from me once the deal was fulfilled, and that I would regain my memory</w:t>
-      </w:r>
-      <w:r>
-        <w:t>.</w:t>
-      </w:r>
-    </w:p>
-    <w:p>
-      <w:pPr>
-        <w:pStyle w:val="LetraBase"/>
-      </w:pPr>
-      <w:r>
-        <w:t>We quickly set out...</w:t>
-      </w:r>
-    </w:p>
-    <w:p>
-      <w:pPr>
-        <w:pStyle w:val="LetraBase"/>
-      </w:pPr>
-      <w:r>
-        <w:t>We had a fierce battle against Lucifer...</w:t>
-      </w:r>
-    </w:p>
-    <w:p>
-      <w:pPr>
-        <w:pStyle w:val="LetraBase"/>
-      </w:pPr>
-      <w:r>
-        <w:t>But we lost.</w:t>
-      </w:r>
-      <w:r>
-        <w:t xml:space="preserve"> </w:t>
-      </w:r>
-      <w:r>
+    </w:p>
+    <w:p>
+      <w:pPr>
+        <w:pStyle w:val="LetraBase"/>
+        <w:rPr>
+          <w:lang w:val="en-GB"/>
+        </w:rPr>
+      </w:pPr>
+      <w:r>
+        <w:rPr>
+          <w:lang w:val="en-GB"/>
+        </w:rPr>
         <w:t>He stripped away much of our powers, and...</w:t>
       </w:r>
     </w:p>
     <w:p>
       <w:pPr>
         <w:pStyle w:val="LetraBase"/>
-      </w:pPr>
-      <w:r>
-        <w:t>As punishment, he trapped us in an eternal loop.</w:t>
-      </w:r>
-      <w:r>
-        <w:t xml:space="preserve"> W</w:t>
-      </w:r>
-      <w:r>
+        <w:rPr>
+          <w:lang w:val="en-GB"/>
+        </w:rPr>
+      </w:pPr>
+      <w:r>
+        <w:rPr>
+          <w:lang w:val="en-GB"/>
+        </w:rPr>
+        <w:t xml:space="preserve">As punishment, he trapped us in an eternal </w:t>
+      </w:r>
+      <w:proofErr w:type="gramStart"/>
+      <w:r>
+        <w:rPr>
+          <w:lang w:val="en-GB"/>
+        </w:rPr>
+        <w:t>loop</w:t>
+      </w:r>
+      <w:proofErr w:type="gramEnd"/>
+    </w:p>
+    <w:p>
+      <w:pPr>
+        <w:pStyle w:val="LetraBase"/>
+        <w:rPr>
+          <w:lang w:val="en-GB"/>
+        </w:rPr>
+      </w:pPr>
+      <w:r>
+        <w:rPr>
+          <w:lang w:val="en-GB"/>
+        </w:rPr>
+        <w:t>w</w:t>
+      </w:r>
+      <w:r>
+        <w:rPr>
+          <w:lang w:val="en-GB"/>
+        </w:rPr>
         <w:t>here we would have to fight against him and his army forever...</w:t>
       </w:r>
     </w:p>
     <w:p>
       <w:pPr>
         <w:pStyle w:val="LetraBase"/>
-      </w:pPr>
-      <w:r>
-        <w:t>“</w:t>
-      </w:r>
-      <w:r>
-        <w:t>I won't let him win!</w:t>
-      </w:r>
-      <w:r>
-        <w:t xml:space="preserve"> </w:t>
-      </w:r>
-      <w:r>
-        <w:t>I will save humanity and reclaim my past</w:t>
-      </w:r>
-      <w:r>
-        <w:t>!”</w:t>
-      </w:r>
-    </w:p>
-    <w:p>
-      <w:pPr>
-        <w:pStyle w:val="LetraBase"/>
-      </w:pPr>
-    </w:p>
-    <w:p>
-      <w:pPr>
-        <w:pStyle w:val="LetraBase"/>
-      </w:pPr>
-    </w:p>
-    <w:p>
-      <w:pPr>
-        <w:pStyle w:val="LetraBase"/>
-      </w:pPr>
-    </w:p>
-    <w:p>
-      <w:pPr>
-        <w:pStyle w:val="LetraBase"/>
-      </w:pPr>
-    </w:p>
-    <w:p>
-      <w:pPr>
-        <w:pStyle w:val="LetraBase"/>
-      </w:pPr>
-    </w:p>
-    <w:p>
-      <w:pPr>
-        <w:pStyle w:val="LetraBase"/>
-      </w:pPr>
-    </w:p>
-    <w:p>
-      <w:pPr>
-        <w:pStyle w:val="LetraBase"/>
-      </w:pPr>
-    </w:p>
-    <w:p>
-      <w:pPr>
-        <w:pStyle w:val="LetraBase"/>
-      </w:pPr>
-    </w:p>
-    <w:p>
-      <w:pPr>
-        <w:pStyle w:val="LetraBase"/>
-      </w:pPr>
-    </w:p>
-    <w:p>
-      <w:pPr>
-        <w:pStyle w:val="LetraBase"/>
-      </w:pPr>
-    </w:p>
-    <w:p>
-      <w:pPr>
-        <w:pStyle w:val="LetraBase"/>
+        <w:rPr>
+          <w:lang w:val="en-GB"/>
+        </w:rPr>
+      </w:pPr>
+      <w:r>
+        <w:rPr>
+          <w:lang w:val="en-GB"/>
+        </w:rPr>
+        <w:t>“I won't let him win! I will save humanity and reclaim my past!”</w:t>
+      </w:r>
+    </w:p>
+    <w:p>
+      <w:pPr>
+        <w:pStyle w:val="LetraBase"/>
+        <w:rPr>
+          <w:lang w:val="en-GB"/>
+        </w:rPr>
+      </w:pPr>
+    </w:p>
+    <w:p>
+      <w:pPr>
+        <w:pStyle w:val="LetraBase"/>
+        <w:rPr>
+          <w:lang w:val="en-GB"/>
+        </w:rPr>
+      </w:pPr>
+    </w:p>
+    <w:p>
+      <w:pPr>
+        <w:pStyle w:val="LetraBase"/>
+        <w:rPr>
+          <w:lang w:val="en-GB"/>
+        </w:rPr>
+      </w:pPr>
+    </w:p>
+    <w:p>
+      <w:pPr>
+        <w:pStyle w:val="LetraBase"/>
+        <w:rPr>
+          <w:lang w:val="en-GB"/>
+        </w:rPr>
+      </w:pPr>
+    </w:p>
+    <w:p>
+      <w:pPr>
+        <w:pStyle w:val="LetraBase"/>
+        <w:rPr>
+          <w:lang w:val="en-GB"/>
+        </w:rPr>
       </w:pPr>
     </w:p>
     <w:p>
@@ -8409,95 +9227,544 @@
           <w:numId w:val="11"/>
         </w:numPr>
       </w:pPr>
-      <w:bookmarkStart w:id="35" w:name="_Toc160059712"/>
+      <w:bookmarkStart w:id="35" w:name="_Toc160140907"/>
+      <w:r>
+        <w:t>Video Final – Guion:</w:t>
+      </w:r>
+      <w:bookmarkEnd w:id="35"/>
+    </w:p>
+    <w:p>
+      <w:pPr>
+        <w:pStyle w:val="LetraBase"/>
+      </w:pPr>
+    </w:p>
+    <w:p>
+      <w:pPr>
+        <w:pStyle w:val="LetraBase"/>
+        <w:rPr>
+          <w:lang w:val="en-GB"/>
+        </w:rPr>
+      </w:pPr>
+      <w:r>
+        <w:rPr>
+          <w:lang w:val="en-GB"/>
+        </w:rPr>
+        <w:t xml:space="preserve">At last, after endless attempts, </w:t>
+      </w:r>
+    </w:p>
+    <w:p>
+      <w:pPr>
+        <w:pStyle w:val="LetraBase"/>
+        <w:rPr>
+          <w:lang w:val="en-GB"/>
+        </w:rPr>
+      </w:pPr>
+      <w:r>
+        <w:rPr>
+          <w:lang w:val="en-GB"/>
+        </w:rPr>
+        <w:t>we managed to defeat Lucifer.</w:t>
+      </w:r>
+    </w:p>
+    <w:p>
+      <w:pPr>
+        <w:pStyle w:val="LetraBase"/>
+        <w:rPr>
+          <w:lang w:val="en-GB"/>
+        </w:rPr>
+      </w:pPr>
+      <w:r>
+        <w:rPr>
+          <w:lang w:val="en-GB"/>
+        </w:rPr>
+        <w:t>Lucifer crawled across the room,</w:t>
+      </w:r>
+    </w:p>
+    <w:p>
+      <w:pPr>
+        <w:pStyle w:val="LetraBase"/>
+        <w:rPr>
+          <w:lang w:val="en-GB"/>
+        </w:rPr>
+      </w:pPr>
+      <w:r>
+        <w:rPr>
+          <w:lang w:val="en-GB"/>
+        </w:rPr>
+        <w:t>trying to escape</w:t>
+      </w:r>
+      <w:r>
+        <w:rPr>
+          <w:lang w:val="en-GB"/>
+        </w:rPr>
+        <w:t xml:space="preserve"> from</w:t>
+      </w:r>
+      <w:r>
+        <w:rPr>
+          <w:lang w:val="en-GB"/>
+        </w:rPr>
+        <w:t xml:space="preserve"> his fate.</w:t>
+      </w:r>
+    </w:p>
+    <w:p>
+      <w:pPr>
+        <w:pStyle w:val="LetraBase"/>
+        <w:rPr>
+          <w:lang w:val="en-GB"/>
+        </w:rPr>
+      </w:pPr>
+      <w:r>
+        <w:rPr>
+          <w:lang w:val="en-GB"/>
+        </w:rPr>
+        <w:t xml:space="preserve">And just as we were about to </w:t>
+      </w:r>
+      <w:proofErr w:type="gramStart"/>
+      <w:r>
+        <w:rPr>
+          <w:lang w:val="en-GB"/>
+        </w:rPr>
+        <w:t>deliver</w:t>
+      </w:r>
+      <w:proofErr w:type="gramEnd"/>
+      <w:r>
+        <w:rPr>
+          <w:lang w:val="en-GB"/>
+        </w:rPr>
+        <w:t xml:space="preserve"> </w:t>
+      </w:r>
+    </w:p>
+    <w:p>
+      <w:pPr>
+        <w:pStyle w:val="LetraBase"/>
+        <w:rPr>
+          <w:lang w:val="en-GB"/>
+        </w:rPr>
+      </w:pPr>
+      <w:r>
+        <w:rPr>
+          <w:lang w:val="en-GB"/>
+        </w:rPr>
+        <w:t>the final blow...</w:t>
+      </w:r>
+    </w:p>
+    <w:p>
+      <w:pPr>
+        <w:pStyle w:val="LetraBase"/>
+        <w:rPr>
+          <w:lang w:val="en-GB"/>
+        </w:rPr>
+      </w:pPr>
+      <w:r>
+        <w:rPr>
+          <w:lang w:val="en-GB"/>
+        </w:rPr>
+        <w:t>A warm light illuminated the room...</w:t>
+      </w:r>
+    </w:p>
+    <w:p>
+      <w:pPr>
+        <w:pStyle w:val="LetraBase"/>
+        <w:rPr>
+          <w:lang w:val="en-GB"/>
+        </w:rPr>
+      </w:pPr>
+      <w:r>
+        <w:rPr>
+          <w:lang w:val="en-GB"/>
+        </w:rPr>
+        <w:t>"@</w:t>
+      </w:r>
+      <w:proofErr w:type="gramStart"/>
+      <w:r>
+        <w:rPr>
+          <w:lang w:val="en-GB"/>
+        </w:rPr>
+        <w:t>-.a</w:t>
+      </w:r>
+      <w:proofErr w:type="gramEnd"/>
+      <w:r>
+        <w:rPr>
+          <w:lang w:val="en-GB"/>
+        </w:rPr>
+        <w:t>@|#¢...."</w:t>
+      </w:r>
+    </w:p>
+    <w:p>
+      <w:pPr>
+        <w:pStyle w:val="LetraBase"/>
+        <w:rPr>
+          <w:lang w:val="en-GB"/>
+        </w:rPr>
+      </w:pPr>
+      <w:r>
+        <w:rPr>
+          <w:lang w:val="en-GB"/>
+        </w:rPr>
+        <w:t xml:space="preserve">We heard words that we </w:t>
+      </w:r>
+      <w:proofErr w:type="gramStart"/>
+      <w:r>
+        <w:rPr>
+          <w:lang w:val="en-GB"/>
+        </w:rPr>
+        <w:t>couldn't</w:t>
+      </w:r>
+      <w:proofErr w:type="gramEnd"/>
+      <w:r>
+        <w:rPr>
+          <w:lang w:val="en-GB"/>
+        </w:rPr>
+        <w:t xml:space="preserve"> </w:t>
+      </w:r>
+    </w:p>
+    <w:p>
+      <w:pPr>
+        <w:pStyle w:val="LetraBase"/>
+        <w:rPr>
+          <w:lang w:val="en-GB"/>
+        </w:rPr>
+      </w:pPr>
+      <w:r>
+        <w:rPr>
+          <w:lang w:val="en-GB"/>
+        </w:rPr>
+        <w:t>understand...</w:t>
+      </w:r>
+    </w:p>
+    <w:p>
+      <w:pPr>
+        <w:pStyle w:val="LetraBase"/>
+        <w:rPr>
+          <w:lang w:val="en-GB"/>
+        </w:rPr>
+      </w:pPr>
+      <w:r>
+        <w:rPr>
+          <w:lang w:val="en-GB"/>
+        </w:rPr>
+        <w:t xml:space="preserve">But they enraged the dying Lucifer, </w:t>
+      </w:r>
+    </w:p>
+    <w:p>
+      <w:pPr>
+        <w:pStyle w:val="LetraBase"/>
+        <w:rPr>
+          <w:lang w:val="en-GB"/>
+        </w:rPr>
+      </w:pPr>
+      <w:r>
+        <w:rPr>
+          <w:lang w:val="en-GB"/>
+        </w:rPr>
+        <w:t>who unleashed a surprisingly powerful attack towards the light...</w:t>
+      </w:r>
+    </w:p>
+    <w:p>
+      <w:pPr>
+        <w:pStyle w:val="LetraBase"/>
+        <w:rPr>
+          <w:lang w:val="en-GB"/>
+        </w:rPr>
+      </w:pPr>
+      <w:r>
+        <w:rPr>
+          <w:lang w:val="en-GB"/>
+        </w:rPr>
+        <w:t xml:space="preserve">The light absorbed the </w:t>
+      </w:r>
+      <w:proofErr w:type="gramStart"/>
+      <w:r>
+        <w:rPr>
+          <w:lang w:val="en-GB"/>
+        </w:rPr>
+        <w:t>attack</w:t>
+      </w:r>
+      <w:proofErr w:type="gramEnd"/>
+      <w:r>
+        <w:rPr>
+          <w:lang w:val="en-GB"/>
+        </w:rPr>
+        <w:t xml:space="preserve"> </w:t>
+      </w:r>
+    </w:p>
+    <w:p>
+      <w:pPr>
+        <w:pStyle w:val="LetraBase"/>
+        <w:rPr>
+          <w:lang w:val="en-GB"/>
+        </w:rPr>
+      </w:pPr>
+      <w:r>
+        <w:rPr>
+          <w:lang w:val="en-GB"/>
+        </w:rPr>
+        <w:t>and proceeded to expand across the room...</w:t>
+      </w:r>
+    </w:p>
+    <w:p>
+      <w:pPr>
+        <w:pStyle w:val="LetraBase"/>
+        <w:rPr>
+          <w:lang w:val="en-GB"/>
+        </w:rPr>
+      </w:pPr>
+      <w:r>
+        <w:rPr>
+          <w:lang w:val="en-GB"/>
+        </w:rPr>
+        <w:t xml:space="preserve">I find myself in the middle of a park, </w:t>
+      </w:r>
+    </w:p>
+    <w:p>
+      <w:pPr>
+        <w:pStyle w:val="LetraBase"/>
+        <w:rPr>
+          <w:lang w:val="en-GB"/>
+        </w:rPr>
+      </w:pPr>
+      <w:r>
+        <w:rPr>
+          <w:lang w:val="en-GB"/>
+        </w:rPr>
+        <w:t>a sense of calm washing over my body, until...</w:t>
+      </w:r>
+    </w:p>
+    <w:p>
+      <w:pPr>
+        <w:pStyle w:val="LetraBase"/>
+        <w:rPr>
+          <w:lang w:val="en-GB"/>
+        </w:rPr>
+      </w:pPr>
+      <w:r>
+        <w:rPr>
+          <w:lang w:val="en-GB"/>
+        </w:rPr>
+        <w:t xml:space="preserve">I see the mark on my body, </w:t>
+      </w:r>
+    </w:p>
+    <w:p>
+      <w:pPr>
+        <w:pStyle w:val="LetraBase"/>
+        <w:rPr>
+          <w:lang w:val="en-GB"/>
+        </w:rPr>
+      </w:pPr>
+      <w:r>
+        <w:rPr>
+          <w:lang w:val="en-GB"/>
+        </w:rPr>
+        <w:t>and I sense the presence of that fused demon...</w:t>
+      </w:r>
+    </w:p>
+    <w:p>
+      <w:pPr>
+        <w:pStyle w:val="LetraBase"/>
+        <w:rPr>
+          <w:lang w:val="en-GB"/>
+        </w:rPr>
+      </w:pPr>
+      <w:r>
+        <w:rPr>
+          <w:lang w:val="en-GB"/>
+        </w:rPr>
+        <w:t xml:space="preserve">The sky turned </w:t>
+      </w:r>
+      <w:proofErr w:type="gramStart"/>
+      <w:r>
+        <w:rPr>
+          <w:lang w:val="en-GB"/>
+        </w:rPr>
+        <w:t>red</w:t>
+      </w:r>
+      <w:proofErr w:type="gramEnd"/>
+      <w:r>
+        <w:rPr>
+          <w:lang w:val="en-GB"/>
+        </w:rPr>
+        <w:t xml:space="preserve"> </w:t>
+      </w:r>
+    </w:p>
+    <w:p>
+      <w:pPr>
+        <w:pStyle w:val="LetraBase"/>
+        <w:rPr>
+          <w:lang w:val="en-GB"/>
+        </w:rPr>
+      </w:pPr>
+      <w:r>
+        <w:rPr>
+          <w:lang w:val="en-GB"/>
+        </w:rPr>
+        <w:t>once again...</w:t>
+      </w:r>
+    </w:p>
+    <w:p>
+      <w:pPr>
+        <w:pStyle w:val="LetraBase"/>
+        <w:rPr>
+          <w:lang w:val="en-GB"/>
+        </w:rPr>
+      </w:pPr>
+      <w:r>
+        <w:rPr>
+          <w:lang w:val="en-GB"/>
+        </w:rPr>
+        <w:t>"It seems our agreement hasn't concluded..."</w:t>
+      </w:r>
+    </w:p>
+    <w:p>
+      <w:pPr>
+        <w:pStyle w:val="LetraBase"/>
+        <w:rPr>
+          <w:lang w:val="en-GB"/>
+        </w:rPr>
+      </w:pPr>
+    </w:p>
+    <w:p>
+      <w:pPr>
+        <w:pStyle w:val="LetraBase"/>
+        <w:rPr>
+          <w:lang w:val="en-GB"/>
+        </w:rPr>
+      </w:pPr>
+    </w:p>
+    <w:p>
+      <w:pPr>
+        <w:pStyle w:val="LetraBase"/>
+        <w:rPr>
+          <w:lang w:val="en-GB"/>
+        </w:rPr>
+      </w:pPr>
+    </w:p>
+    <w:p>
+      <w:pPr>
+        <w:pStyle w:val="LetraBase"/>
+        <w:rPr>
+          <w:lang w:val="en-GB"/>
+        </w:rPr>
+      </w:pPr>
+    </w:p>
+    <w:p>
+      <w:pPr>
+        <w:pStyle w:val="LetraBase"/>
+        <w:rPr>
+          <w:lang w:val="en-GB"/>
+        </w:rPr>
+      </w:pPr>
+    </w:p>
+    <w:p>
+      <w:pPr>
+        <w:pStyle w:val="LetraBase"/>
+        <w:rPr>
+          <w:lang w:val="en-GB"/>
+        </w:rPr>
+      </w:pPr>
+    </w:p>
+    <w:p>
+      <w:pPr>
+        <w:pStyle w:val="LetraBase"/>
+        <w:rPr>
+          <w:lang w:val="en-GB"/>
+        </w:rPr>
+      </w:pPr>
+    </w:p>
+    <w:p>
+      <w:pPr>
+        <w:pStyle w:val="LetraBase"/>
+        <w:rPr>
+          <w:lang w:val="en-GB"/>
+        </w:rPr>
+      </w:pPr>
+    </w:p>
+    <w:p>
+      <w:pPr>
+        <w:pStyle w:val="LetraBase"/>
+        <w:rPr>
+          <w:lang w:val="en-GB"/>
+        </w:rPr>
+      </w:pPr>
+    </w:p>
+    <w:p>
+      <w:pPr>
+        <w:pStyle w:val="LetraBase"/>
+        <w:rPr>
+          <w:lang w:val="en-GB"/>
+        </w:rPr>
+      </w:pPr>
+    </w:p>
+    <w:p>
+      <w:pPr>
+        <w:pStyle w:val="LetraBase"/>
+        <w:rPr>
+          <w:lang w:val="en-GB"/>
+        </w:rPr>
+      </w:pPr>
+    </w:p>
+    <w:p>
+      <w:pPr>
+        <w:pStyle w:val="LetraBase"/>
+        <w:rPr>
+          <w:lang w:val="en-GB"/>
+        </w:rPr>
+      </w:pPr>
+    </w:p>
+    <w:p>
+      <w:pPr>
+        <w:pStyle w:val="LetraBase"/>
+        <w:rPr>
+          <w:lang w:val="en-GB"/>
+        </w:rPr>
+      </w:pPr>
+    </w:p>
+    <w:p>
+      <w:pPr>
+        <w:pStyle w:val="LetraBase"/>
+        <w:rPr>
+          <w:lang w:val="en-GB"/>
+        </w:rPr>
+      </w:pPr>
+    </w:p>
+    <w:p>
+      <w:pPr>
+        <w:pStyle w:val="LetraBase"/>
+        <w:rPr>
+          <w:lang w:val="en-GB"/>
+        </w:rPr>
+      </w:pPr>
+    </w:p>
+    <w:p>
+      <w:pPr>
+        <w:pStyle w:val="LetraBase"/>
+        <w:rPr>
+          <w:lang w:val="en-GB"/>
+        </w:rPr>
+      </w:pPr>
+    </w:p>
+    <w:p>
+      <w:pPr>
+        <w:pStyle w:val="LetraBase"/>
+        <w:rPr>
+          <w:lang w:val="en-GB"/>
+        </w:rPr>
+      </w:pPr>
+    </w:p>
+    <w:p>
+      <w:pPr>
+        <w:pStyle w:val="LetraBase"/>
+        <w:rPr>
+          <w:lang w:val="en-GB"/>
+        </w:rPr>
+      </w:pPr>
+    </w:p>
+    <w:p>
+      <w:pPr>
+        <w:pStyle w:val="LetraTtulos"/>
+      </w:pPr>
+      <w:bookmarkStart w:id="36" w:name="_Toc160140908"/>
       <w:r>
         <w:lastRenderedPageBreak/>
-        <w:t>Video Final – Guion:</w:t>
-      </w:r>
-      <w:bookmarkEnd w:id="35"/>
-    </w:p>
-    <w:p>
-      <w:pPr>
-        <w:pStyle w:val="LetraTtulos"/>
-        <w:ind w:left="0" w:firstLine="0"/>
-      </w:pPr>
-    </w:p>
-    <w:p>
-      <w:pPr>
-        <w:pStyle w:val="LetraBase"/>
-      </w:pPr>
-      <w:r>
-        <w:t>After attempting it an infinite number of times, we finally managed to defeat him.</w:t>
-      </w:r>
-    </w:p>
-    <w:p>
-      <w:pPr>
-        <w:pStyle w:val="LetraBase"/>
-      </w:pPr>
-      <w:r>
-        <w:t>Just as we were about to deliver the final blow, a strange warm light flooded the room.</w:t>
-      </w:r>
-    </w:p>
-    <w:p>
-      <w:pPr>
-        <w:pStyle w:val="LetraBase"/>
-      </w:pPr>
-      <w:r>
-        <w:t>From the light emerged some strange words, incomprehensible to me, but they triggered an aggressive reaction from Lucifer, who with the little strength he had left, launched a powerful attack against this light.</w:t>
-      </w:r>
-    </w:p>
-    <w:p>
-      <w:pPr>
-        <w:pStyle w:val="LetraBase"/>
-      </w:pPr>
-      <w:r>
-        <w:t>The light absorbed the attack and proceeded to expand throughout the room.</w:t>
-      </w:r>
-    </w:p>
-    <w:p>
-      <w:pPr>
-        <w:pStyle w:val="LetraBase"/>
-      </w:pPr>
-      <w:r>
-        <w:t>I returned to being completely human, but then, the sky turned red again...</w:t>
-      </w:r>
-    </w:p>
-    <w:p>
-      <w:pPr>
-        <w:pStyle w:val="LetraBase"/>
-      </w:pPr>
-    </w:p>
-    <w:p>
-      <w:pPr>
-        <w:pStyle w:val="LetraBase"/>
-      </w:pPr>
-    </w:p>
-    <w:p>
-      <w:pPr>
-        <w:pStyle w:val="LetraBase"/>
-      </w:pPr>
-    </w:p>
-    <w:p>
-      <w:pPr>
-        <w:pStyle w:val="LetraBase"/>
-      </w:pPr>
-    </w:p>
-    <w:p>
-      <w:pPr>
-        <w:pStyle w:val="LetraBase"/>
-      </w:pPr>
-    </w:p>
-    <w:p>
-      <w:pPr>
-        <w:pStyle w:val="LetraBase"/>
-      </w:pPr>
-    </w:p>
-    <w:p>
-      <w:pPr>
-        <w:pStyle w:val="LetraTtulos"/>
-      </w:pPr>
-      <w:bookmarkStart w:id="36" w:name="_Toc160059713"/>
-      <w:r>
         <w:t>MÚSICA Y SONIDOS:</w:t>
       </w:r>
       <w:bookmarkEnd w:id="36"/>
@@ -8524,7 +9791,7 @@
       <w:pPr>
         <w:pStyle w:val="LetraTtulos"/>
       </w:pPr>
-      <w:bookmarkStart w:id="37" w:name="_Toc160059714"/>
+      <w:bookmarkStart w:id="37" w:name="_Toc160140909"/>
       <w:r>
         <w:t>MIEMBROS DEL EQUIPO:</w:t>
       </w:r>
@@ -8555,7 +9822,7 @@
       <w:pPr>
         <w:pStyle w:val="LetraTtulos"/>
       </w:pPr>
-      <w:bookmarkStart w:id="38" w:name="_Toc160059715"/>
+      <w:bookmarkStart w:id="38" w:name="_Toc160140910"/>
       <w:r>
         <w:t>DETALLES DE PRODUCCIÓN:</w:t>
       </w:r>

</xml_diff>

<commit_message>
Pequeña actualizacion en GDD
</commit_message>
<xml_diff>
--- a/documentation/GDD_DemonicLoop.docx
+++ b/documentation/GDD_DemonicLoop.docx
@@ -3706,7 +3706,7 @@
           <w:noProof/>
         </w:rPr>
         <w:drawing>
-          <wp:inline distT="0" distB="0" distL="0" distR="0" wp14:anchorId="2BB652D5" wp14:editId="6A7612EA">
+          <wp:inline distT="0" distB="0" distL="0" distR="0" wp14:anchorId="2BB652D5" wp14:editId="6AABE4EA">
             <wp:extent cx="2934031" cy="1852405"/>
             <wp:effectExtent l="0" t="0" r="0" b="0"/>
             <wp:docPr id="653212739" name="Imagen 4"/>
@@ -4736,7 +4736,7 @@
           <w:noProof/>
         </w:rPr>
         <w:drawing>
-          <wp:inline distT="0" distB="0" distL="0" distR="0" wp14:anchorId="4C61193E" wp14:editId="5B8780FB">
+          <wp:inline distT="0" distB="0" distL="0" distR="0" wp14:anchorId="4C61193E" wp14:editId="3B273869">
             <wp:extent cx="3657600" cy="2060577"/>
             <wp:effectExtent l="0" t="0" r="0" b="0"/>
             <wp:docPr id="2056991189" name="Imagen 9"/>
@@ -5906,13 +5906,7 @@
         <w:rPr>
           <w:rFonts w:ascii="Franklin Gothic Book" w:hAnsi="Franklin Gothic Book"/>
         </w:rPr>
-        <w:t xml:space="preserve"> D</w:t>
-      </w:r>
-      <w:r>
-        <w:rPr>
-          <w:rFonts w:ascii="Franklin Gothic Book" w:hAnsi="Franklin Gothic Book"/>
-        </w:rPr>
-        <w:t>errotar al jefe final para desbloquear el portal.</w:t>
+        <w:t xml:space="preserve"> Derrotar al jefe final para desbloquear el portal.</w:t>
       </w:r>
       <w:r>
         <w:rPr>
@@ -6847,7 +6841,7 @@
           <w:noProof/>
         </w:rPr>
         <w:drawing>
-          <wp:inline distT="0" distB="0" distL="0" distR="0" wp14:anchorId="4D406B29" wp14:editId="18F0D708">
+          <wp:inline distT="0" distB="0" distL="0" distR="0" wp14:anchorId="4D406B29" wp14:editId="1FEF51F0">
             <wp:extent cx="599660" cy="2265707"/>
             <wp:effectExtent l="76200" t="76200" r="124460" b="134620"/>
             <wp:docPr id="84251940" name="Imagen 4" descr="Un dibujo de una persona&#10;&#10;Descripción generada automáticamente con confianza media"/>
@@ -10331,7 +10325,7 @@
           <w:noProof/>
         </w:rPr>
         <w:drawing>
-          <wp:inline distT="0" distB="0" distL="0" distR="0" wp14:anchorId="18E854CD" wp14:editId="22A4D5A0">
+          <wp:inline distT="0" distB="0" distL="0" distR="0" wp14:anchorId="18E854CD" wp14:editId="02F584AB">
             <wp:extent cx="585216" cy="555390"/>
             <wp:effectExtent l="0" t="0" r="5715" b="0"/>
             <wp:docPr id="585628927" name="Imagen 15" descr="Imagen que contiene Texto&#10;&#10;Descripción generada automáticamente"/>
@@ -10488,7 +10482,7 @@
           <w:noProof/>
         </w:rPr>
         <w:drawing>
-          <wp:inline distT="0" distB="0" distL="0" distR="0" wp14:anchorId="31C988B4" wp14:editId="3EAA344A">
+          <wp:inline distT="0" distB="0" distL="0" distR="0" wp14:anchorId="31C988B4" wp14:editId="470E1983">
             <wp:extent cx="5749076" cy="3187700"/>
             <wp:effectExtent l="0" t="0" r="4445" b="0"/>
             <wp:docPr id="2106997887" name="Imagen 1" descr="Imagen que contiene edificio, gabinete"/>
@@ -10744,7 +10738,7 @@
           <w:noProof/>
         </w:rPr>
         <w:drawing>
-          <wp:inline distT="0" distB="0" distL="0" distR="0" wp14:anchorId="3E2BCE9E" wp14:editId="5392B803">
+          <wp:inline distT="0" distB="0" distL="0" distR="0" wp14:anchorId="3E2BCE9E" wp14:editId="53783ECD">
             <wp:extent cx="557224" cy="541325"/>
             <wp:effectExtent l="0" t="0" r="0" b="0"/>
             <wp:docPr id="1445618707" name="Imagen 4" descr="Dibujo de una persona&#10;&#10;Descripción generada automáticamente con confianza media"/>
@@ -11901,20 +11895,46 @@
         <w:rPr>
           <w:lang w:val="en-GB"/>
         </w:rPr>
-        <w:t xml:space="preserve">Once we merged, I noticed </w:t>
-      </w:r>
-      <w:proofErr w:type="gramStart"/>
-      <w:r>
+        <w:t xml:space="preserve">Once we merged, I noticed how </w:t>
+      </w:r>
+    </w:p>
+    <w:p>
+      <w:pPr>
+        <w:pStyle w:val="LetraBase"/>
         <w:rPr>
           <w:lang w:val="en-GB"/>
         </w:rPr>
-        <w:t>how</w:t>
-      </w:r>
-      <w:proofErr w:type="gramEnd"/>
+      </w:pPr>
       <w:r>
         <w:rPr>
           <w:lang w:val="en-GB"/>
         </w:rPr>
+        <w:t>a strange red mark spread across my body...</w:t>
+      </w:r>
+    </w:p>
+    <w:p>
+      <w:pPr>
+        <w:pStyle w:val="LetraBase"/>
+        <w:rPr>
+          <w:lang w:val="en-GB"/>
+        </w:rPr>
+      </w:pPr>
+      <w:r>
+        <w:rPr>
+          <w:lang w:val="en-GB"/>
+        </w:rPr>
+        <w:t>I felt very powerful, but</w:t>
+      </w:r>
+      <w:r>
+        <w:rPr>
+          <w:lang w:val="en-GB"/>
+        </w:rPr>
+        <w:t>…</w:t>
+      </w:r>
+      <w:r>
+        <w:rPr>
+          <w:lang w:val="en-GB"/>
+        </w:rPr>
         <w:t xml:space="preserve"> </w:t>
       </w:r>
     </w:p>
@@ -11929,7 +11949,7 @@
         <w:rPr>
           <w:lang w:val="en-GB"/>
         </w:rPr>
-        <w:t>a strange red mark spread across my body...</w:t>
+        <w:t>I also noticed something else, something that terrified me…</w:t>
       </w:r>
     </w:p>
     <w:p>
@@ -11943,12 +11963,82 @@
         <w:rPr>
           <w:lang w:val="en-GB"/>
         </w:rPr>
-        <w:t>I felt very powerful, but</w:t>
-      </w:r>
-      <w:r>
+        <w:t>I didn't remember much of my past, not even my name... I only remember that fateful day...</w:t>
+      </w:r>
+    </w:p>
+    <w:p>
+      <w:pPr>
+        <w:pStyle w:val="LetraBase"/>
         <w:rPr>
           <w:lang w:val="en-GB"/>
         </w:rPr>
+      </w:pPr>
+      <w:r>
+        <w:rPr>
+          <w:lang w:val="en-GB"/>
+        </w:rPr>
+        <w:t xml:space="preserve">Later, the demon assured me that </w:t>
+      </w:r>
+    </w:p>
+    <w:p>
+      <w:pPr>
+        <w:pStyle w:val="LetraBase"/>
+        <w:rPr>
+          <w:lang w:val="en-GB"/>
+        </w:rPr>
+      </w:pPr>
+      <w:r>
+        <w:rPr>
+          <w:lang w:val="en-GB"/>
+        </w:rPr>
+        <w:t>he would separate from me once the deal was fulfilled, and that I would regain my memory.</w:t>
+      </w:r>
+    </w:p>
+    <w:p>
+      <w:pPr>
+        <w:pStyle w:val="LetraBase"/>
+        <w:rPr>
+          <w:lang w:val="en-GB"/>
+        </w:rPr>
+      </w:pPr>
+      <w:r>
+        <w:rPr>
+          <w:lang w:val="en-GB"/>
+        </w:rPr>
+        <w:t>We quickly set out...</w:t>
+      </w:r>
+    </w:p>
+    <w:p>
+      <w:pPr>
+        <w:pStyle w:val="LetraBase"/>
+        <w:rPr>
+          <w:lang w:val="en-GB"/>
+        </w:rPr>
+      </w:pPr>
+      <w:r>
+        <w:rPr>
+          <w:lang w:val="en-GB"/>
+        </w:rPr>
+        <w:t>We had a fierce battle against Lucifer...</w:t>
+      </w:r>
+    </w:p>
+    <w:p>
+      <w:pPr>
+        <w:pStyle w:val="LetraBase"/>
+        <w:rPr>
+          <w:lang w:val="en-GB"/>
+        </w:rPr>
+      </w:pPr>
+      <w:r>
+        <w:rPr>
+          <w:lang w:val="en-GB"/>
+        </w:rPr>
+        <w:t>But we lost</w:t>
+      </w:r>
+      <w:r>
+        <w:rPr>
+          <w:lang w:val="en-GB"/>
+        </w:rPr>
         <w:t>…</w:t>
       </w:r>
       <w:r>
@@ -11969,7 +12059,7 @@
         <w:rPr>
           <w:lang w:val="en-GB"/>
         </w:rPr>
-        <w:t>I also noticed something else, something that terrified me…</w:t>
+        <w:t>He stripped away much of our powers, and...</w:t>
       </w:r>
     </w:p>
     <w:p>
@@ -11983,140 +12073,8 @@
         <w:rPr>
           <w:lang w:val="en-GB"/>
         </w:rPr>
-        <w:t>I didn't remember much of my past, not even my name... I only remember that fateful day...</w:t>
-      </w:r>
-    </w:p>
-    <w:p>
-      <w:pPr>
-        <w:pStyle w:val="LetraBase"/>
-        <w:rPr>
-          <w:lang w:val="en-GB"/>
-        </w:rPr>
-      </w:pPr>
-      <w:r>
-        <w:rPr>
-          <w:lang w:val="en-GB"/>
-        </w:rPr>
-        <w:t xml:space="preserve">Later, the demon assured me </w:t>
-      </w:r>
-      <w:proofErr w:type="gramStart"/>
-      <w:r>
-        <w:rPr>
-          <w:lang w:val="en-GB"/>
-        </w:rPr>
-        <w:t>that</w:t>
-      </w:r>
-      <w:proofErr w:type="gramEnd"/>
-      <w:r>
-        <w:rPr>
-          <w:lang w:val="en-GB"/>
-        </w:rPr>
-        <w:t xml:space="preserve"> </w:t>
-      </w:r>
-    </w:p>
-    <w:p>
-      <w:pPr>
-        <w:pStyle w:val="LetraBase"/>
-        <w:rPr>
-          <w:lang w:val="en-GB"/>
-        </w:rPr>
-      </w:pPr>
-      <w:r>
-        <w:rPr>
-          <w:lang w:val="en-GB"/>
-        </w:rPr>
-        <w:t>he would separate from me once the deal was fulfilled, and that I would regain my memory.</w:t>
-      </w:r>
-    </w:p>
-    <w:p>
-      <w:pPr>
-        <w:pStyle w:val="LetraBase"/>
-        <w:rPr>
-          <w:lang w:val="en-GB"/>
-        </w:rPr>
-      </w:pPr>
-      <w:r>
-        <w:rPr>
-          <w:lang w:val="en-GB"/>
-        </w:rPr>
-        <w:t>We quickly set out...</w:t>
-      </w:r>
-    </w:p>
-    <w:p>
-      <w:pPr>
-        <w:pStyle w:val="LetraBase"/>
-        <w:rPr>
-          <w:lang w:val="en-GB"/>
-        </w:rPr>
-      </w:pPr>
-      <w:r>
-        <w:rPr>
-          <w:lang w:val="en-GB"/>
-        </w:rPr>
-        <w:t>We had a fierce battle against Lucifer...</w:t>
-      </w:r>
-    </w:p>
-    <w:p>
-      <w:pPr>
-        <w:pStyle w:val="LetraBase"/>
-        <w:rPr>
-          <w:lang w:val="en-GB"/>
-        </w:rPr>
-      </w:pPr>
-      <w:r>
-        <w:rPr>
-          <w:lang w:val="en-GB"/>
-        </w:rPr>
-        <w:t>But we lost</w:t>
-      </w:r>
-      <w:r>
-        <w:rPr>
-          <w:lang w:val="en-GB"/>
-        </w:rPr>
-        <w:t>…</w:t>
-      </w:r>
-      <w:r>
-        <w:rPr>
-          <w:lang w:val="en-GB"/>
-        </w:rPr>
-        <w:t xml:space="preserve"> </w:t>
-      </w:r>
-    </w:p>
-    <w:p>
-      <w:pPr>
-        <w:pStyle w:val="LetraBase"/>
-        <w:rPr>
-          <w:lang w:val="en-GB"/>
-        </w:rPr>
-      </w:pPr>
-      <w:r>
-        <w:rPr>
-          <w:lang w:val="en-GB"/>
-        </w:rPr>
-        <w:t>He stripped away much of our powers, and...</w:t>
-      </w:r>
-    </w:p>
-    <w:p>
-      <w:pPr>
-        <w:pStyle w:val="LetraBase"/>
-        <w:rPr>
-          <w:lang w:val="en-GB"/>
-        </w:rPr>
-      </w:pPr>
-      <w:r>
-        <w:rPr>
-          <w:lang w:val="en-GB"/>
-        </w:rPr>
-        <w:t xml:space="preserve">As punishment, he trapped us in an eternal </w:t>
-      </w:r>
-      <w:proofErr w:type="gramStart"/>
-      <w:r>
-        <w:rPr>
-          <w:lang w:val="en-GB"/>
-        </w:rPr>
-        <w:t>loop</w:t>
-      </w:r>
-      <w:proofErr w:type="gramEnd"/>
+        <w:t>As punishment, he trapped us in an eternal loop</w:t>
+      </w:r>
     </w:p>
     <w:p>
       <w:pPr>
@@ -12290,21 +12248,21 @@
         <w:rPr>
           <w:lang w:val="en-GB"/>
         </w:rPr>
-        <w:t xml:space="preserve">And just as we were about to </w:t>
-      </w:r>
-      <w:proofErr w:type="gramStart"/>
-      <w:r>
+        <w:t xml:space="preserve">And just as we were about to deliver </w:t>
+      </w:r>
+    </w:p>
+    <w:p>
+      <w:pPr>
+        <w:pStyle w:val="LetraBase"/>
         <w:rPr>
           <w:lang w:val="en-GB"/>
         </w:rPr>
-        <w:t>deliver</w:t>
-      </w:r>
-      <w:proofErr w:type="gramEnd"/>
+      </w:pPr>
       <w:r>
         <w:rPr>
           <w:lang w:val="en-GB"/>
         </w:rPr>
-        <w:t xml:space="preserve"> </w:t>
+        <w:t>the final blow...</w:t>
       </w:r>
     </w:p>
     <w:p>
@@ -12318,7 +12276,7 @@
         <w:rPr>
           <w:lang w:val="en-GB"/>
         </w:rPr>
-        <w:t>the final blow...</w:t>
+        <w:t>A warm light illuminated the room...</w:t>
       </w:r>
     </w:p>
     <w:p>
@@ -12332,7 +12290,7 @@
         <w:rPr>
           <w:lang w:val="en-GB"/>
         </w:rPr>
-        <w:t>A warm light illuminated the room...</w:t>
+        <w:t>"@-.a@|#¢...."</w:t>
       </w:r>
     </w:p>
     <w:p>
@@ -12346,21 +12304,21 @@
         <w:rPr>
           <w:lang w:val="en-GB"/>
         </w:rPr>
-        <w:t>"@</w:t>
-      </w:r>
-      <w:proofErr w:type="gramStart"/>
-      <w:r>
+        <w:t xml:space="preserve">We heard words that we couldn't </w:t>
+      </w:r>
+    </w:p>
+    <w:p>
+      <w:pPr>
+        <w:pStyle w:val="LetraBase"/>
         <w:rPr>
           <w:lang w:val="en-GB"/>
         </w:rPr>
-        <w:t>-.a</w:t>
-      </w:r>
-      <w:proofErr w:type="gramEnd"/>
+      </w:pPr>
       <w:r>
         <w:rPr>
           <w:lang w:val="en-GB"/>
         </w:rPr>
-        <w:t>@|#¢...."</w:t>
+        <w:t>understand...</w:t>
       </w:r>
     </w:p>
     <w:p>
@@ -12374,21 +12332,21 @@
         <w:rPr>
           <w:lang w:val="en-GB"/>
         </w:rPr>
-        <w:t xml:space="preserve">We heard words that we </w:t>
-      </w:r>
-      <w:proofErr w:type="gramStart"/>
-      <w:r>
+        <w:t xml:space="preserve">But they enraged the dying Lucifer, </w:t>
+      </w:r>
+    </w:p>
+    <w:p>
+      <w:pPr>
+        <w:pStyle w:val="LetraBase"/>
         <w:rPr>
           <w:lang w:val="en-GB"/>
         </w:rPr>
-        <w:t>couldn't</w:t>
-      </w:r>
-      <w:proofErr w:type="gramEnd"/>
+      </w:pPr>
       <w:r>
         <w:rPr>
           <w:lang w:val="en-GB"/>
         </w:rPr>
-        <w:t xml:space="preserve"> </w:t>
+        <w:t>who unleashed a surprisingly powerful attack towards the light...</w:t>
       </w:r>
     </w:p>
     <w:p>
@@ -12402,7 +12360,7 @@
         <w:rPr>
           <w:lang w:val="en-GB"/>
         </w:rPr>
-        <w:t>understand...</w:t>
+        <w:t xml:space="preserve">The light absorbed the attack </w:t>
       </w:r>
     </w:p>
     <w:p>
@@ -12416,7 +12374,7 @@
         <w:rPr>
           <w:lang w:val="en-GB"/>
         </w:rPr>
-        <w:t xml:space="preserve">But they enraged the dying Lucifer, </w:t>
+        <w:t>and proceeded to expand across the room...</w:t>
       </w:r>
     </w:p>
     <w:p>
@@ -12430,7 +12388,7 @@
         <w:rPr>
           <w:lang w:val="en-GB"/>
         </w:rPr>
-        <w:t>who unleashed a surprisingly powerful attack towards the light...</w:t>
+        <w:t xml:space="preserve">I find myself in the middle of a park, </w:t>
       </w:r>
     </w:p>
     <w:p>
@@ -12444,21 +12402,21 @@
         <w:rPr>
           <w:lang w:val="en-GB"/>
         </w:rPr>
-        <w:t xml:space="preserve">The light absorbed the </w:t>
-      </w:r>
-      <w:proofErr w:type="gramStart"/>
-      <w:r>
+        <w:t>a sense of calm washing over my body, until...</w:t>
+      </w:r>
+    </w:p>
+    <w:p>
+      <w:pPr>
+        <w:pStyle w:val="LetraBase"/>
         <w:rPr>
           <w:lang w:val="en-GB"/>
         </w:rPr>
-        <w:t>attack</w:t>
-      </w:r>
-      <w:proofErr w:type="gramEnd"/>
+      </w:pPr>
       <w:r>
         <w:rPr>
           <w:lang w:val="en-GB"/>
         </w:rPr>
-        <w:t xml:space="preserve"> </w:t>
+        <w:t xml:space="preserve">I see the mark on my body, </w:t>
       </w:r>
     </w:p>
     <w:p>
@@ -12472,7 +12430,7 @@
         <w:rPr>
           <w:lang w:val="en-GB"/>
         </w:rPr>
-        <w:t>and proceeded to expand across the room...</w:t>
+        <w:t>and I sense the presence of that fused demon...</w:t>
       </w:r>
     </w:p>
     <w:p>
@@ -12486,7 +12444,7 @@
         <w:rPr>
           <w:lang w:val="en-GB"/>
         </w:rPr>
-        <w:t xml:space="preserve">I find myself in the middle of a park, </w:t>
+        <w:t xml:space="preserve">The sky turned red </w:t>
       </w:r>
     </w:p>
     <w:p>
@@ -12500,7 +12458,7 @@
         <w:rPr>
           <w:lang w:val="en-GB"/>
         </w:rPr>
-        <w:t>a sense of calm washing over my body, until...</w:t>
+        <w:t>once again...</w:t>
       </w:r>
     </w:p>
     <w:p>
@@ -12514,7 +12472,7 @@
         <w:rPr>
           <w:lang w:val="en-GB"/>
         </w:rPr>
-        <w:t xml:space="preserve">I see the mark on my body, </w:t>
+        <w:t>"It seems our agreement hasn't concluded..."</w:t>
       </w:r>
     </w:p>
     <w:p>
@@ -12524,12 +12482,14 @@
           <w:lang w:val="en-GB"/>
         </w:rPr>
       </w:pPr>
-      <w:r>
+    </w:p>
+    <w:p>
+      <w:pPr>
+        <w:pStyle w:val="LetraBase"/>
         <w:rPr>
           <w:lang w:val="en-GB"/>
         </w:rPr>
-        <w:t>and I sense the presence of that fused demon...</w:t>
-      </w:r>
+      </w:pPr>
     </w:p>
     <w:p>
       <w:pPr>
@@ -12538,26 +12498,30 @@
           <w:lang w:val="en-GB"/>
         </w:rPr>
       </w:pPr>
-      <w:r>
+    </w:p>
+    <w:p>
+      <w:pPr>
+        <w:pStyle w:val="LetraBase"/>
         <w:rPr>
           <w:lang w:val="en-GB"/>
         </w:rPr>
-        <w:t xml:space="preserve">The sky turned </w:t>
-      </w:r>
-      <w:proofErr w:type="gramStart"/>
-      <w:r>
+      </w:pPr>
+    </w:p>
+    <w:p>
+      <w:pPr>
+        <w:pStyle w:val="LetraBase"/>
         <w:rPr>
           <w:lang w:val="en-GB"/>
         </w:rPr>
-        <w:t>red</w:t>
-      </w:r>
-      <w:proofErr w:type="gramEnd"/>
-      <w:r>
+      </w:pPr>
+    </w:p>
+    <w:p>
+      <w:pPr>
+        <w:pStyle w:val="LetraBase"/>
         <w:rPr>
           <w:lang w:val="en-GB"/>
         </w:rPr>
-        <w:t xml:space="preserve"> </w:t>
-      </w:r>
+      </w:pPr>
     </w:p>
     <w:p>
       <w:pPr>
@@ -12566,12 +12530,14 @@
           <w:lang w:val="en-GB"/>
         </w:rPr>
       </w:pPr>
-      <w:r>
+    </w:p>
+    <w:p>
+      <w:pPr>
+        <w:pStyle w:val="LetraBase"/>
         <w:rPr>
           <w:lang w:val="en-GB"/>
         </w:rPr>
-        <w:t>once again...</w:t>
-      </w:r>
+      </w:pPr>
     </w:p>
     <w:p>
       <w:pPr>
@@ -12580,12 +12546,14 @@
           <w:lang w:val="en-GB"/>
         </w:rPr>
       </w:pPr>
-      <w:r>
+    </w:p>
+    <w:p>
+      <w:pPr>
+        <w:pStyle w:val="LetraBase"/>
         <w:rPr>
           <w:lang w:val="en-GB"/>
         </w:rPr>
-        <w:t>"It seems our agreement hasn't concluded..."</w:t>
-      </w:r>
+      </w:pPr>
     </w:p>
     <w:p>
       <w:pPr>
@@ -12657,83 +12625,6 @@
         <w:rPr>
           <w:lang w:val="en-GB"/>
         </w:rPr>
-      </w:pPr>
-    </w:p>
-    <w:p>
-      <w:pPr>
-        <w:pStyle w:val="LetraBase"/>
-        <w:rPr>
-          <w:lang w:val="en-GB"/>
-        </w:rPr>
-      </w:pPr>
-    </w:p>
-    <w:p>
-      <w:pPr>
-        <w:pStyle w:val="LetraBase"/>
-        <w:rPr>
-          <w:lang w:val="en-GB"/>
-        </w:rPr>
-      </w:pPr>
-    </w:p>
-    <w:p>
-      <w:pPr>
-        <w:pStyle w:val="LetraBase"/>
-        <w:rPr>
-          <w:lang w:val="en-GB"/>
-        </w:rPr>
-      </w:pPr>
-    </w:p>
-    <w:p>
-      <w:pPr>
-        <w:pStyle w:val="LetraBase"/>
-        <w:rPr>
-          <w:lang w:val="en-GB"/>
-        </w:rPr>
-      </w:pPr>
-    </w:p>
-    <w:p>
-      <w:pPr>
-        <w:pStyle w:val="LetraBase"/>
-        <w:rPr>
-          <w:lang w:val="en-GB"/>
-        </w:rPr>
-      </w:pPr>
-    </w:p>
-    <w:p>
-      <w:pPr>
-        <w:pStyle w:val="LetraBase"/>
-        <w:rPr>
-          <w:lang w:val="en-GB"/>
-        </w:rPr>
-      </w:pPr>
-    </w:p>
-    <w:p>
-      <w:pPr>
-        <w:pStyle w:val="LetraBase"/>
-        <w:rPr>
-          <w:lang w:val="en-GB"/>
-        </w:rPr>
-      </w:pPr>
-    </w:p>
-    <w:p>
-      <w:pPr>
-        <w:pStyle w:val="LetraBase"/>
-        <w:rPr>
-          <w:lang w:val="en-GB"/>
-        </w:rPr>
-      </w:pPr>
-    </w:p>
-    <w:p>
-      <w:pPr>
-        <w:pStyle w:val="LetraBase"/>
-        <w:rPr>
-          <w:lang w:val="en-GB"/>
-        </w:rPr>
-      </w:pPr>
-    </w:p>
-    <w:p>
-      <w:pPr>
-        <w:pStyle w:val="LetraBase"/>
       </w:pPr>
     </w:p>
     <w:p>
@@ -12986,7 +12877,10 @@
         <w:t>:</w:t>
       </w:r>
       <w:r>
-        <w:t xml:space="preserve"> programador, artista audiovisual.</w:t>
+        <w:t xml:space="preserve"> programador, artista audiovisual</w:t>
+      </w:r>
+      <w:r>
+        <w:t>, jefe de marketing.</w:t>
       </w:r>
     </w:p>
     <w:p>

</xml_diff>

<commit_message>
Otra pequeña actualizacion en GDD
</commit_message>
<xml_diff>
--- a/documentation/GDD_DemonicLoop.docx
+++ b/documentation/GDD_DemonicLoop.docx
@@ -2299,6 +2299,9 @@
       <w:r>
         <w:t>0.9</w:t>
       </w:r>
+      <w:r>
+        <w:t>.5</w:t>
+      </w:r>
     </w:p>
     <w:p>
       <w:pPr>
@@ -3706,7 +3709,7 @@
           <w:noProof/>
         </w:rPr>
         <w:drawing>
-          <wp:inline distT="0" distB="0" distL="0" distR="0" wp14:anchorId="2BB652D5" wp14:editId="6AABE4EA">
+          <wp:inline distT="0" distB="0" distL="0" distR="0" wp14:anchorId="2BB652D5" wp14:editId="7143AC19">
             <wp:extent cx="2934031" cy="1852405"/>
             <wp:effectExtent l="0" t="0" r="0" b="0"/>
             <wp:docPr id="653212739" name="Imagen 4"/>
@@ -4736,7 +4739,7 @@
           <w:noProof/>
         </w:rPr>
         <w:drawing>
-          <wp:inline distT="0" distB="0" distL="0" distR="0" wp14:anchorId="4C61193E" wp14:editId="3B273869">
+          <wp:inline distT="0" distB="0" distL="0" distR="0" wp14:anchorId="4C61193E" wp14:editId="72318837">
             <wp:extent cx="3657600" cy="2060577"/>
             <wp:effectExtent l="0" t="0" r="0" b="0"/>
             <wp:docPr id="2056991189" name="Imagen 9"/>
@@ -6083,6 +6086,31 @@
         </w:rPr>
         <w:t>S1</w:t>
       </w:r>
+    </w:p>
+    <w:p>
+      <w:pPr>
+        <w:spacing w:after="200"/>
+        <w:ind w:left="1440" w:firstLine="0"/>
+      </w:pPr>
+    </w:p>
+    <w:p>
+      <w:pPr>
+        <w:pStyle w:val="LetraTtulos"/>
+        <w:ind w:left="0" w:firstLine="0"/>
+      </w:pPr>
+      <w:bookmarkStart w:id="6" w:name="_Toc160219961"/>
+      <w:r>
+        <w:t>PROGRESO DEL JUEGO:</w:t>
+      </w:r>
+      <w:bookmarkEnd w:id="6"/>
+      <w:r>
+        <w:t xml:space="preserve">  </w:t>
+      </w:r>
+    </w:p>
+    <w:p>
+      <w:pPr>
+        <w:spacing w:after="200"/>
+      </w:pPr>
     </w:p>
     <w:p>
       <w:pPr>
@@ -6145,46 +6173,6 @@
     </w:p>
     <w:p>
       <w:pPr>
-        <w:spacing w:after="200"/>
-        <w:jc w:val="center"/>
-        <w:rPr>
-          <w:i/>
-          <w:iCs/>
-        </w:rPr>
-      </w:pPr>
-      <w:r>
-        <w:rPr>
-          <w:i/>
-          <w:iCs/>
-        </w:rPr>
-        <w:t>“Flujo de juego”.</w:t>
-      </w:r>
-    </w:p>
-    <w:p>
-      <w:pPr>
-        <w:spacing w:after="200"/>
-        <w:jc w:val="center"/>
-        <w:rPr>
-          <w:i/>
-          <w:iCs/>
-        </w:rPr>
-      </w:pPr>
-    </w:p>
-    <w:p>
-      <w:pPr>
-        <w:pStyle w:val="LetraTtulos"/>
-      </w:pPr>
-      <w:bookmarkStart w:id="6" w:name="_Toc160219961"/>
-      <w:r>
-        <w:t>PROGRESO DEL JUEGO:</w:t>
-      </w:r>
-      <w:bookmarkEnd w:id="6"/>
-      <w:r>
-        <w:t xml:space="preserve">  </w:t>
-      </w:r>
-    </w:p>
-    <w:p>
-      <w:pPr>
         <w:pStyle w:val="LetraBase"/>
       </w:pPr>
     </w:p>
@@ -6219,6 +6207,11 @@
       <w:r>
         <w:t xml:space="preserve"> y se le mostrará una cinemática final.</w:t>
       </w:r>
+    </w:p>
+    <w:p>
+      <w:pPr>
+        <w:pStyle w:val="LetraBase"/>
+      </w:pPr>
     </w:p>
     <w:p>
       <w:pPr>
@@ -6841,7 +6834,7 @@
           <w:noProof/>
         </w:rPr>
         <w:drawing>
-          <wp:inline distT="0" distB="0" distL="0" distR="0" wp14:anchorId="4D406B29" wp14:editId="1FEF51F0">
+          <wp:inline distT="0" distB="0" distL="0" distR="0" wp14:anchorId="4D406B29" wp14:editId="19B28F56">
             <wp:extent cx="599660" cy="2265707"/>
             <wp:effectExtent l="76200" t="76200" r="124460" b="134620"/>
             <wp:docPr id="84251940" name="Imagen 4" descr="Un dibujo de una persona&#10;&#10;Descripción generada automáticamente con confianza media"/>
@@ -10325,7 +10318,7 @@
           <w:noProof/>
         </w:rPr>
         <w:drawing>
-          <wp:inline distT="0" distB="0" distL="0" distR="0" wp14:anchorId="18E854CD" wp14:editId="02F584AB">
+          <wp:inline distT="0" distB="0" distL="0" distR="0" wp14:anchorId="18E854CD" wp14:editId="59973AAB">
             <wp:extent cx="585216" cy="555390"/>
             <wp:effectExtent l="0" t="0" r="5715" b="0"/>
             <wp:docPr id="585628927" name="Imagen 15" descr="Imagen que contiene Texto&#10;&#10;Descripción generada automáticamente"/>
@@ -10482,7 +10475,7 @@
           <w:noProof/>
         </w:rPr>
         <w:drawing>
-          <wp:inline distT="0" distB="0" distL="0" distR="0" wp14:anchorId="31C988B4" wp14:editId="470E1983">
+          <wp:inline distT="0" distB="0" distL="0" distR="0" wp14:anchorId="31C988B4" wp14:editId="4D949EA7">
             <wp:extent cx="5749076" cy="3187700"/>
             <wp:effectExtent l="0" t="0" r="4445" b="0"/>
             <wp:docPr id="2106997887" name="Imagen 1" descr="Imagen que contiene edificio, gabinete"/>
@@ -10738,7 +10731,7 @@
           <w:noProof/>
         </w:rPr>
         <w:drawing>
-          <wp:inline distT="0" distB="0" distL="0" distR="0" wp14:anchorId="3E2BCE9E" wp14:editId="53783ECD">
+          <wp:inline distT="0" distB="0" distL="0" distR="0" wp14:anchorId="3E2BCE9E" wp14:editId="409FCD52">
             <wp:extent cx="557224" cy="541325"/>
             <wp:effectExtent l="0" t="0" r="0" b="0"/>
             <wp:docPr id="1445618707" name="Imagen 4" descr="Dibujo de una persona&#10;&#10;Descripción generada automáticamente con confianza media"/>

</xml_diff>